<commit_message>
Elaboração dos Casos de Uso
</commit_message>
<xml_diff>
--- a/Documento de Requisitos.docx
+++ b/Documento de Requisitos.docx
@@ -1,6 +1,6 @@
 
 <file path=word/document.xml><?xml version="1.0" encoding="utf-8"?>
-<w:document xmlns:wpc="http://schemas.microsoft.com/office/word/2010/wordprocessingCanvas" xmlns:mc="http://schemas.openxmlformats.org/markup-compatibility/2006" xmlns:o="urn:schemas-microsoft-com:office:office" xmlns:r="http://schemas.openxmlformats.org/officeDocument/2006/relationships" xmlns:m="http://schemas.openxmlformats.org/officeDocument/2006/math" xmlns:v="urn:schemas-microsoft-com:vml" xmlns:wp14="http://schemas.microsoft.com/office/word/2010/wordprocessingDrawing" xmlns:wp="http://schemas.openxmlformats.org/drawingml/2006/wordprocessingDrawing" xmlns:w10="urn:schemas-microsoft-com:office:word" xmlns:w="http://schemas.openxmlformats.org/wordprocessingml/2006/main" xmlns:w14="http://schemas.microsoft.com/office/word/2010/wordml" xmlns:wpg="http://schemas.microsoft.com/office/word/2010/wordprocessingGroup" xmlns:wpi="http://schemas.microsoft.com/office/word/2010/wordprocessingInk" xmlns:wne="http://schemas.microsoft.com/office/word/2006/wordml" xmlns:wps="http://schemas.microsoft.com/office/word/2010/wordprocessingShape" mc:Ignorable="w14 wp14">
+<w:document xmlns:ve="http://schemas.openxmlformats.org/markup-compatibility/2006" xmlns:o="urn:schemas-microsoft-com:office:office" xmlns:r="http://schemas.openxmlformats.org/officeDocument/2006/relationships" xmlns:m="http://schemas.openxmlformats.org/officeDocument/2006/math" xmlns:v="urn:schemas-microsoft-com:vml" xmlns:wp="http://schemas.openxmlformats.org/drawingml/2006/wordprocessingDrawing" xmlns:w10="urn:schemas-microsoft-com:office:word" xmlns:w="http://schemas.openxmlformats.org/wordprocessingml/2006/main" xmlns:wne="http://schemas.microsoft.com/office/word/2006/wordml">
   <w:background w:color="FFFFFF"/>
   <w:body>
     <w:p>
@@ -46,25 +46,11 @@
       <w:pPr>
         <w:spacing w:line="261" w:lineRule="auto"/>
       </w:pPr>
-      <w:r>
-        <w:rPr>
-          <w:sz w:val="20"/>
-          <w:szCs w:val="20"/>
-        </w:rPr>
-        <w:t xml:space="preserve"> </w:t>
-      </w:r>
     </w:p>
     <w:p>
       <w:pPr>
         <w:spacing w:line="261" w:lineRule="auto"/>
       </w:pPr>
-      <w:r>
-        <w:rPr>
-          <w:sz w:val="20"/>
-          <w:szCs w:val="20"/>
-        </w:rPr>
-        <w:t xml:space="preserve"> </w:t>
-      </w:r>
     </w:p>
     <w:p>
       <w:pPr>
@@ -83,14 +69,6 @@
       <w:pPr>
         <w:jc w:val="center"/>
       </w:pPr>
-      <w:r>
-        <w:rPr>
-          <w:b/>
-          <w:sz w:val="28"/>
-          <w:szCs w:val="28"/>
-        </w:rPr>
-        <w:t xml:space="preserve"> </w:t>
-      </w:r>
     </w:p>
     <w:p/>
     <w:p>
@@ -120,7 +98,7 @@
           <w:insideV w:val="single" w:sz="6" w:space="0" w:color="000000"/>
         </w:tblBorders>
         <w:tblLayout w:type="fixed"/>
-        <w:tblLook w:val="0600" w:firstRow="0" w:lastRow="0" w:firstColumn="0" w:lastColumn="0" w:noHBand="1" w:noVBand="1"/>
+        <w:tblLook w:val="0600"/>
       </w:tblPr>
       <w:tblGrid>
         <w:gridCol w:w="2235"/>
@@ -485,13 +463,6 @@
               <w:spacing w:after="120" w:line="261" w:lineRule="auto"/>
               <w:contextualSpacing w:val="0"/>
             </w:pPr>
-            <w:r>
-              <w:rPr>
-                <w:sz w:val="20"/>
-                <w:szCs w:val="20"/>
-              </w:rPr>
-              <w:t xml:space="preserve"> </w:t>
-            </w:r>
           </w:p>
         </w:tc>
         <w:tc>
@@ -513,13 +484,6 @@
               <w:spacing w:after="120" w:line="261" w:lineRule="auto"/>
               <w:contextualSpacing w:val="0"/>
             </w:pPr>
-            <w:r>
-              <w:rPr>
-                <w:sz w:val="20"/>
-                <w:szCs w:val="20"/>
-              </w:rPr>
-              <w:t xml:space="preserve"> </w:t>
-            </w:r>
           </w:p>
         </w:tc>
         <w:tc>
@@ -541,13 +505,6 @@
               <w:spacing w:after="120" w:line="261" w:lineRule="auto"/>
               <w:contextualSpacing w:val="0"/>
             </w:pPr>
-            <w:r>
-              <w:rPr>
-                <w:sz w:val="20"/>
-                <w:szCs w:val="20"/>
-              </w:rPr>
-              <w:t xml:space="preserve"> </w:t>
-            </w:r>
           </w:p>
         </w:tc>
         <w:tc>
@@ -569,13 +526,6 @@
               <w:spacing w:after="120" w:line="261" w:lineRule="auto"/>
               <w:contextualSpacing w:val="0"/>
             </w:pPr>
-            <w:r>
-              <w:rPr>
-                <w:sz w:val="20"/>
-                <w:szCs w:val="20"/>
-              </w:rPr>
-              <w:t xml:space="preserve"> </w:t>
-            </w:r>
           </w:p>
         </w:tc>
       </w:tr>
@@ -600,13 +550,6 @@
               <w:spacing w:after="120" w:line="261" w:lineRule="auto"/>
               <w:contextualSpacing w:val="0"/>
             </w:pPr>
-            <w:r>
-              <w:rPr>
-                <w:sz w:val="20"/>
-                <w:szCs w:val="20"/>
-              </w:rPr>
-              <w:t xml:space="preserve"> </w:t>
-            </w:r>
           </w:p>
         </w:tc>
         <w:tc>
@@ -628,13 +571,6 @@
               <w:spacing w:after="120" w:line="261" w:lineRule="auto"/>
               <w:contextualSpacing w:val="0"/>
             </w:pPr>
-            <w:r>
-              <w:rPr>
-                <w:sz w:val="20"/>
-                <w:szCs w:val="20"/>
-              </w:rPr>
-              <w:t xml:space="preserve"> </w:t>
-            </w:r>
           </w:p>
         </w:tc>
         <w:tc>
@@ -656,13 +592,6 @@
               <w:spacing w:after="120" w:line="261" w:lineRule="auto"/>
               <w:contextualSpacing w:val="0"/>
             </w:pPr>
-            <w:r>
-              <w:rPr>
-                <w:sz w:val="20"/>
-                <w:szCs w:val="20"/>
-              </w:rPr>
-              <w:t xml:space="preserve"> </w:t>
-            </w:r>
           </w:p>
         </w:tc>
         <w:tc>
@@ -684,13 +613,6 @@
               <w:spacing w:after="120" w:line="261" w:lineRule="auto"/>
               <w:contextualSpacing w:val="0"/>
             </w:pPr>
-            <w:r>
-              <w:rPr>
-                <w:sz w:val="20"/>
-                <w:szCs w:val="20"/>
-              </w:rPr>
-              <w:t xml:space="preserve"> </w:t>
-            </w:r>
           </w:p>
         </w:tc>
       </w:tr>
@@ -699,13 +621,6 @@
       <w:pPr>
         <w:spacing w:line="261" w:lineRule="auto"/>
       </w:pPr>
-      <w:r>
-        <w:rPr>
-          <w:sz w:val="20"/>
-          <w:szCs w:val="20"/>
-        </w:rPr>
-        <w:t xml:space="preserve"> </w:t>
-      </w:r>
     </w:p>
     <w:p/>
     <w:p>
@@ -748,32 +663,9 @@
             <w:sz w:val="20"/>
             <w:szCs w:val="20"/>
           </w:rPr>
-          <w:t>1. Introdu</w:t>
-        </w:r>
-        <w:r>
-          <w:rPr>
-            <w:rStyle w:val="Hyperlink"/>
-            <w:sz w:val="20"/>
-            <w:szCs w:val="20"/>
-          </w:rPr>
-          <w:t>ç</w:t>
-        </w:r>
-        <w:r>
-          <w:rPr>
-            <w:rStyle w:val="Hyperlink"/>
-            <w:sz w:val="20"/>
-            <w:szCs w:val="20"/>
-          </w:rPr>
-          <w:t xml:space="preserve">ão        </w:t>
+          <w:t xml:space="preserve">1. Introdução        </w:t>
         </w:r>
       </w:hyperlink>
-      <w:r>
-        <w:rPr>
-          <w:sz w:val="20"/>
-          <w:szCs w:val="20"/>
-        </w:rPr>
-        <w:t xml:space="preserve"> </w:t>
-      </w:r>
     </w:p>
     <w:p>
       <w:pPr>
@@ -807,7 +699,24 @@
           <w:szCs w:val="20"/>
           <w:u w:val="single"/>
         </w:rPr>
-      </w:r>
+        <w:fldChar w:fldCharType="separate"/>
+      </w:r>
+      <w:r>
+        <w:rPr>
+          <w:rStyle w:val="Hyperlink"/>
+          <w:sz w:val="20"/>
+          <w:szCs w:val="20"/>
+        </w:rPr>
+        <w:t xml:space="preserve">1.1 Finalidade     </w:t>
+      </w:r>
+    </w:p>
+    <w:p>
+      <w:pPr>
+        <w:spacing w:line="261" w:lineRule="auto"/>
+        <w:rPr>
+          <w:rStyle w:val="Hyperlink"/>
+        </w:rPr>
+      </w:pPr>
       <w:r>
         <w:rPr>
           <w:color w:val="800080"/>
@@ -815,40 +724,8 @@
           <w:szCs w:val="20"/>
           <w:u w:val="single"/>
         </w:rPr>
-        <w:fldChar w:fldCharType="separate"/>
-      </w:r>
-      <w:r>
-        <w:rPr>
-          <w:rStyle w:val="Hyperlink"/>
-          <w:sz w:val="20"/>
-          <w:szCs w:val="20"/>
-        </w:rPr>
-        <w:t>1.1 Finalid</w:t>
-      </w:r>
-      <w:r>
-        <w:rPr>
-          <w:rStyle w:val="Hyperlink"/>
-          <w:sz w:val="20"/>
-          <w:szCs w:val="20"/>
-        </w:rPr>
-        <w:t>a</w:t>
-      </w:r>
-      <w:r>
-        <w:rPr>
-          <w:rStyle w:val="Hyperlink"/>
-          <w:sz w:val="20"/>
-          <w:szCs w:val="20"/>
-        </w:rPr>
-        <w:t xml:space="preserve">de     </w:t>
-      </w:r>
-    </w:p>
-    <w:p>
-      <w:pPr>
-        <w:spacing w:line="261" w:lineRule="auto"/>
-        <w:rPr>
-          <w:rStyle w:val="Hyperlink"/>
-        </w:rPr>
-      </w:pPr>
+        <w:fldChar w:fldCharType="end"/>
+      </w:r>
       <w:r>
         <w:rPr>
           <w:color w:val="800080"/>
@@ -856,7 +733,7 @@
           <w:szCs w:val="20"/>
           <w:u w:val="single"/>
         </w:rPr>
-        <w:fldChar w:fldCharType="end"/>
+        <w:fldChar w:fldCharType="begin"/>
       </w:r>
       <w:r>
         <w:rPr>
@@ -865,24 +742,7 @@
           <w:szCs w:val="20"/>
           <w:u w:val="single"/>
         </w:rPr>
-        <w:fldChar w:fldCharType="begin"/>
-      </w:r>
-      <w:r>
-        <w:rPr>
-          <w:color w:val="800080"/>
-          <w:sz w:val="20"/>
-          <w:szCs w:val="20"/>
-          <w:u w:val="single"/>
-        </w:rPr>
         <w:instrText xml:space="preserve"> HYPERLINK  \l "_1.2__" </w:instrText>
-      </w:r>
-      <w:r>
-        <w:rPr>
-          <w:color w:val="800080"/>
-          <w:sz w:val="20"/>
-          <w:szCs w:val="20"/>
-          <w:u w:val="single"/>
-        </w:rPr>
       </w:r>
       <w:r>
         <w:rPr>
@@ -922,34 +782,9 @@
             <w:sz w:val="20"/>
             <w:szCs w:val="20"/>
           </w:rPr>
-          <w:t>1.3 Definiçõ</w:t>
+          <w:t xml:space="preserve">1.3 Definições, Acrônimos e Abreviações </w:t>
         </w:r>
-        <w:r>
-          <w:rPr>
-            <w:rStyle w:val="Hyperlink"/>
-            <w:sz w:val="20"/>
-            <w:szCs w:val="20"/>
-          </w:rPr>
-          <w:t>e</w:t>
-        </w:r>
-        <w:r>
-          <w:rPr>
-            <w:rStyle w:val="Hyperlink"/>
-            <w:sz w:val="20"/>
-            <w:szCs w:val="20"/>
-          </w:rPr>
-          <w:t xml:space="preserve">s, Acrônimos e Abreviações </w:t>
-        </w:r>
-        <w:proofErr w:type="gramStart"/>
       </w:hyperlink>
-      <w:proofErr w:type="gramEnd"/>
-      <w:r>
-        <w:rPr>
-          <w:sz w:val="20"/>
-          <w:szCs w:val="20"/>
-        </w:rPr>
-        <w:t xml:space="preserve">    </w:t>
-      </w:r>
     </w:p>
     <w:p>
       <w:pPr>
@@ -970,13 +805,6 @@
           <w:t>1.4 Referências</w:t>
         </w:r>
       </w:hyperlink>
-      <w:r>
-        <w:rPr>
-          <w:sz w:val="20"/>
-          <w:szCs w:val="20"/>
-        </w:rPr>
-        <w:t xml:space="preserve">     </w:t>
-      </w:r>
     </w:p>
     <w:p>
       <w:pPr>
@@ -1005,7 +833,7 @@
       <w:pPr>
         <w:spacing w:line="261" w:lineRule="auto"/>
       </w:pPr>
-      <w:hyperlink r:id="rId6" w:anchor="2.%20%20%20%20%20%20%20%20%20%20%20%20%20%20%20%20%20%20Overall%20Description">
+      <w:hyperlink r:id="rId5" w:anchor="2.%20%20%20%20%20%20%20%20%20%20%20%20%20%20%20%20%20%20Overall%20Description">
         <w:r>
           <w:rPr>
             <w:color w:val="800080"/>
@@ -1016,7 +844,7 @@
           <w:t xml:space="preserve">2. </w:t>
         </w:r>
       </w:hyperlink>
-      <w:hyperlink r:id="rId7" w:anchor="2.1%20%20%20%20%20%20%20%20%20%20%20%20%20%20%20Use-Case%20Model%20Survey">
+      <w:hyperlink r:id="rId6" w:anchor="2.1%20%20%20%20%20%20%20%20%20%20%20%20%20%20%20Use-Case%20Model%20Survey">
         <w:r>
           <w:rPr>
             <w:color w:val="800080"/>
@@ -1027,19 +855,12 @@
           <w:t>Relatório Sintético de Modelo de Casos de Uso</w:t>
         </w:r>
       </w:hyperlink>
-      <w:r>
-        <w:rPr>
-          <w:sz w:val="20"/>
-          <w:szCs w:val="20"/>
-        </w:rPr>
-        <w:t xml:space="preserve">     </w:t>
-      </w:r>
     </w:p>
     <w:p>
       <w:pPr>
         <w:spacing w:line="261" w:lineRule="auto"/>
       </w:pPr>
-      <w:hyperlink r:id="rId8" w:anchor="2.2%20%20%20%20%20%20%20%20%20%20%20%20%20%20%20Assumptions%20and%20Dependencies">
+      <w:hyperlink r:id="rId7" w:anchor="2.2%20%20%20%20%20%20%20%20%20%20%20%20%20%20%20Assumptions%20and%20Dependencies">
         <w:r>
           <w:rPr>
             <w:color w:val="800080"/>
@@ -1050,19 +871,12 @@
           <w:t>2.1 Suposições e Dependências</w:t>
         </w:r>
       </w:hyperlink>
-      <w:r>
-        <w:rPr>
-          <w:sz w:val="20"/>
-          <w:szCs w:val="20"/>
-        </w:rPr>
-        <w:t xml:space="preserve">     </w:t>
-      </w:r>
     </w:p>
     <w:p>
       <w:pPr>
         <w:spacing w:line="261" w:lineRule="auto"/>
       </w:pPr>
-      <w:hyperlink r:id="rId9" w:anchor="3.%20%20%20%20%20%20%20%20%20%20%20%20%20%20%20%20%20%20Specific%20Requirements">
+      <w:hyperlink r:id="rId8" w:anchor="3.%20%20%20%20%20%20%20%20%20%20%20%20%20%20%20%20%20%20Specific%20Requirements">
         <w:r>
           <w:rPr>
             <w:color w:val="800080"/>
@@ -1073,7 +887,7 @@
           <w:t>3.</w:t>
         </w:r>
       </w:hyperlink>
-      <w:hyperlink r:id="rId10" w:anchor="3.1%20%20%20%20%20%20%20%20%20%20%20%20%20%20%20Use-Case%20Reports">
+      <w:hyperlink r:id="rId9" w:anchor="3.1%20%20%20%20%20%20%20%20%20%20%20%20%20%20%20Use-Case%20Reports">
         <w:r>
           <w:rPr>
             <w:color w:val="800080"/>
@@ -1084,19 +898,12 @@
           <w:t>Relatórios de Caso de Uso</w:t>
         </w:r>
       </w:hyperlink>
-      <w:r>
-        <w:rPr>
-          <w:sz w:val="20"/>
-          <w:szCs w:val="20"/>
-        </w:rPr>
-        <w:t xml:space="preserve">     </w:t>
-      </w:r>
     </w:p>
     <w:p>
       <w:pPr>
         <w:spacing w:line="261" w:lineRule="auto"/>
       </w:pPr>
-      <w:hyperlink r:id="rId11" w:anchor="3.2%20%20%20%20%20%20%20%20%20%20%20%20%20%20%20Supplementary%20Requirements">
+      <w:hyperlink r:id="rId10" w:anchor="3.2%20%20%20%20%20%20%20%20%20%20%20%20%20%20%20Supplementary%20Requirements">
         <w:r>
           <w:rPr>
             <w:color w:val="800080"/>
@@ -1112,7 +919,7 @@
       <w:pPr>
         <w:spacing w:line="261" w:lineRule="auto"/>
       </w:pPr>
-      <w:hyperlink r:id="rId12" w:anchor="4.%20%20%20%20%20%20%20%20%20%20%20%20%20%20%20%20%20%20Supporting%20Information">
+      <w:hyperlink r:id="rId11" w:anchor="4.%20%20%20%20%20%20%20%20%20%20%20%20%20%20%20%20%20%20Supporting%20Information">
         <w:r>
           <w:rPr>
             <w:color w:val="800080"/>
@@ -1123,13 +930,6 @@
           <w:t>4. Informações de Suporte</w:t>
         </w:r>
       </w:hyperlink>
-      <w:r>
-        <w:rPr>
-          <w:sz w:val="20"/>
-          <w:szCs w:val="20"/>
-        </w:rPr>
-        <w:t xml:space="preserve">    </w:t>
-      </w:r>
     </w:p>
     <w:p>
       <w:pPr>
@@ -1182,471 +982,346 @@
           <w:sz w:val="24"/>
           <w:szCs w:val="24"/>
         </w:rPr>
-        <w:t>1.</w:t>
-      </w:r>
-      <w:r>
-        <w:rPr>
-          <w:rFonts w:ascii="Times New Roman" w:eastAsia="Times New Roman" w:hAnsi="Times New Roman" w:cs="Times New Roman"/>
-          <w:sz w:val="14"/>
-          <w:szCs w:val="14"/>
-        </w:rPr>
-        <w:t xml:space="preserve">                  </w:t>
-      </w:r>
-      <w:r>
+        <w:t>1.Introdução</w:t>
+      </w:r>
+    </w:p>
+    <w:p/>
+    <w:p>
+      <w:pPr>
+        <w:spacing w:after="120" w:line="261" w:lineRule="auto"/>
+        <w:ind w:left="760"/>
+        <w:rPr>
+          <w:i/>
+          <w:color w:val="0000FF"/>
+          <w:sz w:val="20"/>
+          <w:szCs w:val="20"/>
+        </w:rPr>
+      </w:pPr>
+      <w:r>
+        <w:rPr>
+          <w:i/>
+          <w:color w:val="auto"/>
+          <w:sz w:val="20"/>
+          <w:szCs w:val="20"/>
+        </w:rPr>
+        <w:t xml:space="preserve">Este documento tem a finalidade de especificar todos os requisitos, assim como os casos de uso do sistema </w:t>
+      </w:r>
+      <w:r>
+        <w:rPr>
+          <w:i/>
+          <w:color w:val="auto"/>
+          <w:sz w:val="20"/>
+          <w:szCs w:val="20"/>
+        </w:rPr>
+        <w:t>BowlingShoe, orientando então seus desenvolvedores para a construção e implementação do mesmo.</w:t>
+      </w:r>
+    </w:p>
+    <w:p>
+      <w:pPr>
+        <w:pStyle w:val="Ttulo2"/>
+        <w:spacing w:before="360" w:after="80" w:line="169" w:lineRule="auto"/>
+      </w:pPr>
+      <w:bookmarkStart w:id="2" w:name="h.30j0zll" w:colFirst="0" w:colLast="0"/>
+      <w:bookmarkStart w:id="3" w:name="_1.1__"/>
+      <w:bookmarkEnd w:id="2"/>
+      <w:bookmarkEnd w:id="3"/>
+      <w:r>
+        <w:rPr>
+          <w:rFonts w:ascii="Arial" w:eastAsia="Arial" w:hAnsi="Arial" w:cs="Arial"/>
+          <w:sz w:val="20"/>
+          <w:szCs w:val="20"/>
+        </w:rPr>
+        <w:t>1.1Finalidade</w:t>
+      </w:r>
+    </w:p>
+    <w:p>
+      <w:pPr>
+        <w:spacing w:after="120" w:line="261" w:lineRule="auto"/>
+        <w:ind w:left="760"/>
+        <w:rPr>
+          <w:i/>
+          <w:color w:val="auto"/>
+          <w:sz w:val="20"/>
+          <w:szCs w:val="20"/>
+        </w:rPr>
+      </w:pPr>
+      <w:r>
+        <w:rPr>
+          <w:i/>
+          <w:color w:val="auto"/>
+          <w:sz w:val="20"/>
+          <w:szCs w:val="20"/>
+        </w:rPr>
+        <w:t xml:space="preserve">A finalidade do sistema é baseada em manter o controle de estoque, cadastro de funcionários, entrada e saída de itens, </w:t>
+      </w:r>
+      <w:r>
+        <w:rPr>
+          <w:i/>
+          <w:color w:val="auto"/>
+          <w:sz w:val="20"/>
+          <w:szCs w:val="20"/>
+        </w:rPr>
+        <w:t>assim como gerar relatórios com as movimentações de itens no sistema. Inicialmente rodando em plataforma Windows, contendo banco de dados local e layout básico de Java Swing.</w:t>
+      </w:r>
+    </w:p>
+    <w:p>
+      <w:pPr>
+        <w:pStyle w:val="Ttulo2"/>
+        <w:spacing w:before="360" w:after="80" w:line="169" w:lineRule="auto"/>
+      </w:pPr>
+      <w:bookmarkStart w:id="4" w:name="h.1fob9te" w:colFirst="0" w:colLast="0"/>
+      <w:bookmarkStart w:id="5" w:name="_1.2__"/>
+      <w:bookmarkEnd w:id="4"/>
+      <w:bookmarkEnd w:id="5"/>
+      <w:r>
+        <w:rPr>
+          <w:rFonts w:ascii="Arial" w:eastAsia="Arial" w:hAnsi="Arial" w:cs="Arial"/>
+          <w:sz w:val="20"/>
+          <w:szCs w:val="20"/>
+        </w:rPr>
+        <w:t>1.2Escopo</w:t>
+      </w:r>
+    </w:p>
+    <w:p>
+      <w:pPr>
+        <w:spacing w:after="120" w:line="261" w:lineRule="auto"/>
+        <w:ind w:left="760"/>
+        <w:rPr>
+          <w:i/>
+          <w:color w:val="auto"/>
+          <w:sz w:val="20"/>
+          <w:szCs w:val="20"/>
+        </w:rPr>
+      </w:pPr>
+      <w:r>
+        <w:rPr>
+          <w:i/>
+          <w:color w:val="auto"/>
+          <w:sz w:val="20"/>
+          <w:szCs w:val="20"/>
+        </w:rPr>
+        <w:t>O sistema irá proporcionar a tela inicial para que o funcionário selecione entre: Cadastro</w:t>
+      </w:r>
+      <w:r>
+        <w:rPr>
+          <w:i/>
+          <w:color w:val="auto"/>
+          <w:sz w:val="20"/>
+          <w:szCs w:val="20"/>
+        </w:rPr>
+        <w:t xml:space="preserve"> de clientes e/ou funcionários</w:t>
+      </w:r>
+      <w:r>
+        <w:rPr>
+          <w:i/>
+          <w:color w:val="auto"/>
+          <w:sz w:val="20"/>
+          <w:szCs w:val="20"/>
+        </w:rPr>
+        <w:t xml:space="preserve">, </w:t>
+      </w:r>
+      <w:r>
+        <w:rPr>
+          <w:i/>
+          <w:color w:val="auto"/>
+          <w:sz w:val="20"/>
+          <w:szCs w:val="20"/>
+        </w:rPr>
+        <w:t>Retirada</w:t>
+      </w:r>
+      <w:r>
+        <w:rPr>
+          <w:i/>
+          <w:color w:val="auto"/>
+          <w:sz w:val="20"/>
+          <w:szCs w:val="20"/>
+        </w:rPr>
+        <w:t xml:space="preserve"> e/ou Devolução de itens, Cadastro de Itens</w:t>
+      </w:r>
+      <w:r>
+        <w:rPr>
+          <w:i/>
+          <w:color w:val="auto"/>
+          <w:sz w:val="20"/>
+          <w:szCs w:val="20"/>
+        </w:rPr>
+        <w:t xml:space="preserve"> e </w:t>
+      </w:r>
+      <w:r>
+        <w:rPr>
+          <w:i/>
+          <w:color w:val="auto"/>
+          <w:sz w:val="20"/>
+          <w:szCs w:val="20"/>
+        </w:rPr>
+        <w:t>Relatórios</w:t>
+      </w:r>
+      <w:r>
+        <w:rPr>
+          <w:i/>
+          <w:color w:val="auto"/>
+          <w:sz w:val="20"/>
+          <w:szCs w:val="20"/>
+        </w:rPr>
+        <w:t>.</w:t>
+      </w:r>
+    </w:p>
+    <w:p>
+      <w:pPr>
+        <w:pStyle w:val="Ttulo2"/>
+        <w:spacing w:before="360" w:after="80" w:line="169" w:lineRule="auto"/>
+      </w:pPr>
+      <w:bookmarkStart w:id="6" w:name="h.3znysh7" w:colFirst="0" w:colLast="0"/>
+      <w:bookmarkStart w:id="7" w:name="_1.3__"/>
+      <w:bookmarkEnd w:id="6"/>
+      <w:bookmarkEnd w:id="7"/>
+      <w:r>
+        <w:rPr>
+          <w:rFonts w:ascii="Arial" w:eastAsia="Arial" w:hAnsi="Arial" w:cs="Arial"/>
+          <w:sz w:val="20"/>
+          <w:szCs w:val="20"/>
+        </w:rPr>
+        <w:t>1.3Definições, Acrônimos e Abreviações</w:t>
+      </w:r>
+    </w:p>
+    <w:p>
+      <w:pPr>
+        <w:spacing w:after="120" w:line="261" w:lineRule="auto"/>
+        <w:ind w:left="760"/>
+        <w:rPr>
+          <w:i/>
+          <w:color w:val="auto"/>
+          <w:sz w:val="20"/>
+          <w:szCs w:val="20"/>
+        </w:rPr>
+      </w:pPr>
+    </w:p>
+    <w:p>
+      <w:pPr>
+        <w:spacing w:after="120" w:line="261" w:lineRule="auto"/>
+        <w:ind w:left="760"/>
+      </w:pPr>
+      <w:r>
+        <w:rPr>
+          <w:i/>
+          <w:color w:val="0000FF"/>
+          <w:sz w:val="20"/>
+          <w:szCs w:val="20"/>
+        </w:rPr>
+        <w:t xml:space="preserve">[Esta subseção deve fornecer as definições de todos os termos, acrônimos e abreviações necessárias à adequada interpretação da </w:t>
+      </w:r>
+      <w:r>
+        <w:rPr>
+          <w:b/>
+          <w:i/>
+          <w:color w:val="0000FF"/>
+          <w:sz w:val="20"/>
+          <w:szCs w:val="20"/>
+        </w:rPr>
+        <w:t>Especificação de Requisitos de Software</w:t>
+      </w:r>
+      <w:r>
+        <w:rPr>
+          <w:i/>
+          <w:color w:val="0000FF"/>
+          <w:sz w:val="20"/>
+          <w:szCs w:val="20"/>
+        </w:rPr>
+        <w:t>.Essas informações podem ser fornecidas mediante referência ao Glossário do projeto.]</w:t>
+      </w:r>
+    </w:p>
+    <w:p>
+      <w:pPr>
+        <w:pStyle w:val="Ttulo2"/>
+        <w:spacing w:before="360" w:after="80" w:line="169" w:lineRule="auto"/>
+      </w:pPr>
+      <w:bookmarkStart w:id="8" w:name="h.2et92p0" w:colFirst="0" w:colLast="0"/>
+      <w:bookmarkStart w:id="9" w:name="_1.4__"/>
+      <w:bookmarkEnd w:id="8"/>
+      <w:bookmarkEnd w:id="9"/>
+      <w:r>
+        <w:rPr>
+          <w:rFonts w:ascii="Arial" w:eastAsia="Arial" w:hAnsi="Arial" w:cs="Arial"/>
+          <w:sz w:val="20"/>
+          <w:szCs w:val="20"/>
+        </w:rPr>
+        <w:t>1.4Referências</w:t>
+      </w:r>
+    </w:p>
+    <w:p>
+      <w:pPr>
+        <w:spacing w:after="120" w:line="261" w:lineRule="auto"/>
+        <w:ind w:left="760"/>
+        <w:rPr>
+          <w:i/>
+          <w:color w:val="0000FF"/>
+          <w:sz w:val="20"/>
+          <w:szCs w:val="20"/>
+        </w:rPr>
+      </w:pPr>
+    </w:p>
+    <w:p>
+      <w:pPr>
+        <w:spacing w:after="120" w:line="261" w:lineRule="auto"/>
+        <w:ind w:left="760"/>
+        <w:rPr>
+          <w:i/>
+          <w:color w:val="0000FF"/>
+          <w:sz w:val="20"/>
+          <w:szCs w:val="20"/>
+        </w:rPr>
+      </w:pPr>
+      <w:r>
+        <w:rPr>
+          <w:i/>
+          <w:color w:val="0000FF"/>
+          <w:sz w:val="20"/>
+          <w:szCs w:val="20"/>
+        </w:rPr>
+        <w:t xml:space="preserve">[Esta subseção deve fornecer uma lista completa de todos os documentos mencionados em qualquer outra parte da </w:t>
+      </w:r>
+      <w:r>
+        <w:rPr>
+          <w:b/>
+          <w:i/>
+          <w:color w:val="0000FF"/>
+          <w:sz w:val="20"/>
+          <w:szCs w:val="20"/>
+        </w:rPr>
+        <w:t>Especificação de Requisitos de Software</w:t>
+      </w:r>
+      <w:r>
+        <w:rPr>
+          <w:i/>
+          <w:color w:val="0000FF"/>
+          <w:sz w:val="20"/>
+          <w:szCs w:val="20"/>
+        </w:rPr>
+        <w:t>. Cada documento deverá ser identificado por título, número do relatório (se aplicável), data e organização de publicação. Especifique as fontes a partir das quais as referências podem ser obtidas. Essas informações podem ser fornecidas por um anexo ou outro documento.]</w:t>
+      </w:r>
+    </w:p>
+    <w:p>
+      <w:pPr>
+        <w:pStyle w:val="Ttulo1"/>
+        <w:spacing w:before="480" w:after="120" w:line="125" w:lineRule="auto"/>
         <w:rPr>
           <w:rFonts w:ascii="Arial" w:eastAsia="Arial" w:hAnsi="Arial" w:cs="Arial"/>
           <w:b/>
           <w:sz w:val="24"/>
           <w:szCs w:val="24"/>
         </w:rPr>
-        <w:t>Introdução</w:t>
-      </w:r>
-    </w:p>
-    <w:p/>
-    <w:p>
-      <w:pPr>
-        <w:spacing w:after="120" w:line="261" w:lineRule="auto"/>
-        <w:ind w:left="760"/>
-        <w:rPr>
-          <w:i/>
-          <w:color w:val="0000FF"/>
-          <w:sz w:val="20"/>
-          <w:szCs w:val="20"/>
-        </w:rPr>
-      </w:pPr>
-      <w:r>
-        <w:rPr>
-          <w:i/>
-          <w:color w:val="auto"/>
-          <w:sz w:val="20"/>
-          <w:szCs w:val="20"/>
-        </w:rPr>
-        <w:t xml:space="preserve">Este documento tem a finalidade de especificar todos os requisitos, assim como os casos de uso do sistema </w:t>
-      </w:r>
-      <w:r>
-        <w:rPr>
-          <w:i/>
-          <w:color w:val="auto"/>
-          <w:sz w:val="20"/>
-          <w:szCs w:val="20"/>
-        </w:rPr>
-        <w:t>BowlingShoe, orientando então seus desenvolvedores para a construção e implementação do mesmo.</w:t>
-      </w:r>
-      <w:r>
-        <w:rPr>
-          <w:i/>
-          <w:color w:val="0000FF"/>
-          <w:sz w:val="20"/>
-          <w:szCs w:val="20"/>
-        </w:rPr>
-        <w:t xml:space="preserve"> </w:t>
-      </w:r>
-    </w:p>
-    <w:p>
-      <w:pPr>
-        <w:pStyle w:val="Ttulo2"/>
-        <w:spacing w:before="360" w:after="80" w:line="169" w:lineRule="auto"/>
-      </w:pPr>
-      <w:bookmarkStart w:id="2" w:name="h.30j0zll" w:colFirst="0" w:colLast="0"/>
-      <w:bookmarkStart w:id="3" w:name="_1.1__"/>
-      <w:bookmarkEnd w:id="2"/>
-      <w:bookmarkEnd w:id="3"/>
-      <w:r>
-        <w:rPr>
-          <w:rFonts w:ascii="Arial" w:eastAsia="Arial" w:hAnsi="Arial" w:cs="Arial"/>
-          <w:sz w:val="20"/>
-          <w:szCs w:val="20"/>
-        </w:rPr>
-        <w:t>1.1</w:t>
-      </w:r>
-      <w:r>
-        <w:rPr>
-          <w:rFonts w:ascii="Times New Roman" w:eastAsia="Times New Roman" w:hAnsi="Times New Roman" w:cs="Times New Roman"/>
-          <w:b w:val="0"/>
-          <w:sz w:val="14"/>
-          <w:szCs w:val="14"/>
-        </w:rPr>
-        <w:t xml:space="preserve">               </w:t>
-      </w:r>
-      <w:r>
-        <w:rPr>
-          <w:rFonts w:ascii="Arial" w:eastAsia="Arial" w:hAnsi="Arial" w:cs="Arial"/>
-          <w:sz w:val="20"/>
-          <w:szCs w:val="20"/>
-        </w:rPr>
-        <w:t>Finalidade</w:t>
-      </w:r>
-    </w:p>
-    <w:p>
-      <w:pPr>
-        <w:spacing w:after="120" w:line="261" w:lineRule="auto"/>
-        <w:ind w:left="760"/>
-        <w:rPr>
-          <w:i/>
-          <w:color w:val="auto"/>
-          <w:sz w:val="20"/>
-          <w:szCs w:val="20"/>
-        </w:rPr>
-      </w:pPr>
-      <w:r>
-        <w:rPr>
-          <w:i/>
-          <w:color w:val="auto"/>
-          <w:sz w:val="20"/>
-          <w:szCs w:val="20"/>
-        </w:rPr>
-        <w:t xml:space="preserve">A finalidade do sistema é baseada em manter o controle de estoque, cadastro de funcionários, entrada e saída de itens, </w:t>
-      </w:r>
-      <w:r>
-        <w:rPr>
-          <w:i/>
-          <w:color w:val="auto"/>
-          <w:sz w:val="20"/>
-          <w:szCs w:val="20"/>
-        </w:rPr>
-        <w:t>assim como gerar relatórios com as movimentações de itens no sistema.</w:t>
-      </w:r>
-      <w:r>
-        <w:rPr>
-          <w:i/>
-          <w:color w:val="auto"/>
-          <w:sz w:val="20"/>
-          <w:szCs w:val="20"/>
-        </w:rPr>
-        <w:t xml:space="preserve"> Inicialmente rodando em plataforma Windows, contendo banco de dados local e layout básico de Java Swing.</w:t>
-      </w:r>
-    </w:p>
-    <w:p>
-      <w:pPr>
-        <w:pStyle w:val="Ttulo2"/>
-        <w:spacing w:before="360" w:after="80" w:line="169" w:lineRule="auto"/>
-      </w:pPr>
-      <w:bookmarkStart w:id="4" w:name="h.1fob9te" w:colFirst="0" w:colLast="0"/>
-      <w:bookmarkStart w:id="5" w:name="_1.2__"/>
-      <w:bookmarkEnd w:id="4"/>
-      <w:bookmarkEnd w:id="5"/>
-      <w:r>
-        <w:rPr>
-          <w:rFonts w:ascii="Arial" w:eastAsia="Arial" w:hAnsi="Arial" w:cs="Arial"/>
-          <w:sz w:val="20"/>
-          <w:szCs w:val="20"/>
-        </w:rPr>
-        <w:t>1.2</w:t>
-      </w:r>
-      <w:r>
-        <w:rPr>
-          <w:rFonts w:ascii="Times New Roman" w:eastAsia="Times New Roman" w:hAnsi="Times New Roman" w:cs="Times New Roman"/>
-          <w:b w:val="0"/>
-          <w:sz w:val="14"/>
-          <w:szCs w:val="14"/>
-        </w:rPr>
-        <w:t xml:space="preserve">               </w:t>
-      </w:r>
-      <w:r>
-        <w:rPr>
-          <w:rFonts w:ascii="Arial" w:eastAsia="Arial" w:hAnsi="Arial" w:cs="Arial"/>
-          <w:sz w:val="20"/>
-          <w:szCs w:val="20"/>
-        </w:rPr>
-        <w:t>Escopo</w:t>
-      </w:r>
-    </w:p>
-    <w:p>
-      <w:pPr>
-        <w:spacing w:after="120" w:line="261" w:lineRule="auto"/>
-        <w:ind w:left="760"/>
-        <w:rPr>
-          <w:i/>
-          <w:color w:val="auto"/>
-          <w:sz w:val="20"/>
-          <w:szCs w:val="20"/>
-        </w:rPr>
-      </w:pPr>
-      <w:r>
-        <w:rPr>
-          <w:i/>
-          <w:color w:val="auto"/>
-          <w:sz w:val="20"/>
-          <w:szCs w:val="20"/>
-        </w:rPr>
-        <w:t>O sistema irá proporcionar a tela inicial para que o funcionário selecione entre: Cadastro</w:t>
-      </w:r>
-      <w:r>
-        <w:rPr>
-          <w:i/>
-          <w:color w:val="auto"/>
-          <w:sz w:val="20"/>
-          <w:szCs w:val="20"/>
-        </w:rPr>
-        <w:t xml:space="preserve"> de clientes e/ou funcionários</w:t>
-      </w:r>
-      <w:r>
-        <w:rPr>
-          <w:i/>
-          <w:color w:val="auto"/>
-          <w:sz w:val="20"/>
-          <w:szCs w:val="20"/>
-        </w:rPr>
-        <w:t xml:space="preserve">, </w:t>
-      </w:r>
-      <w:r>
-        <w:rPr>
-          <w:i/>
-          <w:color w:val="auto"/>
-          <w:sz w:val="20"/>
-          <w:szCs w:val="20"/>
-        </w:rPr>
-        <w:t>Retirada</w:t>
-      </w:r>
-      <w:r>
-        <w:rPr>
-          <w:i/>
-          <w:color w:val="auto"/>
-          <w:sz w:val="20"/>
-          <w:szCs w:val="20"/>
-        </w:rPr>
-        <w:t xml:space="preserve"> e/ou Devolução de itens, Cadastro de Itens</w:t>
-      </w:r>
-      <w:r>
-        <w:rPr>
-          <w:i/>
-          <w:color w:val="auto"/>
-          <w:sz w:val="20"/>
-          <w:szCs w:val="20"/>
-        </w:rPr>
-        <w:t xml:space="preserve"> e </w:t>
-      </w:r>
-      <w:r>
-        <w:rPr>
-          <w:i/>
-          <w:color w:val="auto"/>
-          <w:sz w:val="20"/>
-          <w:szCs w:val="20"/>
-        </w:rPr>
-        <w:t>Relatórios</w:t>
-      </w:r>
-      <w:r>
-        <w:rPr>
-          <w:i/>
-          <w:color w:val="auto"/>
-          <w:sz w:val="20"/>
-          <w:szCs w:val="20"/>
-        </w:rPr>
-        <w:t>.</w:t>
-      </w:r>
-    </w:p>
-    <w:p>
-      <w:pPr>
-        <w:pStyle w:val="Ttulo2"/>
-        <w:spacing w:before="360" w:after="80" w:line="169" w:lineRule="auto"/>
-      </w:pPr>
-      <w:bookmarkStart w:id="6" w:name="h.3znysh7" w:colFirst="0" w:colLast="0"/>
-      <w:bookmarkStart w:id="7" w:name="_1.3__"/>
-      <w:bookmarkEnd w:id="6"/>
-      <w:bookmarkEnd w:id="7"/>
-      <w:r>
-        <w:rPr>
-          <w:rFonts w:ascii="Arial" w:eastAsia="Arial" w:hAnsi="Arial" w:cs="Arial"/>
-          <w:sz w:val="20"/>
-          <w:szCs w:val="20"/>
-        </w:rPr>
-        <w:t>1.3</w:t>
-      </w:r>
-      <w:r>
-        <w:rPr>
-          <w:rFonts w:ascii="Times New Roman" w:eastAsia="Times New Roman" w:hAnsi="Times New Roman" w:cs="Times New Roman"/>
-          <w:b w:val="0"/>
-          <w:sz w:val="14"/>
-          <w:szCs w:val="14"/>
-        </w:rPr>
-        <w:t xml:space="preserve">               </w:t>
-      </w:r>
-      <w:r>
-        <w:rPr>
-          <w:rFonts w:ascii="Arial" w:eastAsia="Arial" w:hAnsi="Arial" w:cs="Arial"/>
-          <w:sz w:val="20"/>
-          <w:szCs w:val="20"/>
-        </w:rPr>
-        <w:t>Definições, Acrônimos e Abreviações</w:t>
-      </w:r>
-    </w:p>
-    <w:p>
-      <w:pPr>
-        <w:spacing w:after="120" w:line="261" w:lineRule="auto"/>
-        <w:ind w:left="760"/>
-        <w:rPr>
-          <w:i/>
-          <w:color w:val="auto"/>
-          <w:sz w:val="20"/>
-          <w:szCs w:val="20"/>
-        </w:rPr>
-      </w:pPr>
-    </w:p>
-    <w:p>
-      <w:pPr>
-        <w:spacing w:after="120" w:line="261" w:lineRule="auto"/>
-        <w:ind w:left="760"/>
-      </w:pPr>
-      <w:r>
-        <w:rPr>
-          <w:i/>
-          <w:color w:val="0000FF"/>
-          <w:sz w:val="20"/>
-          <w:szCs w:val="20"/>
-        </w:rPr>
-        <w:t xml:space="preserve">[Esta subseção deve fornecer as definições de todos os termos, acrônimos e abreviações necessárias à adequada interpretação da </w:t>
-      </w:r>
-      <w:r>
-        <w:rPr>
-          <w:b/>
-          <w:i/>
-          <w:color w:val="0000FF"/>
-          <w:sz w:val="20"/>
-          <w:szCs w:val="20"/>
-        </w:rPr>
-        <w:t>Especificação de Requisitos de Software</w:t>
-      </w:r>
-      <w:r>
-        <w:rPr>
-          <w:i/>
-          <w:color w:val="0000FF"/>
-          <w:sz w:val="20"/>
-          <w:szCs w:val="20"/>
-        </w:rPr>
-        <w:t>.</w:t>
-      </w:r>
-      <w:proofErr w:type="gramStart"/>
-      <w:r>
-        <w:rPr>
-          <w:i/>
-          <w:color w:val="0000FF"/>
-          <w:sz w:val="20"/>
-          <w:szCs w:val="20"/>
-        </w:rPr>
-        <w:t xml:space="preserve">  </w:t>
-      </w:r>
-      <w:proofErr w:type="gramEnd"/>
-      <w:r>
-        <w:rPr>
-          <w:i/>
-          <w:color w:val="0000FF"/>
-          <w:sz w:val="20"/>
-          <w:szCs w:val="20"/>
-        </w:rPr>
-        <w:t>Essas informações podem ser fornecidas mediante referência ao Glossário do projeto.]</w:t>
-      </w:r>
-    </w:p>
-    <w:p>
-      <w:pPr>
-        <w:pStyle w:val="Ttulo2"/>
-        <w:spacing w:before="360" w:after="80" w:line="169" w:lineRule="auto"/>
-      </w:pPr>
-      <w:bookmarkStart w:id="8" w:name="h.2et92p0" w:colFirst="0" w:colLast="0"/>
-      <w:bookmarkStart w:id="9" w:name="_1.4__"/>
-      <w:bookmarkEnd w:id="8"/>
-      <w:bookmarkEnd w:id="9"/>
-      <w:r>
-        <w:rPr>
-          <w:rFonts w:ascii="Arial" w:eastAsia="Arial" w:hAnsi="Arial" w:cs="Arial"/>
-          <w:sz w:val="20"/>
-          <w:szCs w:val="20"/>
-        </w:rPr>
-        <w:t>1.4</w:t>
-      </w:r>
-      <w:r>
-        <w:rPr>
-          <w:rFonts w:ascii="Times New Roman" w:eastAsia="Times New Roman" w:hAnsi="Times New Roman" w:cs="Times New Roman"/>
-          <w:b w:val="0"/>
-          <w:sz w:val="14"/>
-          <w:szCs w:val="14"/>
-        </w:rPr>
-        <w:t xml:space="preserve">               </w:t>
-      </w:r>
-      <w:r>
-        <w:rPr>
-          <w:rFonts w:ascii="Arial" w:eastAsia="Arial" w:hAnsi="Arial" w:cs="Arial"/>
-          <w:sz w:val="20"/>
-          <w:szCs w:val="20"/>
-        </w:rPr>
-        <w:t>Referências</w:t>
-      </w:r>
-    </w:p>
-    <w:p>
-      <w:pPr>
-        <w:spacing w:after="120" w:line="261" w:lineRule="auto"/>
-        <w:ind w:left="760"/>
-        <w:rPr>
-          <w:i/>
-          <w:color w:val="0000FF"/>
-          <w:sz w:val="20"/>
-          <w:szCs w:val="20"/>
-        </w:rPr>
-      </w:pPr>
-    </w:p>
-    <w:p>
-      <w:pPr>
-        <w:spacing w:after="120" w:line="261" w:lineRule="auto"/>
-        <w:ind w:left="760"/>
-        <w:rPr>
-          <w:i/>
-          <w:color w:val="0000FF"/>
-          <w:sz w:val="20"/>
-          <w:szCs w:val="20"/>
-        </w:rPr>
-      </w:pPr>
-      <w:r>
-        <w:rPr>
-          <w:i/>
-          <w:color w:val="0000FF"/>
-          <w:sz w:val="20"/>
-          <w:szCs w:val="20"/>
-        </w:rPr>
-        <w:t xml:space="preserve">[Esta subseção deve fornecer uma lista completa de todos os documentos mencionados em qualquer outra parte da </w:t>
-      </w:r>
-      <w:r>
-        <w:rPr>
-          <w:b/>
-          <w:i/>
-          <w:color w:val="0000FF"/>
-          <w:sz w:val="20"/>
-          <w:szCs w:val="20"/>
-        </w:rPr>
-        <w:t>Especificação de Requisitos de Software</w:t>
-      </w:r>
-      <w:r>
-        <w:rPr>
-          <w:i/>
-          <w:color w:val="0000FF"/>
-          <w:sz w:val="20"/>
-          <w:szCs w:val="20"/>
-        </w:rPr>
-        <w:t>. Cada documento deverá ser identificado por título, número do relatório (se aplicável), data e organização de publicação. Especifique as fontes a partir das quais as referências podem ser obtidas. Essas informações podem ser fornecidas por um anexo ou outro documento.</w:t>
-      </w:r>
-      <w:proofErr w:type="gramStart"/>
-      <w:r>
-        <w:rPr>
-          <w:i/>
-          <w:color w:val="0000FF"/>
-          <w:sz w:val="20"/>
-          <w:szCs w:val="20"/>
-        </w:rPr>
-        <w:t>]</w:t>
-      </w:r>
-      <w:proofErr w:type="gramEnd"/>
-    </w:p>
-    <w:p>
-      <w:pPr>
-        <w:pStyle w:val="Ttulo1"/>
-        <w:spacing w:before="480" w:after="120" w:line="125" w:lineRule="auto"/>
+      </w:pPr>
+      <w:bookmarkStart w:id="10" w:name="_2._Relatório_de"/>
+      <w:bookmarkEnd w:id="10"/>
+      <w:r>
         <w:rPr>
           <w:rFonts w:ascii="Arial" w:eastAsia="Arial" w:hAnsi="Arial" w:cs="Arial"/>
           <w:b/>
           <w:sz w:val="24"/>
           <w:szCs w:val="24"/>
         </w:rPr>
-      </w:pPr>
-      <w:bookmarkStart w:id="10" w:name="_2._Relatório_de"/>
-      <w:bookmarkEnd w:id="10"/>
+        <w:t>2.</w:t>
+      </w:r>
       <w:r>
         <w:rPr>
           <w:rFonts w:ascii="Arial" w:eastAsia="Arial" w:hAnsi="Arial" w:cs="Arial"/>
@@ -1654,29 +1329,9 @@
           <w:sz w:val="24"/>
           <w:szCs w:val="24"/>
         </w:rPr>
-        <w:t>2.</w:t>
-      </w:r>
-      <w:r>
-        <w:rPr>
-          <w:rFonts w:ascii="Arial" w:eastAsia="Arial" w:hAnsi="Arial" w:cs="Arial"/>
-          <w:b/>
-          <w:sz w:val="24"/>
-          <w:szCs w:val="24"/>
-        </w:rPr>
         <w:tab/>
-        <w:t xml:space="preserve">Relatório de </w:t>
-      </w:r>
-      <w:proofErr w:type="gramStart"/>
-      <w:r>
-        <w:rPr>
-          <w:rFonts w:ascii="Arial" w:eastAsia="Arial" w:hAnsi="Arial" w:cs="Arial"/>
-          <w:b/>
-          <w:sz w:val="24"/>
-          <w:szCs w:val="24"/>
-        </w:rPr>
-        <w:t>Requisitos</w:t>
-      </w:r>
-      <w:proofErr w:type="gramEnd"/>
+        <w:t>Relatório de Requisitos</w:t>
+      </w:r>
     </w:p>
     <w:p/>
     <w:tbl>
@@ -1690,7 +1345,7 @@
           <w:insideH w:val="single" w:sz="4" w:space="0" w:color="auto"/>
           <w:insideV w:val="single" w:sz="4" w:space="0" w:color="auto"/>
         </w:tblBorders>
-        <w:tblLook w:val="01E0" w:firstRow="1" w:lastRow="1" w:firstColumn="1" w:lastColumn="1" w:noHBand="0" w:noVBand="0"/>
+        <w:tblLook w:val="01E0"/>
       </w:tblPr>
       <w:tblGrid>
         <w:gridCol w:w="2790"/>
@@ -1817,13 +1472,6 @@
                 <w:i/>
                 <w:color w:val="auto"/>
               </w:rPr>
-              <w:t xml:space="preserve"> </w:t>
-            </w:r>
-            <w:r>
-              <w:rPr>
-                <w:i/>
-                <w:color w:val="auto"/>
-              </w:rPr>
               <w:t xml:space="preserve">[RF001] – </w:t>
             </w:r>
             <w:r>
@@ -1902,7 +1550,7 @@
                 <w:i/>
                 <w:color w:val="auto"/>
               </w:rPr>
-              <w:t xml:space="preserve">[RF002] – O sistema deve permitir o cadastro de </w:t>
+              <w:t xml:space="preserve">[RF002] – O sistema deve permitir o cadastro de novos itens no estoque, </w:t>
             </w:r>
             <w:r>
               <w:rPr>
@@ -1910,7 +1558,7 @@
                 <w:color w:val="auto"/>
               </w:rPr>
               <w:lastRenderedPageBreak/>
-              <w:t>novos itens no estoque, feitas por um funcionário cadastrado.</w:t>
+              <w:t>feitas por um funcionário cadastrado.</w:t>
             </w:r>
           </w:p>
         </w:tc>
@@ -2729,7 +2377,7 @@
           <w:insideH w:val="single" w:sz="4" w:space="0" w:color="auto"/>
           <w:insideV w:val="single" w:sz="4" w:space="0" w:color="auto"/>
         </w:tblBorders>
-        <w:tblLook w:val="01E0" w:firstRow="1" w:lastRow="1" w:firstColumn="1" w:lastColumn="1" w:noHBand="0" w:noVBand="0"/>
+        <w:tblLook w:val="01E0"/>
       </w:tblPr>
       <w:tblGrid>
         <w:gridCol w:w="4644"/>
@@ -2886,21 +2534,7 @@
                 <w:i/>
                 <w:color w:val="auto"/>
               </w:rPr>
-              <w:t>–</w:t>
-            </w:r>
-            <w:r>
-              <w:rPr>
-                <w:i/>
-                <w:color w:val="auto"/>
-              </w:rPr>
-              <w:t xml:space="preserve"> </w:t>
-            </w:r>
-            <w:r>
-              <w:rPr>
-                <w:i/>
-                <w:color w:val="auto"/>
-              </w:rPr>
-              <w:t xml:space="preserve">Retirada de </w:t>
+              <w:t xml:space="preserve">–Retirada de </w:t>
             </w:r>
             <w:r>
               <w:rPr>
@@ -2970,21 +2604,7 @@
                 <w:i/>
                 <w:color w:val="auto"/>
               </w:rPr>
-              <w:t>–</w:t>
-            </w:r>
-            <w:r>
-              <w:rPr>
-                <w:i/>
-                <w:color w:val="auto"/>
-              </w:rPr>
-              <w:t xml:space="preserve"> </w:t>
-            </w:r>
-            <w:r>
-              <w:rPr>
-                <w:i/>
-                <w:color w:val="auto"/>
-              </w:rPr>
-              <w:t>Devolução de item do estoque</w:t>
+              <w:t>–Devolução de item do estoque</w:t>
             </w:r>
           </w:p>
         </w:tc>
@@ -3004,15 +2624,7 @@
                 <w:i/>
                 <w:color w:val="auto"/>
               </w:rPr>
-              <w:t xml:space="preserve">Qualquer pessoa pode fazer a devolução de um item retirado, fornecendo o CPF do </w:t>
-            </w:r>
-            <w:r>
-              <w:rPr>
-                <w:i/>
-                <w:color w:val="auto"/>
-              </w:rPr>
-              <w:lastRenderedPageBreak/>
-              <w:t>cliente que fez a retirada.</w:t>
+              <w:t>Qualquer pessoa pode fazer a devolução de um item retirado, fornecendo o CPF do cliente que fez a retirada.</w:t>
             </w:r>
           </w:p>
         </w:tc>
@@ -3131,16 +2743,119 @@
           <w:sz w:val="24"/>
           <w:szCs w:val="24"/>
         </w:rPr>
-        <w:t>.</w:t>
-      </w:r>
-      <w:r>
-        <w:rPr>
-          <w:rFonts w:ascii="Times New Roman" w:eastAsia="Times New Roman" w:hAnsi="Times New Roman" w:cs="Times New Roman"/>
-          <w:sz w:val="14"/>
-          <w:szCs w:val="14"/>
-        </w:rPr>
-        <w:t xml:space="preserve">                  </w:t>
-      </w:r>
+        <w:t>.Relatório Sintético de Modelo de Casos de Uso</w:t>
+      </w:r>
+    </w:p>
+    <w:p>
+      <w:pPr>
+        <w:spacing w:after="120" w:line="261" w:lineRule="auto"/>
+        <w:ind w:left="760"/>
+      </w:pPr>
+      <w:r>
+        <w:rPr>
+          <w:i/>
+          <w:color w:val="0000FF"/>
+          <w:sz w:val="20"/>
+          <w:szCs w:val="20"/>
+        </w:rPr>
+        <w:t xml:space="preserve">[Se a modelagem de caso de uso for utilizada, esta seção conterá uma visão geral do modelo de casos de uso ou do subconjunto do modelo de casos de uso aplicável a esse subsistema ou recurso.Estará incluída uma lista de nomes e breves descrições de todos os atores e casos de uso, juntamente com os diagramas e relacionamentos aplicáveis.  Consulte o </w:t>
+      </w:r>
+      <w:r>
+        <w:rPr>
+          <w:b/>
+          <w:i/>
+          <w:color w:val="0000FF"/>
+          <w:sz w:val="20"/>
+          <w:szCs w:val="20"/>
+        </w:rPr>
+        <w:t>Relatório Sintético de Modelo de Casos de Uso</w:t>
+      </w:r>
+      <w:r>
+        <w:rPr>
+          <w:i/>
+          <w:color w:val="0000FF"/>
+          <w:sz w:val="20"/>
+          <w:szCs w:val="20"/>
+        </w:rPr>
+        <w:t>, que poderá ser usado como um anexo nesse ponto.]</w:t>
+      </w:r>
+    </w:p>
+    <w:p>
+      <w:pPr>
+        <w:pStyle w:val="Ttulo2"/>
+        <w:spacing w:before="360" w:after="80" w:line="169" w:lineRule="auto"/>
+      </w:pPr>
+      <w:bookmarkStart w:id="12" w:name="h.4d34og8" w:colFirst="0" w:colLast="0"/>
+      <w:bookmarkEnd w:id="12"/>
+      <w:r>
+        <w:rPr>
+          <w:rFonts w:ascii="Arial" w:eastAsia="Arial" w:hAnsi="Arial" w:cs="Arial"/>
+          <w:sz w:val="20"/>
+          <w:szCs w:val="20"/>
+        </w:rPr>
+        <w:t>4</w:t>
+      </w:r>
+      <w:r>
+        <w:rPr>
+          <w:rFonts w:ascii="Arial" w:eastAsia="Arial" w:hAnsi="Arial" w:cs="Arial"/>
+          <w:sz w:val="20"/>
+          <w:szCs w:val="20"/>
+        </w:rPr>
+        <w:t>.1Suposições e Dependências</w:t>
+      </w:r>
+    </w:p>
+    <w:p>
+      <w:pPr>
+        <w:spacing w:after="120" w:line="261" w:lineRule="auto"/>
+        <w:ind w:left="760"/>
+      </w:pPr>
+      <w:r>
+        <w:rPr>
+          <w:i/>
+          <w:color w:val="0000FF"/>
+          <w:sz w:val="20"/>
+          <w:szCs w:val="20"/>
+        </w:rPr>
+        <w:t>[Esta seção descreve a possibilidade de execução de quaisquer recursos técnicos importantes, a disponibilidade dos componentes</w:t>
+      </w:r>
+      <w:bookmarkStart w:id="13" w:name="_GoBack"/>
+      <w:bookmarkEnd w:id="13"/>
+      <w:r>
+        <w:rPr>
+          <w:i/>
+          <w:color w:val="0000FF"/>
+          <w:sz w:val="20"/>
+          <w:szCs w:val="20"/>
+        </w:rPr>
+        <w:t xml:space="preserve"> ou dos subsistemas, ou outras suposições relacionadas ao projeto em que poderá se basear a viabilidade do software descrita por esta </w:t>
+      </w:r>
+      <w:r>
+        <w:rPr>
+          <w:b/>
+          <w:i/>
+          <w:color w:val="0000FF"/>
+          <w:sz w:val="20"/>
+          <w:szCs w:val="20"/>
+        </w:rPr>
+        <w:t>Especificação de Requisitos de Software</w:t>
+      </w:r>
+      <w:r>
+        <w:rPr>
+          <w:i/>
+          <w:color w:val="0000FF"/>
+          <w:sz w:val="20"/>
+          <w:szCs w:val="20"/>
+        </w:rPr>
+        <w:t>.]</w:t>
+      </w:r>
+    </w:p>
+    <w:p>
+      <w:pPr>
+        <w:pStyle w:val="Ttulo1"/>
+        <w:spacing w:before="480" w:after="120" w:line="125" w:lineRule="auto"/>
+      </w:pPr>
+      <w:bookmarkStart w:id="14" w:name="h.2s8eyo1" w:colFirst="0" w:colLast="0"/>
+      <w:bookmarkEnd w:id="14"/>
       <w:r>
         <w:rPr>
           <w:rFonts w:ascii="Arial" w:eastAsia="Arial" w:hAnsi="Arial" w:cs="Arial"/>
@@ -3148,167 +2863,8 @@
           <w:sz w:val="24"/>
           <w:szCs w:val="24"/>
         </w:rPr>
-        <w:t>Relatório Sintético de Modelo de Casos de Uso</w:t>
-      </w:r>
-    </w:p>
-    <w:p>
-      <w:pPr>
-        <w:spacing w:after="120" w:line="261" w:lineRule="auto"/>
-        <w:ind w:left="760"/>
-      </w:pPr>
-      <w:r>
-        <w:rPr>
-          <w:i/>
-          <w:color w:val="0000FF"/>
-          <w:sz w:val="20"/>
-          <w:szCs w:val="20"/>
-        </w:rPr>
-        <w:t>[Se a modelagem de caso de uso for utilizada, esta seção conterá uma visão geral do modelo de casos de uso ou do subconjunto do modelo de casos de uso aplicável a esse subsistema ou recurso.</w:t>
-      </w:r>
-      <w:proofErr w:type="gramStart"/>
-      <w:r>
-        <w:rPr>
-          <w:i/>
-          <w:color w:val="0000FF"/>
-          <w:sz w:val="20"/>
-          <w:szCs w:val="20"/>
-        </w:rPr>
-        <w:t xml:space="preserve">  </w:t>
-      </w:r>
-      <w:proofErr w:type="gramEnd"/>
-      <w:r>
-        <w:rPr>
-          <w:i/>
-          <w:color w:val="0000FF"/>
-          <w:sz w:val="20"/>
-          <w:szCs w:val="20"/>
-        </w:rPr>
-        <w:t xml:space="preserve">Estará incluída uma lista de nomes e breves descrições de todos os atores e casos de uso, juntamente com os diagramas e relacionamentos aplicáveis.  Consulte o </w:t>
-      </w:r>
-      <w:r>
-        <w:rPr>
-          <w:b/>
-          <w:i/>
-          <w:color w:val="0000FF"/>
-          <w:sz w:val="20"/>
-          <w:szCs w:val="20"/>
-        </w:rPr>
-        <w:t>Relatório Sintético de Modelo de Casos de Uso</w:t>
-      </w:r>
-      <w:r>
-        <w:rPr>
-          <w:i/>
-          <w:color w:val="0000FF"/>
-          <w:sz w:val="20"/>
-          <w:szCs w:val="20"/>
-        </w:rPr>
-        <w:t>, que poderá ser usado como um anexo nesse ponto.]</w:t>
-      </w:r>
-    </w:p>
-    <w:p>
-      <w:pPr>
-        <w:pStyle w:val="Ttulo2"/>
-        <w:spacing w:before="360" w:after="80" w:line="169" w:lineRule="auto"/>
-      </w:pPr>
-      <w:bookmarkStart w:id="12" w:name="h.4d34og8" w:colFirst="0" w:colLast="0"/>
-      <w:bookmarkEnd w:id="12"/>
-      <w:r>
-        <w:rPr>
-          <w:rFonts w:ascii="Arial" w:eastAsia="Arial" w:hAnsi="Arial" w:cs="Arial"/>
-          <w:sz w:val="20"/>
-          <w:szCs w:val="20"/>
-        </w:rPr>
-        <w:t>4</w:t>
-      </w:r>
-      <w:r>
-        <w:rPr>
-          <w:rFonts w:ascii="Arial" w:eastAsia="Arial" w:hAnsi="Arial" w:cs="Arial"/>
-          <w:sz w:val="20"/>
-          <w:szCs w:val="20"/>
-        </w:rPr>
-        <w:t>.1</w:t>
-      </w:r>
-      <w:r>
-        <w:rPr>
-          <w:rFonts w:ascii="Times New Roman" w:eastAsia="Times New Roman" w:hAnsi="Times New Roman" w:cs="Times New Roman"/>
-          <w:b w:val="0"/>
-          <w:sz w:val="14"/>
-          <w:szCs w:val="14"/>
-        </w:rPr>
-        <w:t xml:space="preserve">               </w:t>
-      </w:r>
-      <w:r>
-        <w:rPr>
-          <w:rFonts w:ascii="Arial" w:eastAsia="Arial" w:hAnsi="Arial" w:cs="Arial"/>
-          <w:sz w:val="20"/>
-          <w:szCs w:val="20"/>
-        </w:rPr>
-        <w:t>Suposições e Dependências</w:t>
-      </w:r>
-    </w:p>
-    <w:p>
-      <w:pPr>
-        <w:spacing w:after="120" w:line="261" w:lineRule="auto"/>
-        <w:ind w:left="760"/>
-      </w:pPr>
-      <w:r>
-        <w:rPr>
-          <w:i/>
-          <w:color w:val="0000FF"/>
-          <w:sz w:val="20"/>
-          <w:szCs w:val="20"/>
-        </w:rPr>
-        <w:t>[Esta seção descreve a possibilidade de execução de quaisquer recursos técnicos importantes, a disponibilidade dos componentes</w:t>
-      </w:r>
-      <w:bookmarkStart w:id="13" w:name="_GoBack"/>
-      <w:bookmarkEnd w:id="13"/>
-      <w:r>
-        <w:rPr>
-          <w:i/>
-          <w:color w:val="0000FF"/>
-          <w:sz w:val="20"/>
-          <w:szCs w:val="20"/>
-        </w:rPr>
-        <w:t xml:space="preserve"> ou dos subsistemas, ou outras suposições relacionadas ao projeto em que poderá se basear a viabilidade do software descrita por esta </w:t>
-      </w:r>
-      <w:r>
-        <w:rPr>
-          <w:b/>
-          <w:i/>
-          <w:color w:val="0000FF"/>
-          <w:sz w:val="20"/>
-          <w:szCs w:val="20"/>
-        </w:rPr>
-        <w:t>Especificação de Requisitos de Software</w:t>
-      </w:r>
-      <w:r>
-        <w:rPr>
-          <w:i/>
-          <w:color w:val="0000FF"/>
-          <w:sz w:val="20"/>
-          <w:szCs w:val="20"/>
-        </w:rPr>
-        <w:t>.</w:t>
-      </w:r>
-      <w:proofErr w:type="gramStart"/>
-      <w:r>
-        <w:rPr>
-          <w:i/>
-          <w:color w:val="0000FF"/>
-          <w:sz w:val="20"/>
-          <w:szCs w:val="20"/>
-        </w:rPr>
-        <w:t>]</w:t>
-      </w:r>
-      <w:proofErr w:type="gramEnd"/>
-    </w:p>
-    <w:p>
-      <w:pPr>
-        <w:pStyle w:val="Ttulo1"/>
-        <w:spacing w:before="480" w:after="120" w:line="125" w:lineRule="auto"/>
-      </w:pPr>
-      <w:bookmarkStart w:id="14" w:name="h.2s8eyo1" w:colFirst="0" w:colLast="0"/>
-      <w:bookmarkEnd w:id="14"/>
+        <w:t>5</w:t>
+      </w:r>
       <w:r>
         <w:rPr>
           <w:rFonts w:ascii="Arial" w:eastAsia="Arial" w:hAnsi="Arial" w:cs="Arial"/>
@@ -3316,33 +2872,7 @@
           <w:sz w:val="24"/>
           <w:szCs w:val="24"/>
         </w:rPr>
-        <w:t>5</w:t>
-      </w:r>
-      <w:r>
-        <w:rPr>
-          <w:rFonts w:ascii="Arial" w:eastAsia="Arial" w:hAnsi="Arial" w:cs="Arial"/>
-          <w:b/>
-          <w:sz w:val="24"/>
-          <w:szCs w:val="24"/>
-        </w:rPr>
-        <w:t>.</w:t>
-      </w:r>
-      <w:r>
-        <w:rPr>
-          <w:rFonts w:ascii="Times New Roman" w:eastAsia="Times New Roman" w:hAnsi="Times New Roman" w:cs="Times New Roman"/>
-          <w:sz w:val="14"/>
-          <w:szCs w:val="14"/>
-        </w:rPr>
-        <w:t xml:space="preserve">                  </w:t>
-      </w:r>
-      <w:r>
-        <w:rPr>
-          <w:rFonts w:ascii="Arial" w:eastAsia="Arial" w:hAnsi="Arial" w:cs="Arial"/>
-          <w:b/>
-          <w:sz w:val="24"/>
-          <w:szCs w:val="24"/>
-        </w:rPr>
-        <w:t>Relatórios de Caso de Uso</w:t>
+        <w:t>.Relatórios de Caso de Uso</w:t>
       </w:r>
     </w:p>
     <w:p>
@@ -3409,15 +2939,6 @@
           <w:szCs w:val="20"/>
         </w:rPr>
         <w:t>estoque do boliche</w:t>
-      </w:r>
-      <w:r>
-        <w:rPr>
-          <w:i/>
-          <w:color w:val="auto"/>
-          <w:sz w:val="20"/>
-          <w:szCs w:val="20"/>
-        </w:rPr>
-        <w:t xml:space="preserve"> </w:t>
       </w:r>
     </w:p>
     <w:p>
@@ -3495,6 +3016,15 @@
         </w:rPr>
         <w:t>Cadastrar</w:t>
       </w:r>
+      <w:r>
+        <w:rPr>
+          <w:i/>
+          <w:color w:val="auto"/>
+          <w:sz w:val="20"/>
+          <w:szCs w:val="20"/>
+        </w:rPr>
+        <w:t xml:space="preserve"> Item</w:t>
+      </w:r>
     </w:p>
     <w:p>
       <w:pPr>
@@ -3520,6 +3050,15 @@
         </w:rPr>
         <w:t>Retirada</w:t>
       </w:r>
+      <w:r>
+        <w:rPr>
+          <w:i/>
+          <w:color w:val="auto"/>
+          <w:sz w:val="20"/>
+          <w:szCs w:val="20"/>
+        </w:rPr>
+        <w:t xml:space="preserve"> de Item</w:t>
+      </w:r>
     </w:p>
     <w:p>
       <w:pPr>
@@ -3545,6 +3084,15 @@
         </w:rPr>
         <w:t>Devolução</w:t>
       </w:r>
+      <w:r>
+        <w:rPr>
+          <w:i/>
+          <w:color w:val="auto"/>
+          <w:sz w:val="20"/>
+          <w:szCs w:val="20"/>
+        </w:rPr>
+        <w:t xml:space="preserve"> de Item</w:t>
+      </w:r>
     </w:p>
     <w:p>
       <w:pPr>
@@ -3570,6 +3118,15 @@
         </w:rPr>
         <w:t>Relatório</w:t>
       </w:r>
+      <w:r>
+        <w:rPr>
+          <w:i/>
+          <w:color w:val="auto"/>
+          <w:sz w:val="20"/>
+          <w:szCs w:val="20"/>
+        </w:rPr>
+        <w:t xml:space="preserve"> de Itens</w:t>
+      </w:r>
     </w:p>
     <w:p>
       <w:pPr>
@@ -3784,6 +3341,7 @@
           <w:szCs w:val="20"/>
         </w:rPr>
       </w:pPr>
+      <w:proofErr w:type="gramStart"/>
       <w:r>
         <w:rPr>
           <w:i/>
@@ -3800,25 +3358,17 @@
           <w:sz w:val="20"/>
           <w:szCs w:val="20"/>
         </w:rPr>
-        <w:t>–</w:t>
-      </w:r>
-      <w:r>
-        <w:rPr>
-          <w:i/>
-          <w:color w:val="auto"/>
-          <w:sz w:val="20"/>
-          <w:szCs w:val="20"/>
-        </w:rPr>
-        <w:t xml:space="preserve"> </w:t>
-      </w:r>
-      <w:r>
-        <w:rPr>
-          <w:i/>
-          <w:color w:val="auto"/>
-          <w:sz w:val="20"/>
-          <w:szCs w:val="20"/>
-        </w:rPr>
-        <w:t>Retirada do Estoque</w:t>
+        <w:t>–Retirada</w:t>
+      </w:r>
+      <w:proofErr w:type="gramEnd"/>
+      <w:r>
+        <w:rPr>
+          <w:i/>
+          <w:color w:val="auto"/>
+          <w:sz w:val="20"/>
+          <w:szCs w:val="20"/>
+        </w:rPr>
+        <w:t xml:space="preserve"> do Estoque</w:t>
       </w:r>
     </w:p>
     <w:p>
@@ -3863,7 +3413,6 @@
           <w:sz w:val="20"/>
           <w:szCs w:val="20"/>
         </w:rPr>
-        <w:lastRenderedPageBreak/>
         <w:t>O ator seleciona a opção “Retirada”</w:t>
       </w:r>
       <w:r>
@@ -3898,6 +3447,7 @@
           <w:sz w:val="20"/>
           <w:szCs w:val="20"/>
         </w:rPr>
+        <w:lastRenderedPageBreak/>
         <w:t>O sistema mostra os itens e quantidades disponíveis no estoque</w:t>
       </w:r>
       <w:r>
@@ -4180,7 +3730,7 @@
           <w:sz w:val="20"/>
           <w:szCs w:val="20"/>
         </w:rPr>
-        <w:t xml:space="preserve"> – Cadastrar Cliente</w:t>
+        <w:t xml:space="preserve"> – Cadastrar Item</w:t>
       </w:r>
     </w:p>
     <w:p>
@@ -4209,7 +3759,25 @@
           <w:sz w:val="20"/>
           <w:szCs w:val="20"/>
         </w:rPr>
-        <w:t>e fluxo tem como finalidade permitir o cadastro de um novo cliente.</w:t>
+        <w:t>e fluxo tem como finalidade permitir o cadas</w:t>
+      </w:r>
+      <w:r>
+        <w:rPr>
+          <w:i/>
+          <w:color w:val="auto"/>
+          <w:sz w:val="20"/>
+          <w:szCs w:val="20"/>
+        </w:rPr>
+        <w:t>tro de um novo item</w:t>
+      </w:r>
+      <w:r>
+        <w:rPr>
+          <w:i/>
+          <w:color w:val="auto"/>
+          <w:sz w:val="20"/>
+          <w:szCs w:val="20"/>
+        </w:rPr>
+        <w:t>.</w:t>
       </w:r>
     </w:p>
     <w:p>
@@ -4259,7 +3827,25 @@
           <w:sz w:val="20"/>
           <w:szCs w:val="20"/>
         </w:rPr>
-        <w:t>O sistema mostra os campos necessários para o cadastro do cliente;</w:t>
+        <w:t>O sistema mostra os campos necess</w:t>
+      </w:r>
+      <w:r>
+        <w:rPr>
+          <w:i/>
+          <w:color w:val="auto"/>
+          <w:sz w:val="20"/>
+          <w:szCs w:val="20"/>
+        </w:rPr>
+        <w:t>ários para o cadastro do item</w:t>
+      </w:r>
+      <w:r>
+        <w:rPr>
+          <w:i/>
+          <w:color w:val="auto"/>
+          <w:sz w:val="20"/>
+          <w:szCs w:val="20"/>
+        </w:rPr>
+        <w:t>;</w:t>
       </w:r>
     </w:p>
     <w:p>
@@ -4284,7 +3870,25 @@
           <w:sz w:val="20"/>
           <w:szCs w:val="20"/>
         </w:rPr>
-        <w:t>O ator preenche os campos com os dados do cliente;</w:t>
+        <w:t>O ator preenche o</w:t>
+      </w:r>
+      <w:r>
+        <w:rPr>
+          <w:i/>
+          <w:color w:val="auto"/>
+          <w:sz w:val="20"/>
+          <w:szCs w:val="20"/>
+        </w:rPr>
+        <w:t>s campos com os dados do produto</w:t>
+      </w:r>
+      <w:r>
+        <w:rPr>
+          <w:i/>
+          <w:color w:val="auto"/>
+          <w:sz w:val="20"/>
+          <w:szCs w:val="20"/>
+        </w:rPr>
+        <w:t>;</w:t>
       </w:r>
     </w:p>
     <w:p>
@@ -4971,7 +4575,6 @@
           <w:sz w:val="20"/>
           <w:szCs w:val="20"/>
         </w:rPr>
-        <w:lastRenderedPageBreak/>
         <w:t>O sistema exibe a mensagem de confirmação de cancelamento [MSG001]</w:t>
       </w:r>
     </w:p>
@@ -4997,6 +4600,7 @@
           <w:sz w:val="20"/>
           <w:szCs w:val="20"/>
         </w:rPr>
+        <w:lastRenderedPageBreak/>
         <w:t>O ator confirma o cancelamento;</w:t>
       </w:r>
     </w:p>
@@ -5077,16 +4681,353 @@
     </w:p>
     <w:p>
       <w:pPr>
-        <w:pStyle w:val="Ttulo1"/>
-        <w:spacing w:before="480" w:after="120" w:line="125" w:lineRule="auto"/>
-      </w:pPr>
+        <w:spacing w:after="120" w:line="261" w:lineRule="auto"/>
+        <w:rPr>
+          <w:i/>
+          <w:color w:val="auto"/>
+          <w:sz w:val="20"/>
+          <w:szCs w:val="20"/>
+        </w:rPr>
+      </w:pPr>
+    </w:p>
+    <w:p>
+      <w:pPr>
+        <w:spacing w:after="120" w:line="261" w:lineRule="auto"/>
+        <w:rPr>
+          <w:i/>
+          <w:color w:val="auto"/>
+          <w:sz w:val="20"/>
+          <w:szCs w:val="20"/>
+        </w:rPr>
+      </w:pPr>
+      <w:r>
+        <w:rPr>
+          <w:i/>
+          <w:color w:val="auto"/>
+          <w:sz w:val="20"/>
+          <w:szCs w:val="20"/>
+        </w:rPr>
+        <w:t xml:space="preserve">      UC002 -</w:t>
+      </w:r>
+      <w:proofErr w:type="gramStart"/>
+      <w:r>
+        <w:rPr>
+          <w:i/>
+          <w:color w:val="auto"/>
+          <w:sz w:val="20"/>
+          <w:szCs w:val="20"/>
+        </w:rPr>
+        <w:t xml:space="preserve"> </w:t>
+      </w:r>
+      <w:r>
+        <w:rPr>
+          <w:i/>
+          <w:color w:val="auto"/>
+          <w:sz w:val="20"/>
+          <w:szCs w:val="20"/>
+        </w:rPr>
+        <w:t xml:space="preserve"> </w:t>
+      </w:r>
+      <w:proofErr w:type="gramEnd"/>
+      <w:r>
+        <w:rPr>
+          <w:i/>
+          <w:color w:val="auto"/>
+          <w:sz w:val="20"/>
+          <w:szCs w:val="20"/>
+        </w:rPr>
+        <w:t>Atualização de cadastro dos Usuários</w:t>
+      </w:r>
+    </w:p>
+    <w:p>
+      <w:pPr>
+        <w:spacing w:after="120" w:line="261" w:lineRule="auto"/>
+        <w:rPr>
+          <w:i/>
+          <w:color w:val="auto"/>
+          <w:sz w:val="20"/>
+          <w:szCs w:val="20"/>
+        </w:rPr>
+      </w:pPr>
+      <w:r>
+        <w:rPr>
+          <w:i/>
+          <w:color w:val="auto"/>
+          <w:sz w:val="20"/>
+          <w:szCs w:val="20"/>
+        </w:rPr>
+        <w:t xml:space="preserve">      Descrição de Caso de Uso: Este caso de uso tem a finalidade de </w:t>
+      </w:r>
+      <w:r>
+        <w:rPr>
+          <w:i/>
+          <w:color w:val="auto"/>
+          <w:sz w:val="20"/>
+          <w:szCs w:val="20"/>
+        </w:rPr>
+        <w:t>manter os cadastros dos usuários atualizados.</w:t>
+      </w:r>
+    </w:p>
+    <w:p>
+      <w:pPr>
+        <w:spacing w:after="120" w:line="261" w:lineRule="auto"/>
+        <w:rPr>
+          <w:i/>
+          <w:color w:val="auto"/>
+          <w:sz w:val="20"/>
+          <w:szCs w:val="20"/>
+        </w:rPr>
+      </w:pPr>
+      <w:r>
+        <w:rPr>
+          <w:i/>
+          <w:color w:val="auto"/>
+          <w:sz w:val="20"/>
+          <w:szCs w:val="20"/>
+        </w:rPr>
+        <w:t xml:space="preserve">     Funcionalidade:</w:t>
+      </w:r>
+    </w:p>
+    <w:p>
+      <w:pPr>
+        <w:pStyle w:val="PargrafodaLista"/>
+        <w:numPr>
+          <w:ilvl w:val="0"/>
+          <w:numId w:val="12"/>
+        </w:numPr>
+        <w:spacing w:after="120" w:line="261" w:lineRule="auto"/>
+        <w:rPr>
+          <w:i/>
+          <w:color w:val="auto"/>
+          <w:sz w:val="20"/>
+          <w:szCs w:val="20"/>
+        </w:rPr>
+      </w:pPr>
+      <w:r>
+        <w:rPr>
+          <w:i/>
+          <w:color w:val="auto"/>
+          <w:sz w:val="20"/>
+          <w:szCs w:val="20"/>
+        </w:rPr>
+        <w:t>Cadastrar Usuário</w:t>
+      </w:r>
+    </w:p>
+    <w:p>
+      <w:pPr>
+        <w:pStyle w:val="PargrafodaLista"/>
+        <w:numPr>
+          <w:ilvl w:val="0"/>
+          <w:numId w:val="12"/>
+        </w:numPr>
+        <w:spacing w:after="120" w:line="261" w:lineRule="auto"/>
+        <w:rPr>
+          <w:i/>
+          <w:color w:val="auto"/>
+          <w:sz w:val="20"/>
+          <w:szCs w:val="20"/>
+        </w:rPr>
+      </w:pPr>
+      <w:r>
+        <w:rPr>
+          <w:i/>
+          <w:color w:val="auto"/>
+          <w:sz w:val="20"/>
+          <w:szCs w:val="20"/>
+        </w:rPr>
+        <w:t>Pesquisar Usuário</w:t>
+      </w:r>
+    </w:p>
+    <w:p>
+      <w:pPr>
+        <w:pStyle w:val="PargrafodaLista"/>
+        <w:numPr>
+          <w:ilvl w:val="0"/>
+          <w:numId w:val="12"/>
+        </w:numPr>
+        <w:spacing w:after="120" w:line="261" w:lineRule="auto"/>
+        <w:rPr>
+          <w:i/>
+          <w:color w:val="auto"/>
+          <w:sz w:val="20"/>
+          <w:szCs w:val="20"/>
+        </w:rPr>
+      </w:pPr>
+      <w:r>
+        <w:rPr>
+          <w:i/>
+          <w:color w:val="auto"/>
+          <w:sz w:val="20"/>
+          <w:szCs w:val="20"/>
+        </w:rPr>
+        <w:t>Alterar Usuário</w:t>
+      </w:r>
+    </w:p>
+    <w:p>
+      <w:pPr>
+        <w:pStyle w:val="PargrafodaLista"/>
+        <w:numPr>
+          <w:ilvl w:val="0"/>
+          <w:numId w:val="12"/>
+        </w:numPr>
+        <w:spacing w:after="120" w:line="261" w:lineRule="auto"/>
+        <w:rPr>
+          <w:i/>
+          <w:color w:val="auto"/>
+          <w:sz w:val="20"/>
+          <w:szCs w:val="20"/>
+        </w:rPr>
+      </w:pPr>
+      <w:r>
+        <w:rPr>
+          <w:i/>
+          <w:color w:val="auto"/>
+          <w:sz w:val="20"/>
+          <w:szCs w:val="20"/>
+        </w:rPr>
+        <w:t>Remover Usuário</w:t>
+      </w:r>
+    </w:p>
+    <w:p>
+      <w:pPr>
+        <w:spacing w:after="120" w:line="261" w:lineRule="auto"/>
+        <w:ind w:left="760"/>
+        <w:rPr>
+          <w:i/>
+          <w:color w:val="auto"/>
+          <w:sz w:val="20"/>
+          <w:szCs w:val="20"/>
+        </w:rPr>
+      </w:pPr>
+      <w:r>
+        <w:rPr>
+          <w:i/>
+          <w:color w:val="auto"/>
+          <w:sz w:val="20"/>
+          <w:szCs w:val="20"/>
+        </w:rPr>
+        <w:t xml:space="preserve">  </w:t>
+      </w:r>
       <w:bookmarkStart w:id="15" w:name="h.3rdcrjn" w:colFirst="0" w:colLast="0"/>
       <w:bookmarkStart w:id="16" w:name="h.26in1rg" w:colFirst="0" w:colLast="0"/>
       <w:bookmarkEnd w:id="15"/>
       <w:bookmarkEnd w:id="16"/>
       <w:r>
         <w:rPr>
-          <w:rFonts w:ascii="Arial" w:eastAsia="Arial" w:hAnsi="Arial" w:cs="Arial"/>
+          <w:i/>
+          <w:color w:val="auto"/>
+          <w:sz w:val="20"/>
+          <w:szCs w:val="20"/>
+        </w:rPr>
+        <w:t>Ator (</w:t>
+      </w:r>
+      <w:proofErr w:type="spellStart"/>
+      <w:proofErr w:type="gramStart"/>
+      <w:r>
+        <w:rPr>
+          <w:i/>
+          <w:color w:val="auto"/>
+          <w:sz w:val="20"/>
+          <w:szCs w:val="20"/>
+        </w:rPr>
+        <w:t>es</w:t>
+      </w:r>
+      <w:proofErr w:type="spellEnd"/>
+      <w:proofErr w:type="gramEnd"/>
+      <w:r>
+        <w:rPr>
+          <w:i/>
+          <w:color w:val="auto"/>
+          <w:sz w:val="20"/>
+          <w:szCs w:val="20"/>
+        </w:rPr>
+        <w:t>): Funcionário responsável pelo atendimento do cliente;</w:t>
+      </w:r>
+    </w:p>
+    <w:p>
+      <w:pPr>
+        <w:spacing w:after="120" w:line="261" w:lineRule="auto"/>
+        <w:ind w:left="760"/>
+        <w:rPr>
+          <w:i/>
+          <w:color w:val="auto"/>
+          <w:sz w:val="20"/>
+          <w:szCs w:val="20"/>
+        </w:rPr>
+      </w:pPr>
+      <w:r>
+        <w:rPr>
+          <w:i/>
+          <w:color w:val="auto"/>
+          <w:sz w:val="20"/>
+          <w:szCs w:val="20"/>
+        </w:rPr>
+        <w:t xml:space="preserve">Pré-Condições: Para que este caso de uso seja iniciado é obrigatório: </w:t>
+      </w:r>
+    </w:p>
+    <w:p>
+      <w:pPr>
+        <w:pStyle w:val="PargrafodaLista"/>
+        <w:numPr>
+          <w:ilvl w:val="0"/>
+          <w:numId w:val="13"/>
+        </w:numPr>
+        <w:spacing w:after="120" w:line="261" w:lineRule="auto"/>
+        <w:ind w:left="760"/>
+        <w:rPr>
+          <w:i/>
+          <w:color w:val="auto"/>
+          <w:sz w:val="20"/>
+          <w:szCs w:val="20"/>
+        </w:rPr>
+      </w:pPr>
+      <w:r>
+        <w:rPr>
+          <w:i/>
+          <w:color w:val="auto"/>
+          <w:sz w:val="20"/>
+          <w:szCs w:val="20"/>
+        </w:rPr>
+        <w:t xml:space="preserve">Necessidade </w:t>
+      </w:r>
+      <w:r>
+        <w:rPr>
+          <w:i/>
+          <w:color w:val="auto"/>
+          <w:sz w:val="20"/>
+          <w:szCs w:val="20"/>
+        </w:rPr>
+        <w:t>de</w:t>
+      </w:r>
+    </w:p>
+    <w:p>
+      <w:pPr>
+        <w:spacing w:after="120" w:line="261" w:lineRule="auto"/>
+        <w:ind w:left="760"/>
+        <w:rPr>
+          <w:i/>
+          <w:color w:val="auto"/>
+          <w:sz w:val="20"/>
+          <w:szCs w:val="20"/>
+        </w:rPr>
+      </w:pPr>
+      <w:r>
+        <w:rPr>
+          <w:i/>
+          <w:color w:val="auto"/>
+          <w:sz w:val="20"/>
+          <w:szCs w:val="20"/>
+        </w:rPr>
+        <w:t>Pós-Condição: Não há pós-condição.</w:t>
+      </w:r>
+    </w:p>
+    <w:p>
+      <w:pPr>
+        <w:spacing w:after="120" w:line="261" w:lineRule="auto"/>
+      </w:pPr>
+      <w:proofErr w:type="gramStart"/>
+      <w:r>
+        <w:rPr>
           <w:b/>
           <w:sz w:val="24"/>
           <w:szCs w:val="24"/>
@@ -5095,24 +5036,15 @@
       </w:r>
       <w:r>
         <w:rPr>
-          <w:rFonts w:ascii="Arial" w:eastAsia="Arial" w:hAnsi="Arial" w:cs="Arial"/>
           <w:b/>
           <w:sz w:val="24"/>
           <w:szCs w:val="24"/>
         </w:rPr>
         <w:t>.</w:t>
       </w:r>
-      <w:r>
-        <w:rPr>
-          <w:rFonts w:ascii="Times New Roman" w:eastAsia="Times New Roman" w:hAnsi="Times New Roman" w:cs="Times New Roman"/>
-          <w:sz w:val="14"/>
-          <w:szCs w:val="14"/>
-        </w:rPr>
-        <w:t xml:space="preserve">                  </w:t>
-      </w:r>
-      <w:r>
-        <w:rPr>
-          <w:rFonts w:ascii="Arial" w:eastAsia="Arial" w:hAnsi="Arial" w:cs="Arial"/>
+      <w:proofErr w:type="gramEnd"/>
+      <w:r>
+        <w:rPr>
           <w:b/>
           <w:sz w:val="24"/>
           <w:szCs w:val="24"/>
@@ -5125,6 +5057,94 @@
         <w:spacing w:after="120" w:line="261" w:lineRule="auto"/>
         <w:ind w:left="760"/>
       </w:pPr>
+      <w:r>
+        <w:rPr>
+          <w:i/>
+          <w:color w:val="0000FF"/>
+          <w:sz w:val="20"/>
+          <w:szCs w:val="20"/>
+        </w:rPr>
+        <w:t xml:space="preserve">[As informações de suporte facilitam o uso da </w:t>
+      </w:r>
+      <w:r>
+        <w:rPr>
+          <w:b/>
+          <w:i/>
+          <w:color w:val="0000FF"/>
+          <w:sz w:val="20"/>
+          <w:szCs w:val="20"/>
+        </w:rPr>
+        <w:t>Especificação de Requisitos de Software</w:t>
+      </w:r>
+      <w:r>
+        <w:rPr>
+          <w:i/>
+          <w:color w:val="0000FF"/>
+          <w:sz w:val="20"/>
+          <w:szCs w:val="20"/>
+        </w:rPr>
+        <w:t>. Elas incluem:</w:t>
+      </w:r>
+    </w:p>
+    <w:p>
+      <w:pPr>
+        <w:spacing w:after="120" w:line="261" w:lineRule="auto"/>
+        <w:ind w:left="760"/>
+      </w:pPr>
+      <w:r>
+        <w:rPr>
+          <w:i/>
+          <w:color w:val="0000FF"/>
+          <w:sz w:val="20"/>
+          <w:szCs w:val="20"/>
+        </w:rPr>
+        <w:t>• Índice Analítico</w:t>
+      </w:r>
+    </w:p>
+    <w:p>
+      <w:pPr>
+        <w:spacing w:after="120" w:line="261" w:lineRule="auto"/>
+        <w:ind w:left="760"/>
+      </w:pPr>
+      <w:r>
+        <w:rPr>
+          <w:i/>
+          <w:color w:val="0000FF"/>
+          <w:sz w:val="20"/>
+          <w:szCs w:val="20"/>
+        </w:rPr>
+        <w:t>• Índice</w:t>
+      </w:r>
+    </w:p>
+    <w:p>
+      <w:pPr>
+        <w:spacing w:after="120" w:line="261" w:lineRule="auto"/>
+        <w:ind w:left="760"/>
+      </w:pPr>
+      <w:r>
+        <w:rPr>
+          <w:i/>
+          <w:color w:val="0000FF"/>
+          <w:sz w:val="20"/>
+          <w:szCs w:val="20"/>
+        </w:rPr>
+        <w:t>• Apêndices</w:t>
+      </w:r>
+    </w:p>
+    <w:p>
+      <w:pPr>
+        <w:spacing w:after="120" w:line="261" w:lineRule="auto"/>
+        <w:ind w:left="760"/>
+      </w:pPr>
+      <w:r>
+        <w:rPr>
+          <w:i/>
+          <w:color w:val="0000FF"/>
+          <w:sz w:val="20"/>
+          <w:szCs w:val="20"/>
+        </w:rPr>
+        <w:t xml:space="preserve">Poderão estar incluídos roteiros de caso de uso ou protótipos de interface do usuário. </w:t>
+      </w:r>
       <w:proofErr w:type="gramStart"/>
       <w:r>
         <w:rPr>
@@ -5133,7 +5153,7 @@
           <w:sz w:val="20"/>
           <w:szCs w:val="20"/>
         </w:rPr>
-        <w:t xml:space="preserve">[As informações de suporte facilitam o uso da </w:t>
+        <w:t xml:space="preserve">Quando forem incluídos apêndices, a </w:t>
       </w:r>
       <w:r>
         <w:rPr>
@@ -5152,7 +5172,7 @@
           <w:sz w:val="20"/>
           <w:szCs w:val="20"/>
         </w:rPr>
-        <w:t>.</w:t>
+        <w:t xml:space="preserve"> deverá especificar explicitamente se eles deverão ou não ser considerados parte integrante dos requisitos.]</w:t>
       </w:r>
       <w:proofErr w:type="gramEnd"/>
       <w:r>
@@ -5162,106 +5182,7 @@
           <w:sz w:val="20"/>
           <w:szCs w:val="20"/>
         </w:rPr>
-        <w:t xml:space="preserve"> Elas incluem:</w:t>
-      </w:r>
-    </w:p>
-    <w:p>
-      <w:pPr>
-        <w:spacing w:after="120" w:line="261" w:lineRule="auto"/>
-        <w:ind w:left="760"/>
-      </w:pPr>
-      <w:r>
-        <w:rPr>
-          <w:i/>
-          <w:color w:val="0000FF"/>
-          <w:sz w:val="20"/>
-          <w:szCs w:val="20"/>
-        </w:rPr>
-        <w:t>• Índice Analítico</w:t>
-      </w:r>
-    </w:p>
-    <w:p>
-      <w:pPr>
-        <w:spacing w:after="120" w:line="261" w:lineRule="auto"/>
-        <w:ind w:left="760"/>
-      </w:pPr>
-      <w:r>
-        <w:rPr>
-          <w:i/>
-          <w:color w:val="0000FF"/>
-          <w:sz w:val="20"/>
-          <w:szCs w:val="20"/>
-        </w:rPr>
-        <w:t>• Índice</w:t>
-      </w:r>
-    </w:p>
-    <w:p>
-      <w:pPr>
-        <w:spacing w:after="120" w:line="261" w:lineRule="auto"/>
-        <w:ind w:left="760"/>
-      </w:pPr>
-      <w:r>
-        <w:rPr>
-          <w:i/>
-          <w:color w:val="0000FF"/>
-          <w:sz w:val="20"/>
-          <w:szCs w:val="20"/>
-        </w:rPr>
-        <w:t>• Apêndices</w:t>
-      </w:r>
-    </w:p>
-    <w:p>
-      <w:pPr>
-        <w:spacing w:after="120" w:line="261" w:lineRule="auto"/>
-        <w:ind w:left="760"/>
-      </w:pPr>
-      <w:r>
-        <w:rPr>
-          <w:i/>
-          <w:color w:val="0000FF"/>
-          <w:sz w:val="20"/>
-          <w:szCs w:val="20"/>
-        </w:rPr>
-        <w:t xml:space="preserve">Poderão estar incluídos roteiros de caso de uso ou protótipos de interface do usuário. Quando forem incluídos apêndices, a </w:t>
-      </w:r>
-      <w:r>
-        <w:rPr>
-          <w:b/>
-          <w:i/>
-          <w:color w:val="0000FF"/>
-          <w:sz w:val="20"/>
-          <w:szCs w:val="20"/>
-        </w:rPr>
-        <w:t>Especificação de Requisitos de Software</w:t>
-      </w:r>
-      <w:r>
-        <w:rPr>
-          <w:i/>
-          <w:color w:val="0000FF"/>
-          <w:sz w:val="20"/>
-          <w:szCs w:val="20"/>
-        </w:rPr>
-        <w:t xml:space="preserve"> deverá especificar explicitamente se eles deverão ou não ser </w:t>
-      </w:r>
-      <w:proofErr w:type="gramStart"/>
-      <w:r>
-        <w:rPr>
-          <w:i/>
-          <w:color w:val="0000FF"/>
-          <w:sz w:val="20"/>
-          <w:szCs w:val="20"/>
-        </w:rPr>
-        <w:t>considerados</w:t>
-      </w:r>
-      <w:proofErr w:type="gramEnd"/>
-      <w:r>
-        <w:rPr>
-          <w:i/>
-          <w:color w:val="0000FF"/>
-          <w:sz w:val="20"/>
-          <w:szCs w:val="20"/>
-        </w:rPr>
-        <w:t xml:space="preserve"> parte integrante dos requisitos.]</w:t>
+        <w:t>00</w:t>
       </w:r>
     </w:p>
     <w:sectPr>
@@ -5275,7 +5196,7 @@
 </file>
 
 <file path=word/numbering.xml><?xml version="1.0" encoding="utf-8"?>
-<w:numbering xmlns:wpc="http://schemas.microsoft.com/office/word/2010/wordprocessingCanvas" xmlns:mc="http://schemas.openxmlformats.org/markup-compatibility/2006" xmlns:o="urn:schemas-microsoft-com:office:office" xmlns:r="http://schemas.openxmlformats.org/officeDocument/2006/relationships" xmlns:m="http://schemas.openxmlformats.org/officeDocument/2006/math" xmlns:v="urn:schemas-microsoft-com:vml" xmlns:wp14="http://schemas.microsoft.com/office/word/2010/wordprocessingDrawing" xmlns:wp="http://schemas.openxmlformats.org/drawingml/2006/wordprocessingDrawing" xmlns:w10="urn:schemas-microsoft-com:office:word" xmlns:w="http://schemas.openxmlformats.org/wordprocessingml/2006/main" xmlns:w14="http://schemas.microsoft.com/office/word/2010/wordml" xmlns:wpg="http://schemas.microsoft.com/office/word/2010/wordprocessingGroup" xmlns:wpi="http://schemas.microsoft.com/office/word/2010/wordprocessingInk" xmlns:wne="http://schemas.microsoft.com/office/word/2006/wordml" xmlns:wps="http://schemas.microsoft.com/office/word/2010/wordprocessingShape" mc:Ignorable="w14 wp14">
+<w:numbering xmlns:ve="http://schemas.openxmlformats.org/markup-compatibility/2006" xmlns:o="urn:schemas-microsoft-com:office:office" xmlns:r="http://schemas.openxmlformats.org/officeDocument/2006/relationships" xmlns:m="http://schemas.openxmlformats.org/officeDocument/2006/math" xmlns:v="urn:schemas-microsoft-com:vml" xmlns:wp="http://schemas.openxmlformats.org/drawingml/2006/wordprocessingDrawing" xmlns:w10="urn:schemas-microsoft-com:office:word" xmlns:w="http://schemas.openxmlformats.org/wordprocessingml/2006/main" xmlns:wne="http://schemas.microsoft.com/office/word/2006/wordml">
   <w:abstractNum w:abstractNumId="0">
     <w:nsid w:val="08DE4D46"/>
     <w:multiLevelType w:val="hybridMultilevel"/>
@@ -5568,6 +5489,119 @@
     </w:lvl>
   </w:abstractNum>
   <w:abstractNum w:abstractNumId="3">
+    <w:nsid w:val="22DD2E37"/>
+    <w:multiLevelType w:val="hybridMultilevel"/>
+    <w:tmpl w:val="7A14BE88"/>
+    <w:lvl w:ilvl="0" w:tplc="04160001">
+      <w:start w:val="1"/>
+      <w:numFmt w:val="bullet"/>
+      <w:lvlText w:val=""/>
+      <w:lvlJc w:val="left"/>
+      <w:pPr>
+        <w:ind w:left="1590" w:hanging="360"/>
+      </w:pPr>
+      <w:rPr>
+        <w:rFonts w:ascii="Symbol" w:hAnsi="Symbol" w:hint="default"/>
+      </w:rPr>
+    </w:lvl>
+    <w:lvl w:ilvl="1" w:tplc="04160003" w:tentative="1">
+      <w:start w:val="1"/>
+      <w:numFmt w:val="bullet"/>
+      <w:lvlText w:val="o"/>
+      <w:lvlJc w:val="left"/>
+      <w:pPr>
+        <w:ind w:left="2310" w:hanging="360"/>
+      </w:pPr>
+      <w:rPr>
+        <w:rFonts w:ascii="Courier New" w:hAnsi="Courier New" w:cs="Courier New" w:hint="default"/>
+      </w:rPr>
+    </w:lvl>
+    <w:lvl w:ilvl="2" w:tplc="04160005" w:tentative="1">
+      <w:start w:val="1"/>
+      <w:numFmt w:val="bullet"/>
+      <w:lvlText w:val=""/>
+      <w:lvlJc w:val="left"/>
+      <w:pPr>
+        <w:ind w:left="3030" w:hanging="360"/>
+      </w:pPr>
+      <w:rPr>
+        <w:rFonts w:ascii="Wingdings" w:hAnsi="Wingdings" w:hint="default"/>
+      </w:rPr>
+    </w:lvl>
+    <w:lvl w:ilvl="3" w:tplc="04160001" w:tentative="1">
+      <w:start w:val="1"/>
+      <w:numFmt w:val="bullet"/>
+      <w:lvlText w:val=""/>
+      <w:lvlJc w:val="left"/>
+      <w:pPr>
+        <w:ind w:left="3750" w:hanging="360"/>
+      </w:pPr>
+      <w:rPr>
+        <w:rFonts w:ascii="Symbol" w:hAnsi="Symbol" w:hint="default"/>
+      </w:rPr>
+    </w:lvl>
+    <w:lvl w:ilvl="4" w:tplc="04160003" w:tentative="1">
+      <w:start w:val="1"/>
+      <w:numFmt w:val="bullet"/>
+      <w:lvlText w:val="o"/>
+      <w:lvlJc w:val="left"/>
+      <w:pPr>
+        <w:ind w:left="4470" w:hanging="360"/>
+      </w:pPr>
+      <w:rPr>
+        <w:rFonts w:ascii="Courier New" w:hAnsi="Courier New" w:cs="Courier New" w:hint="default"/>
+      </w:rPr>
+    </w:lvl>
+    <w:lvl w:ilvl="5" w:tplc="04160005" w:tentative="1">
+      <w:start w:val="1"/>
+      <w:numFmt w:val="bullet"/>
+      <w:lvlText w:val=""/>
+      <w:lvlJc w:val="left"/>
+      <w:pPr>
+        <w:ind w:left="5190" w:hanging="360"/>
+      </w:pPr>
+      <w:rPr>
+        <w:rFonts w:ascii="Wingdings" w:hAnsi="Wingdings" w:hint="default"/>
+      </w:rPr>
+    </w:lvl>
+    <w:lvl w:ilvl="6" w:tplc="04160001" w:tentative="1">
+      <w:start w:val="1"/>
+      <w:numFmt w:val="bullet"/>
+      <w:lvlText w:val=""/>
+      <w:lvlJc w:val="left"/>
+      <w:pPr>
+        <w:ind w:left="5910" w:hanging="360"/>
+      </w:pPr>
+      <w:rPr>
+        <w:rFonts w:ascii="Symbol" w:hAnsi="Symbol" w:hint="default"/>
+      </w:rPr>
+    </w:lvl>
+    <w:lvl w:ilvl="7" w:tplc="04160003" w:tentative="1">
+      <w:start w:val="1"/>
+      <w:numFmt w:val="bullet"/>
+      <w:lvlText w:val="o"/>
+      <w:lvlJc w:val="left"/>
+      <w:pPr>
+        <w:ind w:left="6630" w:hanging="360"/>
+      </w:pPr>
+      <w:rPr>
+        <w:rFonts w:ascii="Courier New" w:hAnsi="Courier New" w:cs="Courier New" w:hint="default"/>
+      </w:rPr>
+    </w:lvl>
+    <w:lvl w:ilvl="8" w:tplc="04160005" w:tentative="1">
+      <w:start w:val="1"/>
+      <w:numFmt w:val="bullet"/>
+      <w:lvlText w:val=""/>
+      <w:lvlJc w:val="left"/>
+      <w:pPr>
+        <w:ind w:left="7350" w:hanging="360"/>
+      </w:pPr>
+      <w:rPr>
+        <w:rFonts w:ascii="Wingdings" w:hAnsi="Wingdings" w:hint="default"/>
+      </w:rPr>
+    </w:lvl>
+  </w:abstractNum>
+  <w:abstractNum w:abstractNumId="4">
     <w:nsid w:val="266B1C35"/>
     <w:multiLevelType w:val="hybridMultilevel"/>
     <w:tmpl w:val="AE5A6196"/>
@@ -5653,7 +5687,7 @@
       </w:pPr>
     </w:lvl>
   </w:abstractNum>
-  <w:abstractNum w:abstractNumId="4">
+  <w:abstractNum w:abstractNumId="5">
     <w:nsid w:val="3680038E"/>
     <w:multiLevelType w:val="hybridMultilevel"/>
     <w:tmpl w:val="F32432AE"/>
@@ -5742,7 +5776,7 @@
       </w:pPr>
     </w:lvl>
   </w:abstractNum>
-  <w:abstractNum w:abstractNumId="5">
+  <w:abstractNum w:abstractNumId="6">
     <w:nsid w:val="385A263D"/>
     <w:multiLevelType w:val="hybridMultilevel"/>
     <w:tmpl w:val="1382DC44"/>
@@ -5831,7 +5865,7 @@
       </w:pPr>
     </w:lvl>
   </w:abstractNum>
-  <w:abstractNum w:abstractNumId="6">
+  <w:abstractNum w:abstractNumId="7">
     <w:nsid w:val="38F02145"/>
     <w:multiLevelType w:val="hybridMultilevel"/>
     <w:tmpl w:val="24345592"/>
@@ -5917,7 +5951,96 @@
       </w:pPr>
     </w:lvl>
   </w:abstractNum>
-  <w:abstractNum w:abstractNumId="7">
+  <w:abstractNum w:abstractNumId="8">
+    <w:nsid w:val="43F54993"/>
+    <w:multiLevelType w:val="hybridMultilevel"/>
+    <w:tmpl w:val="80E41994"/>
+    <w:lvl w:ilvl="0" w:tplc="0F360E6C">
+      <w:start w:val="1"/>
+      <w:numFmt w:val="decimal"/>
+      <w:lvlText w:val="%1."/>
+      <w:lvlJc w:val="left"/>
+      <w:pPr>
+        <w:ind w:left="1480" w:hanging="360"/>
+      </w:pPr>
+      <w:rPr>
+        <w:rFonts w:hint="default"/>
+      </w:rPr>
+    </w:lvl>
+    <w:lvl w:ilvl="1" w:tplc="04160019" w:tentative="1">
+      <w:start w:val="1"/>
+      <w:numFmt w:val="lowerLetter"/>
+      <w:lvlText w:val="%2."/>
+      <w:lvlJc w:val="left"/>
+      <w:pPr>
+        <w:ind w:left="2200" w:hanging="360"/>
+      </w:pPr>
+    </w:lvl>
+    <w:lvl w:ilvl="2" w:tplc="0416001B" w:tentative="1">
+      <w:start w:val="1"/>
+      <w:numFmt w:val="lowerRoman"/>
+      <w:lvlText w:val="%3."/>
+      <w:lvlJc w:val="right"/>
+      <w:pPr>
+        <w:ind w:left="2920" w:hanging="180"/>
+      </w:pPr>
+    </w:lvl>
+    <w:lvl w:ilvl="3" w:tplc="0416000F" w:tentative="1">
+      <w:start w:val="1"/>
+      <w:numFmt w:val="decimal"/>
+      <w:lvlText w:val="%4."/>
+      <w:lvlJc w:val="left"/>
+      <w:pPr>
+        <w:ind w:left="3640" w:hanging="360"/>
+      </w:pPr>
+    </w:lvl>
+    <w:lvl w:ilvl="4" w:tplc="04160019" w:tentative="1">
+      <w:start w:val="1"/>
+      <w:numFmt w:val="lowerLetter"/>
+      <w:lvlText w:val="%5."/>
+      <w:lvlJc w:val="left"/>
+      <w:pPr>
+        <w:ind w:left="4360" w:hanging="360"/>
+      </w:pPr>
+    </w:lvl>
+    <w:lvl w:ilvl="5" w:tplc="0416001B" w:tentative="1">
+      <w:start w:val="1"/>
+      <w:numFmt w:val="lowerRoman"/>
+      <w:lvlText w:val="%6."/>
+      <w:lvlJc w:val="right"/>
+      <w:pPr>
+        <w:ind w:left="5080" w:hanging="180"/>
+      </w:pPr>
+    </w:lvl>
+    <w:lvl w:ilvl="6" w:tplc="0416000F" w:tentative="1">
+      <w:start w:val="1"/>
+      <w:numFmt w:val="decimal"/>
+      <w:lvlText w:val="%7."/>
+      <w:lvlJc w:val="left"/>
+      <w:pPr>
+        <w:ind w:left="5800" w:hanging="360"/>
+      </w:pPr>
+    </w:lvl>
+    <w:lvl w:ilvl="7" w:tplc="04160019" w:tentative="1">
+      <w:start w:val="1"/>
+      <w:numFmt w:val="lowerLetter"/>
+      <w:lvlText w:val="%8."/>
+      <w:lvlJc w:val="left"/>
+      <w:pPr>
+        <w:ind w:left="6520" w:hanging="360"/>
+      </w:pPr>
+    </w:lvl>
+    <w:lvl w:ilvl="8" w:tplc="0416001B" w:tentative="1">
+      <w:start w:val="1"/>
+      <w:numFmt w:val="lowerRoman"/>
+      <w:lvlText w:val="%9."/>
+      <w:lvlJc w:val="right"/>
+      <w:pPr>
+        <w:ind w:left="7240" w:hanging="180"/>
+      </w:pPr>
+    </w:lvl>
+  </w:abstractNum>
+  <w:abstractNum w:abstractNumId="9">
     <w:nsid w:val="4CA34B30"/>
     <w:multiLevelType w:val="hybridMultilevel"/>
     <w:tmpl w:val="6CCC3CFA"/>
@@ -6003,7 +6126,7 @@
       </w:pPr>
     </w:lvl>
   </w:abstractNum>
-  <w:abstractNum w:abstractNumId="8">
+  <w:abstractNum w:abstractNumId="10">
     <w:nsid w:val="4F2E66F2"/>
     <w:multiLevelType w:val="hybridMultilevel"/>
     <w:tmpl w:val="6074CC20"/>
@@ -6092,7 +6215,7 @@
       </w:pPr>
     </w:lvl>
   </w:abstractNum>
-  <w:abstractNum w:abstractNumId="9">
+  <w:abstractNum w:abstractNumId="11">
     <w:nsid w:val="52C92CED"/>
     <w:multiLevelType w:val="hybridMultilevel"/>
     <w:tmpl w:val="3E1AE314"/>
@@ -6181,7 +6304,7 @@
       </w:pPr>
     </w:lvl>
   </w:abstractNum>
-  <w:abstractNum w:abstractNumId="10">
+  <w:abstractNum w:abstractNumId="12">
     <w:nsid w:val="68B7067E"/>
     <w:multiLevelType w:val="hybridMultilevel"/>
     <w:tmpl w:val="468CEE58"/>
@@ -6274,40 +6397,46 @@
     <w:abstractNumId w:val="2"/>
   </w:num>
   <w:num w:numId="2">
-    <w:abstractNumId w:val="9"/>
+    <w:abstractNumId w:val="11"/>
   </w:num>
   <w:num w:numId="3">
-    <w:abstractNumId w:val="10"/>
+    <w:abstractNumId w:val="12"/>
   </w:num>
   <w:num w:numId="4">
-    <w:abstractNumId w:val="4"/>
+    <w:abstractNumId w:val="5"/>
   </w:num>
   <w:num w:numId="5">
     <w:abstractNumId w:val="1"/>
   </w:num>
   <w:num w:numId="6">
-    <w:abstractNumId w:val="8"/>
+    <w:abstractNumId w:val="10"/>
   </w:num>
   <w:num w:numId="7">
     <w:abstractNumId w:val="0"/>
   </w:num>
   <w:num w:numId="8">
+    <w:abstractNumId w:val="9"/>
+  </w:num>
+  <w:num w:numId="9">
+    <w:abstractNumId w:val="4"/>
+  </w:num>
+  <w:num w:numId="10">
     <w:abstractNumId w:val="7"/>
   </w:num>
-  <w:num w:numId="9">
+  <w:num w:numId="11">
+    <w:abstractNumId w:val="6"/>
+  </w:num>
+  <w:num w:numId="12">
     <w:abstractNumId w:val="3"/>
   </w:num>
-  <w:num w:numId="10">
-    <w:abstractNumId w:val="6"/>
-  </w:num>
-  <w:num w:numId="11">
-    <w:abstractNumId w:val="5"/>
+  <w:num w:numId="13">
+    <w:abstractNumId w:val="8"/>
   </w:num>
 </w:numbering>
 </file>
 
 <file path=word/styles.xml><?xml version="1.0" encoding="utf-8"?>
-<w:styles xmlns:mc="http://schemas.openxmlformats.org/markup-compatibility/2006" xmlns:r="http://schemas.openxmlformats.org/officeDocument/2006/relationships" xmlns:w="http://schemas.openxmlformats.org/wordprocessingml/2006/main" xmlns:w14="http://schemas.microsoft.com/office/word/2010/wordml" mc:Ignorable="w14">
+<w:styles xmlns:r="http://schemas.openxmlformats.org/officeDocument/2006/relationships" xmlns:w="http://schemas.openxmlformats.org/wordprocessingml/2006/main">
   <w:docDefaults>
     <w:rPrDefault>
       <w:rPr>
@@ -6465,11 +6594,13 @@
   </w:latentStyles>
   <w:style w:type="paragraph" w:default="1" w:styleId="Normal">
     <w:name w:val="Normal"/>
+    <w:rsid w:val="00EC5443"/>
   </w:style>
   <w:style w:type="paragraph" w:styleId="Ttulo1">
     <w:name w:val="heading 1"/>
     <w:basedOn w:val="Normal"/>
     <w:next w:val="Normal"/>
+    <w:rsid w:val="00EC5443"/>
     <w:pPr>
       <w:keepNext/>
       <w:keepLines/>
@@ -6486,6 +6617,7 @@
     <w:name w:val="heading 2"/>
     <w:basedOn w:val="Normal"/>
     <w:next w:val="Normal"/>
+    <w:rsid w:val="00EC5443"/>
     <w:pPr>
       <w:keepNext/>
       <w:keepLines/>
@@ -6503,6 +6635,7 @@
     <w:name w:val="heading 3"/>
     <w:basedOn w:val="Normal"/>
     <w:next w:val="Normal"/>
+    <w:rsid w:val="00EC5443"/>
     <w:pPr>
       <w:keepNext/>
       <w:keepLines/>
@@ -6521,6 +6654,7 @@
     <w:name w:val="heading 4"/>
     <w:basedOn w:val="Normal"/>
     <w:next w:val="Normal"/>
+    <w:rsid w:val="00EC5443"/>
     <w:pPr>
       <w:keepNext/>
       <w:keepLines/>
@@ -6537,6 +6671,7 @@
     <w:name w:val="heading 5"/>
     <w:basedOn w:val="Normal"/>
     <w:next w:val="Normal"/>
+    <w:rsid w:val="00EC5443"/>
     <w:pPr>
       <w:keepNext/>
       <w:keepLines/>
@@ -6552,6 +6687,7 @@
     <w:name w:val="heading 6"/>
     <w:basedOn w:val="Normal"/>
     <w:next w:val="Normal"/>
+    <w:rsid w:val="00EC5443"/>
     <w:pPr>
       <w:keepNext/>
       <w:keepLines/>
@@ -6575,6 +6711,7 @@
     <w:uiPriority w:val="99"/>
     <w:semiHidden/>
     <w:unhideWhenUsed/>
+    <w:qFormat/>
     <w:tblPr>
       <w:tblInd w:w="0" w:type="dxa"/>
       <w:tblCellMar>
@@ -6593,6 +6730,7 @@
   </w:style>
   <w:style w:type="table" w:customStyle="1" w:styleId="TableNormal">
     <w:name w:val="Table Normal"/>
+    <w:rsid w:val="00EC5443"/>
     <w:tblPr>
       <w:tblCellMar>
         <w:top w:w="0" w:type="dxa"/>
@@ -6606,6 +6744,7 @@
     <w:name w:val="Title"/>
     <w:basedOn w:val="Normal"/>
     <w:next w:val="Normal"/>
+    <w:rsid w:val="00EC5443"/>
     <w:pPr>
       <w:keepNext/>
       <w:keepLines/>
@@ -6620,6 +6759,7 @@
     <w:name w:val="Subtitle"/>
     <w:basedOn w:val="Normal"/>
     <w:next w:val="Normal"/>
+    <w:rsid w:val="00EC5443"/>
     <w:pPr>
       <w:keepNext/>
       <w:keepLines/>
@@ -6635,6 +6775,7 @@
   </w:style>
   <w:style w:type="table" w:customStyle="1" w:styleId="a">
     <w:basedOn w:val="TableNormal"/>
+    <w:rsid w:val="00EC5443"/>
     <w:pPr>
       <w:contextualSpacing/>
     </w:pPr>
@@ -6642,7 +6783,9 @@
       <w:tblStyleRowBandSize w:val="1"/>
       <w:tblStyleColBandSize w:val="1"/>
       <w:tblCellMar>
+        <w:top w:w="0" w:type="dxa"/>
         <w:left w:w="115" w:type="dxa"/>
+        <w:bottom w:w="0" w:type="dxa"/>
         <w:right w:w="115" w:type="dxa"/>
       </w:tblCellMar>
     </w:tblPr>

</xml_diff>

<commit_message>
Documento de Requisitos atualizado
Mensagens de Erro, e Referencias
</commit_message>
<xml_diff>
--- a/Documento de Requisitos.docx
+++ b/Documento de Requisitos.docx
@@ -1,6 +1,6 @@
 
 <file path=word/document.xml><?xml version="1.0" encoding="utf-8"?>
-<w:document xmlns:wpc="http://schemas.microsoft.com/office/word/2010/wordprocessingCanvas" xmlns:mc="http://schemas.openxmlformats.org/markup-compatibility/2006" xmlns:o="urn:schemas-microsoft-com:office:office" xmlns:r="http://schemas.openxmlformats.org/officeDocument/2006/relationships" xmlns:m="http://schemas.openxmlformats.org/officeDocument/2006/math" xmlns:v="urn:schemas-microsoft-com:vml" xmlns:wp14="http://schemas.microsoft.com/office/word/2010/wordprocessingDrawing" xmlns:wp="http://schemas.openxmlformats.org/drawingml/2006/wordprocessingDrawing" xmlns:w10="urn:schemas-microsoft-com:office:word" xmlns:w="http://schemas.openxmlformats.org/wordprocessingml/2006/main" xmlns:w14="http://schemas.microsoft.com/office/word/2010/wordml" xmlns:wpg="http://schemas.microsoft.com/office/word/2010/wordprocessingGroup" xmlns:wpi="http://schemas.microsoft.com/office/word/2010/wordprocessingInk" xmlns:wne="http://schemas.microsoft.com/office/word/2006/wordml" xmlns:wps="http://schemas.microsoft.com/office/word/2010/wordprocessingShape" mc:Ignorable="w14 wp14">
+<w:document xmlns:wpc="http://schemas.microsoft.com/office/word/2010/wordprocessingCanvas" xmlns:mc="http://schemas.openxmlformats.org/markup-compatibility/2006" xmlns:o="urn:schemas-microsoft-com:office:office" xmlns:r="http://schemas.openxmlformats.org/officeDocument/2006/relationships" xmlns:m="http://schemas.openxmlformats.org/officeDocument/2006/math" xmlns:v="urn:schemas-microsoft-com:vml" xmlns:wp14="http://schemas.microsoft.com/office/word/2010/wordprocessingDrawing" xmlns:wp="http://schemas.openxmlformats.org/drawingml/2006/wordprocessingDrawing" xmlns:w10="urn:schemas-microsoft-com:office:word" xmlns:w="http://schemas.openxmlformats.org/wordprocessingml/2006/main" xmlns:w14="http://schemas.microsoft.com/office/word/2010/wordml" xmlns:w15="http://schemas.microsoft.com/office/word/2012/wordml" xmlns:wpg="http://schemas.microsoft.com/office/word/2010/wordprocessingGroup" xmlns:wpi="http://schemas.microsoft.com/office/word/2010/wordprocessingInk" xmlns:wne="http://schemas.microsoft.com/office/word/2006/wordml" xmlns:wps="http://schemas.microsoft.com/office/word/2010/wordprocessingShape" mc:Ignorable="w14 w15 wp14">
   <w:background w:color="FFFFFF"/>
   <w:body>
     <w:p>
@@ -428,13 +428,8 @@
               <w:contextualSpacing w:val="0"/>
             </w:pPr>
             <w:r>
-              <w:t xml:space="preserve">Herson, Leyner e </w:t>
-            </w:r>
-            <w:proofErr w:type="gramStart"/>
-            <w:r>
-              <w:t>Marcos</w:t>
-            </w:r>
-            <w:proofErr w:type="gramEnd"/>
+              <w:t>Herson, Leyner e Marcos</w:t>
+            </w:r>
           </w:p>
         </w:tc>
       </w:tr>
@@ -532,13 +527,8 @@
               <w:contextualSpacing w:val="0"/>
             </w:pPr>
             <w:r>
-              <w:t xml:space="preserve">Herson, Leyner e </w:t>
-            </w:r>
-            <w:proofErr w:type="gramStart"/>
-            <w:r>
-              <w:t>Marcos</w:t>
-            </w:r>
-            <w:proofErr w:type="gramEnd"/>
+              <w:t>Herson, Leyner e Marcos</w:t>
+            </w:r>
           </w:p>
         </w:tc>
       </w:tr>
@@ -563,6 +553,9 @@
               <w:spacing w:after="120" w:line="261" w:lineRule="auto"/>
               <w:contextualSpacing w:val="0"/>
             </w:pPr>
+            <w:r>
+              <w:t>21/10/2015</w:t>
+            </w:r>
           </w:p>
         </w:tc>
         <w:tc>
@@ -584,6 +577,9 @@
               <w:spacing w:after="120" w:line="261" w:lineRule="auto"/>
               <w:contextualSpacing w:val="0"/>
             </w:pPr>
+            <w:r>
+              <w:t>1.0</w:t>
+            </w:r>
           </w:p>
         </w:tc>
         <w:tc>
@@ -605,6 +601,9 @@
               <w:spacing w:after="120" w:line="261" w:lineRule="auto"/>
               <w:contextualSpacing w:val="0"/>
             </w:pPr>
+            <w:r>
+              <w:t>Inclusão das referências, matrizes e alguns ajustes finais</w:t>
+            </w:r>
           </w:p>
         </w:tc>
         <w:tc>
@@ -626,6 +625,17 @@
               <w:spacing w:after="120" w:line="261" w:lineRule="auto"/>
               <w:contextualSpacing w:val="0"/>
             </w:pPr>
+            <w:r>
+              <w:t xml:space="preserve">Herson, </w:t>
+            </w:r>
+            <w:proofErr w:type="spellStart"/>
+            <w:r>
+              <w:t>Leyner</w:t>
+            </w:r>
+            <w:proofErr w:type="spellEnd"/>
+            <w:r>
+              <w:t xml:space="preserve"> e Marcos</w:t>
+            </w:r>
           </w:p>
         </w:tc>
       </w:tr>
@@ -818,25 +828,7 @@
           <w:sz w:val="20"/>
           <w:szCs w:val="20"/>
         </w:rPr>
-        <w:t xml:space="preserve">1.3 Definições, Acrônimos e </w:t>
-      </w:r>
-      <w:proofErr w:type="gramStart"/>
-      <w:r>
-        <w:rPr>
-          <w:rStyle w:val="Hyperlink"/>
-          <w:sz w:val="20"/>
-          <w:szCs w:val="20"/>
-        </w:rPr>
-        <w:t>Abreviações</w:t>
-      </w:r>
-      <w:proofErr w:type="gramEnd"/>
-      <w:r>
-        <w:rPr>
-          <w:rStyle w:val="Hyperlink"/>
-          <w:sz w:val="20"/>
-          <w:szCs w:val="20"/>
-        </w:rPr>
-        <w:t xml:space="preserve"> </w:t>
+        <w:t xml:space="preserve">1.3 Definições, Acrônimos e Abreviações </w:t>
       </w:r>
     </w:p>
     <w:p>
@@ -945,11 +937,6 @@
     <w:p>
       <w:pPr>
         <w:spacing w:line="261" w:lineRule="auto"/>
-        <w:rPr>
-          <w:rStyle w:val="Hyperlink"/>
-          <w:sz w:val="20"/>
-          <w:szCs w:val="20"/>
-        </w:rPr>
       </w:pPr>
       <w:hyperlink w:anchor="_Relatório_Sintético_de" w:history="1">
         <w:r>
@@ -961,21 +948,9 @@
           <w:t>4. Relatório Sintético de Modelo de Casos de Uso</w:t>
         </w:r>
       </w:hyperlink>
-    </w:p>
-    <w:p>
-      <w:pPr>
-        <w:spacing w:line="261" w:lineRule="auto"/>
-      </w:pPr>
-      <w:hyperlink w:anchor="_4.1_Suposições_e" w:history="1">
-        <w:r>
-          <w:rPr>
-            <w:rStyle w:val="Hyperlink"/>
-            <w:sz w:val="20"/>
-            <w:szCs w:val="20"/>
-          </w:rPr>
-          <w:t>4.1 Suposições e Dependências</w:t>
-        </w:r>
-      </w:hyperlink>
+      <w:r>
+        <w:t xml:space="preserve"> </w:t>
+      </w:r>
     </w:p>
     <w:p>
       <w:pPr>
@@ -997,8 +972,23 @@
     </w:p>
     <w:p>
       <w:pPr>
-        <w:jc w:val="center"/>
-      </w:pPr>
+        <w:spacing w:line="261" w:lineRule="auto"/>
+        <w:rPr>
+          <w:rStyle w:val="Hyperlink"/>
+          <w:sz w:val="20"/>
+          <w:szCs w:val="20"/>
+        </w:rPr>
+      </w:pPr>
+      <w:hyperlink w:anchor="_Matrizes_relacionais" w:history="1">
+        <w:r>
+          <w:rPr>
+            <w:rStyle w:val="Hyperlink"/>
+            <w:sz w:val="20"/>
+            <w:szCs w:val="20"/>
+          </w:rPr>
+          <w:t>6. Matrizes Relacionais</w:t>
+        </w:r>
+      </w:hyperlink>
     </w:p>
     <w:p>
       <w:pPr>
@@ -1076,25 +1066,14 @@
         </w:rPr>
         <w:t xml:space="preserve">Este documento tem a finalidade de especificar todos os requisitos, assim como os casos de uso do sistema </w:t>
       </w:r>
-      <w:proofErr w:type="gramStart"/>
-      <w:r>
-        <w:rPr>
-          <w:i/>
-          <w:color w:val="auto"/>
-          <w:sz w:val="20"/>
-          <w:szCs w:val="20"/>
-        </w:rPr>
-        <w:t>BowlingShoe</w:t>
-      </w:r>
-      <w:proofErr w:type="gramEnd"/>
-      <w:r>
-        <w:rPr>
-          <w:i/>
-          <w:color w:val="auto"/>
-          <w:sz w:val="20"/>
-          <w:szCs w:val="20"/>
-        </w:rPr>
-        <w:t>, orientando então seus desenvolvedores para a construção e implementação do mesmo.</w:t>
+      <w:r>
+        <w:rPr>
+          <w:i/>
+          <w:color w:val="auto"/>
+          <w:sz w:val="20"/>
+          <w:szCs w:val="20"/>
+        </w:rPr>
+        <w:t>BowlingShoe, orientando então seus desenvolvedores para a construção e implementação do mesmo.</w:t>
       </w:r>
     </w:p>
     <w:p>
@@ -1297,7 +1276,6 @@
       <w:bookmarkEnd w:id="9"/>
       <w:bookmarkEnd w:id="10"/>
       <w:bookmarkEnd w:id="11"/>
-      <w:proofErr w:type="gramStart"/>
       <w:r>
         <w:rPr>
           <w:rFonts w:ascii="Arial" w:eastAsia="Arial" w:hAnsi="Arial" w:cs="Arial"/>
@@ -1322,7 +1300,6 @@
         </w:rPr>
         <w:t>Definições, Acrônimos e Abreviações</w:t>
       </w:r>
-      <w:proofErr w:type="gramEnd"/>
     </w:p>
     <w:p>
       <w:pPr>
@@ -1446,10 +1423,177 @@
         <w:pStyle w:val="Ttulo2"/>
         <w:spacing w:before="360" w:after="80" w:line="169" w:lineRule="auto"/>
         <w:ind w:firstLine="720"/>
-      </w:pPr>
-      <w:r>
         <w:rPr>
           <w:rFonts w:ascii="Arial" w:eastAsia="Arial" w:hAnsi="Arial" w:cs="Arial"/>
+          <w:b w:val="0"/>
+          <w:i/>
+          <w:color w:val="auto"/>
+          <w:sz w:val="20"/>
+          <w:szCs w:val="20"/>
+        </w:rPr>
+      </w:pPr>
+      <w:r>
+        <w:rPr>
+          <w:rFonts w:ascii="Arial" w:eastAsia="Arial" w:hAnsi="Arial" w:cs="Arial"/>
+          <w:b w:val="0"/>
+          <w:i/>
+          <w:color w:val="auto"/>
+          <w:sz w:val="20"/>
+          <w:szCs w:val="20"/>
+        </w:rPr>
+        <w:t xml:space="preserve">[MSG004] – </w:t>
+      </w:r>
+      <w:r>
+        <w:rPr>
+          <w:rFonts w:ascii="Arial" w:eastAsia="Arial" w:hAnsi="Arial" w:cs="Arial"/>
+          <w:b w:val="0"/>
+          <w:i/>
+          <w:color w:val="auto"/>
+          <w:sz w:val="20"/>
+          <w:szCs w:val="20"/>
+        </w:rPr>
+        <w:t>Novo Cadastro realizado</w:t>
+      </w:r>
+    </w:p>
+    <w:p>
+      <w:pPr>
+        <w:pStyle w:val="Ttulo2"/>
+        <w:spacing w:before="360" w:after="80" w:line="169" w:lineRule="auto"/>
+        <w:ind w:firstLine="720"/>
+        <w:rPr>
+          <w:rFonts w:ascii="Arial" w:eastAsia="Arial" w:hAnsi="Arial" w:cs="Arial"/>
+          <w:b w:val="0"/>
+          <w:i/>
+          <w:color w:val="auto"/>
+          <w:sz w:val="20"/>
+          <w:szCs w:val="20"/>
+        </w:rPr>
+      </w:pPr>
+      <w:r>
+        <w:rPr>
+          <w:rFonts w:ascii="Arial" w:eastAsia="Arial" w:hAnsi="Arial" w:cs="Arial"/>
+          <w:b w:val="0"/>
+          <w:i/>
+          <w:color w:val="auto"/>
+          <w:sz w:val="20"/>
+          <w:szCs w:val="20"/>
+        </w:rPr>
+        <w:t>[MSG005] – Alteração realizada com sucesso</w:t>
+      </w:r>
+    </w:p>
+    <w:p>
+      <w:pPr>
+        <w:pStyle w:val="Ttulo2"/>
+        <w:spacing w:before="360" w:after="80" w:line="169" w:lineRule="auto"/>
+        <w:ind w:firstLine="720"/>
+        <w:rPr>
+          <w:rFonts w:ascii="Arial" w:eastAsia="Arial" w:hAnsi="Arial" w:cs="Arial"/>
+          <w:b w:val="0"/>
+          <w:i/>
+          <w:color w:val="auto"/>
+          <w:sz w:val="20"/>
+          <w:szCs w:val="20"/>
+        </w:rPr>
+      </w:pPr>
+      <w:r>
+        <w:rPr>
+          <w:rFonts w:ascii="Arial" w:eastAsia="Arial" w:hAnsi="Arial" w:cs="Arial"/>
+          <w:b w:val="0"/>
+          <w:i/>
+          <w:color w:val="auto"/>
+          <w:sz w:val="20"/>
+          <w:szCs w:val="20"/>
+        </w:rPr>
+        <w:t>[MSG006] – Relatório gerado com sucesso</w:t>
+      </w:r>
+    </w:p>
+    <w:p>
+      <w:pPr>
+        <w:pStyle w:val="Ttulo2"/>
+        <w:spacing w:before="360" w:after="80" w:line="169" w:lineRule="auto"/>
+        <w:ind w:firstLine="720"/>
+        <w:rPr>
+          <w:rFonts w:ascii="Arial" w:eastAsia="Arial" w:hAnsi="Arial" w:cs="Arial"/>
+          <w:b w:val="0"/>
+          <w:i/>
+          <w:color w:val="auto"/>
+          <w:sz w:val="20"/>
+          <w:szCs w:val="20"/>
+        </w:rPr>
+      </w:pPr>
+      <w:r>
+        <w:rPr>
+          <w:rFonts w:ascii="Arial" w:eastAsia="Arial" w:hAnsi="Arial" w:cs="Arial"/>
+          <w:b w:val="0"/>
+          <w:i/>
+          <w:color w:val="auto"/>
+          <w:sz w:val="20"/>
+          <w:szCs w:val="20"/>
+        </w:rPr>
+        <w:t>[MSG007] – CPF válido para o cadastro</w:t>
+      </w:r>
+    </w:p>
+    <w:p>
+      <w:pPr>
+        <w:pStyle w:val="Ttulo2"/>
+        <w:spacing w:before="360" w:after="80" w:line="169" w:lineRule="auto"/>
+        <w:ind w:firstLine="720"/>
+        <w:rPr>
+          <w:rFonts w:ascii="Arial" w:eastAsia="Arial" w:hAnsi="Arial" w:cs="Arial"/>
+          <w:b w:val="0"/>
+          <w:i/>
+          <w:color w:val="auto"/>
+          <w:sz w:val="20"/>
+          <w:szCs w:val="20"/>
+        </w:rPr>
+      </w:pPr>
+      <w:r>
+        <w:rPr>
+          <w:rFonts w:ascii="Arial" w:eastAsia="Arial" w:hAnsi="Arial" w:cs="Arial"/>
+          <w:b w:val="0"/>
+          <w:i/>
+          <w:color w:val="auto"/>
+          <w:sz w:val="20"/>
+          <w:szCs w:val="20"/>
+        </w:rPr>
+        <w:t>[MSG008] – Cadastro não existente no sistema</w:t>
+      </w:r>
+    </w:p>
+    <w:p>
+      <w:pPr>
+        <w:pStyle w:val="Ttulo2"/>
+        <w:spacing w:before="360" w:after="80" w:line="169" w:lineRule="auto"/>
+        <w:ind w:firstLine="720"/>
+        <w:rPr>
+          <w:rFonts w:ascii="Arial" w:eastAsia="Arial" w:hAnsi="Arial" w:cs="Arial"/>
+          <w:b w:val="0"/>
+          <w:i/>
+          <w:color w:val="auto"/>
+          <w:sz w:val="20"/>
+          <w:szCs w:val="20"/>
+        </w:rPr>
+      </w:pPr>
+      <w:r>
+        <w:rPr>
+          <w:rFonts w:ascii="Arial" w:eastAsia="Arial" w:hAnsi="Arial" w:cs="Arial"/>
+          <w:b w:val="0"/>
+          <w:i/>
+          <w:color w:val="auto"/>
+          <w:sz w:val="20"/>
+          <w:szCs w:val="20"/>
+        </w:rPr>
+        <w:t>[MSG009] – Cadastro removido com sucesso</w:t>
+      </w:r>
+    </w:p>
+    <w:p>
+      <w:pPr>
+        <w:pStyle w:val="Ttulo2"/>
+        <w:spacing w:before="360" w:after="80" w:line="169" w:lineRule="auto"/>
+        <w:ind w:firstLine="720"/>
+      </w:pPr>
+      <w:r>
+        <w:rPr>
+          <w:rFonts w:ascii="Arial" w:eastAsia="Arial" w:hAnsi="Arial" w:cs="Arial"/>
           <w:sz w:val="20"/>
           <w:szCs w:val="20"/>
         </w:rPr>
@@ -1521,19 +1665,8 @@
           <w:sz w:val="20"/>
           <w:szCs w:val="20"/>
         </w:rPr>
-        <w:t>. Cada documento deverá ser identificado por título, número do relatório (se aplicável), data e organização de publicação. Especifique as fontes a partir das quais as referências podem ser obtidas. Essas informações podem ser fornecidas por um anexo ou outro documento.</w:t>
-      </w:r>
-      <w:proofErr w:type="gramStart"/>
-      <w:r>
-        <w:rPr>
-          <w:i/>
-          <w:color w:val="0000FF"/>
-          <w:sz w:val="20"/>
-          <w:szCs w:val="20"/>
-        </w:rPr>
-        <w:t>]</w:t>
-      </w:r>
-      <w:proofErr w:type="gramEnd"/>
+        <w:t>. Cada documento deverá ser identificado por título, número do relatório (se aplicável), data e organização de publicação. Especifique as fontes a partir das quais as referências podem ser obtidas. Essas informações podem ser fornecidas por um anexo ou outro documento.]</w:t>
+      </w:r>
     </w:p>
     <w:p>
       <w:pPr>
@@ -1561,6 +1694,7 @@
           <w:sz w:val="24"/>
           <w:szCs w:val="24"/>
         </w:rPr>
+        <w:lastRenderedPageBreak/>
         <w:t>Relatório de Requisitos</w:t>
       </w:r>
     </w:p>
@@ -1795,15 +1929,7 @@
                 <w:i/>
                 <w:color w:val="auto"/>
               </w:rPr>
-              <w:t xml:space="preserve">[RF002] – O sistema deve </w:t>
-            </w:r>
-            <w:r>
-              <w:rPr>
-                <w:i/>
-                <w:color w:val="auto"/>
-              </w:rPr>
-              <w:lastRenderedPageBreak/>
-              <w:t>permitir o cad</w:t>
+              <w:t>[RF002] – O sistema deve permitir o cad</w:t>
             </w:r>
             <w:r>
               <w:rPr>
@@ -1844,7 +1970,6 @@
                 <w:i/>
                 <w:color w:val="auto"/>
               </w:rPr>
-              <w:lastRenderedPageBreak/>
               <w:t>Funcional</w:t>
             </w:r>
           </w:p>
@@ -1907,7 +2032,6 @@
                 <w:i/>
                 <w:color w:val="auto"/>
               </w:rPr>
-              <w:lastRenderedPageBreak/>
               <w:t>[RF003] – O sistema deve prover a possibilidade de saídas extr</w:t>
             </w:r>
             <w:r>
@@ -2632,6 +2756,7 @@
           <w:sz w:val="24"/>
           <w:szCs w:val="24"/>
         </w:rPr>
+        <w:lastRenderedPageBreak/>
         <w:t>Regras de negócio</w:t>
       </w:r>
     </w:p>
@@ -2898,15 +3023,7 @@
                 <w:i/>
                 <w:color w:val="auto"/>
               </w:rPr>
-              <w:t xml:space="preserve">Qualquer pessoa pode fazer a devolução </w:t>
-            </w:r>
-            <w:r>
-              <w:rPr>
-                <w:i/>
-                <w:color w:val="auto"/>
-              </w:rPr>
-              <w:lastRenderedPageBreak/>
-              <w:t>de um item retirado, fornecendo o CPF do cliente que fez a retirada.</w:t>
+              <w:t>Qualquer pessoa pode fazer a devolução de um item retirado, fornecendo o CPF do cliente que fez a retirada.</w:t>
             </w:r>
           </w:p>
         </w:tc>
@@ -2928,7 +3045,6 @@
                 <w:i/>
                 <w:color w:val="auto"/>
               </w:rPr>
-              <w:lastRenderedPageBreak/>
               <w:t>[RN004] – Saída extraordinária do estoque</w:t>
             </w:r>
           </w:p>
@@ -3064,6 +3180,7 @@
           <w:sz w:val="24"/>
           <w:szCs w:val="24"/>
         </w:rPr>
+        <w:lastRenderedPageBreak/>
         <w:t>Relatório Sintético de Modelo de Casos de Uso</w:t>
       </w:r>
     </w:p>
@@ -3076,7 +3193,7 @@
           <w:noProof/>
         </w:rPr>
         <w:drawing>
-          <wp:inline distT="0" distB="0" distL="0" distR="0" wp14:anchorId="643C8ACF" wp14:editId="01A604DD">
+          <wp:inline distT="0" distB="0" distL="0" distR="0" wp14:anchorId="6968158C" wp14:editId="590F7E04">
             <wp:extent cx="6524625" cy="5124450"/>
             <wp:effectExtent l="0" t="0" r="0" b="0"/>
             <wp:docPr id="1" name="Imagem 1" descr="D:\Documents\GitHub\AnaliseDeSistemas\Diagrama de Caso de Uso_IMG.jpg"/>
@@ -3093,7 +3210,7 @@
                     </pic:cNvPicPr>
                   </pic:nvPicPr>
                   <pic:blipFill>
-                    <a:blip r:embed="rId6">
+                    <a:blip r:embed="rId5">
                       <a:extLst>
                         <a:ext uri="{28A0092B-C50C-407E-A947-70E740481C1C}">
                           <a14:useLocalDpi xmlns:a14="http://schemas.microsoft.com/office/drawing/2010/main" val="0"/>
@@ -3127,93 +3244,6 @@
     </w:p>
     <w:p>
       <w:pPr>
-        <w:pStyle w:val="Ttulo2"/>
-        <w:spacing w:before="360" w:after="80" w:line="169" w:lineRule="auto"/>
-        <w:ind w:firstLine="720"/>
-      </w:pPr>
-      <w:bookmarkStart w:id="20" w:name="h.4d34og8" w:colFirst="0" w:colLast="0"/>
-      <w:bookmarkStart w:id="21" w:name="_4.1_Suposições_e"/>
-      <w:bookmarkEnd w:id="20"/>
-      <w:bookmarkEnd w:id="21"/>
-      <w:r>
-        <w:rPr>
-          <w:rFonts w:ascii="Arial" w:eastAsia="Arial" w:hAnsi="Arial" w:cs="Arial"/>
-          <w:sz w:val="20"/>
-          <w:szCs w:val="20"/>
-        </w:rPr>
-        <w:t>4</w:t>
-      </w:r>
-      <w:r>
-        <w:rPr>
-          <w:rFonts w:ascii="Arial" w:eastAsia="Arial" w:hAnsi="Arial" w:cs="Arial"/>
-          <w:sz w:val="20"/>
-          <w:szCs w:val="20"/>
-        </w:rPr>
-        <w:t>.1</w:t>
-      </w:r>
-      <w:r>
-        <w:rPr>
-          <w:rFonts w:ascii="Arial" w:eastAsia="Arial" w:hAnsi="Arial" w:cs="Arial"/>
-          <w:sz w:val="20"/>
-          <w:szCs w:val="20"/>
-        </w:rPr>
-        <w:tab/>
-      </w:r>
-      <w:r>
-        <w:rPr>
-          <w:rFonts w:ascii="Arial" w:eastAsia="Arial" w:hAnsi="Arial" w:cs="Arial"/>
-          <w:sz w:val="20"/>
-          <w:szCs w:val="20"/>
-        </w:rPr>
-        <w:t>Suposições e Dependências</w:t>
-      </w:r>
-    </w:p>
-    <w:p>
-      <w:pPr>
-        <w:spacing w:after="120" w:line="261" w:lineRule="auto"/>
-        <w:ind w:left="760"/>
-      </w:pPr>
-      <w:r>
-        <w:rPr>
-          <w:i/>
-          <w:color w:val="0000FF"/>
-          <w:sz w:val="20"/>
-          <w:szCs w:val="20"/>
-        </w:rPr>
-        <w:t xml:space="preserve">[Esta seção descreve a possibilidade de execução de quaisquer recursos técnicos importantes, a disponibilidade dos componentes ou dos subsistemas, ou outras suposições relacionadas ao </w:t>
-      </w:r>
-      <w:r>
-        <w:rPr>
-          <w:i/>
-          <w:color w:val="0000FF"/>
-          <w:sz w:val="20"/>
-          <w:szCs w:val="20"/>
-        </w:rPr>
-        <w:lastRenderedPageBreak/>
-        <w:t xml:space="preserve">projeto em que poderá se basear a viabilidade do software descrita por esta </w:t>
-      </w:r>
-      <w:r>
-        <w:rPr>
-          <w:b/>
-          <w:i/>
-          <w:color w:val="0000FF"/>
-          <w:sz w:val="20"/>
-          <w:szCs w:val="20"/>
-        </w:rPr>
-        <w:t>Especificação de Requisitos de Software</w:t>
-      </w:r>
-      <w:r>
-        <w:rPr>
-          <w:i/>
-          <w:color w:val="0000FF"/>
-          <w:sz w:val="20"/>
-          <w:szCs w:val="20"/>
-        </w:rPr>
-        <w:t>.]</w:t>
-      </w:r>
-    </w:p>
-    <w:p>
-      <w:pPr>
         <w:pStyle w:val="Ttulo1"/>
         <w:numPr>
           <w:ilvl w:val="0"/>
@@ -3227,8 +3257,12 @@
           <w:szCs w:val="24"/>
         </w:rPr>
       </w:pPr>
+      <w:bookmarkStart w:id="20" w:name="h.4d34og8" w:colFirst="0" w:colLast="0"/>
+      <w:bookmarkStart w:id="21" w:name="_4.1_Suposições_e"/>
       <w:bookmarkStart w:id="22" w:name="h.2s8eyo1" w:colFirst="0" w:colLast="0"/>
       <w:bookmarkStart w:id="23" w:name="_Relatório_de_Caso"/>
+      <w:bookmarkEnd w:id="20"/>
+      <w:bookmarkEnd w:id="21"/>
       <w:bookmarkEnd w:id="22"/>
       <w:bookmarkEnd w:id="23"/>
       <w:r>
@@ -3606,6 +3640,7 @@
           <w:sz w:val="20"/>
           <w:szCs w:val="20"/>
         </w:rPr>
+        <w:lastRenderedPageBreak/>
         <w:t>Necessidade de movimentação dos itens no estoque.</w:t>
       </w:r>
     </w:p>
@@ -3819,27 +3854,25 @@
           <w:sz w:val="20"/>
           <w:szCs w:val="20"/>
         </w:rPr>
-        <w:t xml:space="preserve"> na tela de </w:t>
-      </w:r>
-      <w:proofErr w:type="gramStart"/>
-      <w:r>
-        <w:rPr>
-          <w:i/>
-          <w:color w:val="auto"/>
-          <w:sz w:val="20"/>
-          <w:szCs w:val="20"/>
-        </w:rPr>
-        <w:t>MENU</w:t>
-      </w:r>
-      <w:proofErr w:type="gramEnd"/>
-      <w:r>
-        <w:rPr>
-          <w:i/>
-          <w:color w:val="auto"/>
-          <w:sz w:val="20"/>
-          <w:szCs w:val="20"/>
-        </w:rPr>
-        <w:t>;</w:t>
+        <w:t xml:space="preserve"> na tela de MENU;</w:t>
+      </w:r>
+      <w:r>
+        <w:rPr>
+          <w:i/>
+          <w:color w:val="auto"/>
+          <w:sz w:val="20"/>
+          <w:szCs w:val="20"/>
+        </w:rPr>
+        <w:t xml:space="preserve"> </w:t>
+      </w:r>
+      <w:r>
+        <w:rPr>
+          <w:i/>
+          <w:color w:val="auto"/>
+          <w:sz w:val="20"/>
+          <w:szCs w:val="20"/>
+        </w:rPr>
+        <w:t>[FA-01] [FA02[FA03]]</w:t>
       </w:r>
     </w:p>
     <w:p>
@@ -3968,6 +4001,42 @@
         </w:rPr>
         <w:t>;</w:t>
       </w:r>
+      <w:r>
+        <w:rPr>
+          <w:i/>
+          <w:color w:val="auto"/>
+          <w:sz w:val="20"/>
+          <w:szCs w:val="20"/>
+        </w:rPr>
+        <w:t xml:space="preserve"> </w:t>
+      </w:r>
+      <w:r>
+        <w:rPr>
+          <w:i/>
+          <w:color w:val="auto"/>
+          <w:sz w:val="20"/>
+          <w:szCs w:val="20"/>
+        </w:rPr>
+        <w:t>[FA04]</w:t>
+      </w:r>
+      <w:r>
+        <w:rPr>
+          <w:i/>
+          <w:color w:val="auto"/>
+          <w:sz w:val="20"/>
+          <w:szCs w:val="20"/>
+        </w:rPr>
+        <w:t xml:space="preserve"> </w:t>
+      </w:r>
+      <w:r>
+        <w:rPr>
+          <w:i/>
+          <w:color w:val="auto"/>
+          <w:sz w:val="20"/>
+          <w:szCs w:val="20"/>
+        </w:rPr>
+        <w:t>[FE01]</w:t>
+      </w:r>
     </w:p>
     <w:p>
       <w:pPr>
@@ -4020,6 +4089,24 @@
         </w:rPr>
         <w:t>;</w:t>
       </w:r>
+      <w:r>
+        <w:rPr>
+          <w:i/>
+          <w:color w:val="auto"/>
+          <w:sz w:val="20"/>
+          <w:szCs w:val="20"/>
+        </w:rPr>
+        <w:t xml:space="preserve"> </w:t>
+      </w:r>
+      <w:r>
+        <w:rPr>
+          <w:i/>
+          <w:color w:val="auto"/>
+          <w:sz w:val="20"/>
+          <w:szCs w:val="20"/>
+        </w:rPr>
+        <w:t>[RN004]</w:t>
+      </w:r>
     </w:p>
     <w:p>
       <w:pPr>
@@ -4079,25 +4166,59 @@
         </w:rPr>
         <w:t>O ator seleciona a opção “Retirar</w:t>
       </w:r>
-      <w:proofErr w:type="gramStart"/>
-      <w:r>
-        <w:rPr>
-          <w:i/>
-          <w:color w:val="auto"/>
-          <w:sz w:val="20"/>
-          <w:szCs w:val="20"/>
-        </w:rPr>
-        <w:t>”;</w:t>
-      </w:r>
-      <w:proofErr w:type="gramEnd"/>
-      <w:r>
-        <w:rPr>
-          <w:i/>
-          <w:color w:val="auto"/>
-          <w:sz w:val="20"/>
-          <w:szCs w:val="20"/>
-        </w:rPr>
-        <w:t>[FE01]</w:t>
+      <w:r>
+        <w:rPr>
+          <w:i/>
+          <w:color w:val="auto"/>
+          <w:sz w:val="20"/>
+          <w:szCs w:val="20"/>
+        </w:rPr>
+        <w:t>”; [</w:t>
+      </w:r>
+      <w:r>
+        <w:rPr>
+          <w:i/>
+          <w:color w:val="auto"/>
+          <w:sz w:val="20"/>
+          <w:szCs w:val="20"/>
+        </w:rPr>
+        <w:t>FE</w:t>
+      </w:r>
+      <w:r>
+        <w:rPr>
+          <w:i/>
+          <w:color w:val="auto"/>
+          <w:sz w:val="20"/>
+          <w:szCs w:val="20"/>
+        </w:rPr>
+        <w:t>01] [</w:t>
+      </w:r>
+      <w:r>
+        <w:rPr>
+          <w:i/>
+          <w:color w:val="auto"/>
+          <w:sz w:val="20"/>
+          <w:szCs w:val="20"/>
+        </w:rPr>
+        <w:t>FA</w:t>
+      </w:r>
+      <w:r>
+        <w:rPr>
+          <w:i/>
+          <w:color w:val="auto"/>
+          <w:sz w:val="20"/>
+          <w:szCs w:val="20"/>
+        </w:rPr>
+        <w:t>04] [</w:t>
+      </w:r>
+      <w:r>
+        <w:rPr>
+          <w:i/>
+          <w:color w:val="auto"/>
+          <w:sz w:val="20"/>
+          <w:szCs w:val="20"/>
+        </w:rPr>
+        <w:t>RN002]</w:t>
       </w:r>
     </w:p>
     <w:p>
@@ -4124,25 +4245,23 @@
         </w:rPr>
         <w:t xml:space="preserve">O sistema exibe uma mensagem de confirmação da </w:t>
       </w:r>
-      <w:proofErr w:type="gramStart"/>
-      <w:r>
-        <w:rPr>
-          <w:i/>
-          <w:color w:val="auto"/>
-          <w:sz w:val="20"/>
-          <w:szCs w:val="20"/>
-        </w:rPr>
-        <w:t>retirada;</w:t>
-      </w:r>
-      <w:proofErr w:type="gramEnd"/>
-      <w:r>
-        <w:rPr>
-          <w:i/>
-          <w:color w:val="auto"/>
-          <w:sz w:val="20"/>
-          <w:szCs w:val="20"/>
-        </w:rPr>
-        <w:t>[MS</w:t>
+      <w:r>
+        <w:rPr>
+          <w:i/>
+          <w:color w:val="auto"/>
+          <w:sz w:val="20"/>
+          <w:szCs w:val="20"/>
+        </w:rPr>
+        <w:t>retirada; [</w:t>
+      </w:r>
+      <w:r>
+        <w:rPr>
+          <w:i/>
+          <w:color w:val="auto"/>
+          <w:sz w:val="20"/>
+          <w:szCs w:val="20"/>
+        </w:rPr>
+        <w:t>MS</w:t>
       </w:r>
       <w:r>
         <w:rPr>
@@ -4344,25 +4463,7 @@
           <w:sz w:val="20"/>
           <w:szCs w:val="20"/>
         </w:rPr>
-        <w:t>O ator seleciona a opção “Cadastra</w:t>
-      </w:r>
-      <w:r>
-        <w:rPr>
-          <w:i/>
-          <w:color w:val="auto"/>
-          <w:sz w:val="20"/>
-          <w:szCs w:val="20"/>
-        </w:rPr>
-        <w:t>r Item</w:t>
-      </w:r>
-      <w:r>
-        <w:rPr>
-          <w:i/>
-          <w:color w:val="auto"/>
-          <w:sz w:val="20"/>
-          <w:szCs w:val="20"/>
-        </w:rPr>
-        <w:t>” na tela de MENU;</w:t>
+        <w:t>O ator seleciona a opção “Cadastrar Item” na tela de MENU;</w:t>
       </w:r>
     </w:p>
     <w:p>
@@ -4387,25 +4488,7 @@
           <w:sz w:val="20"/>
           <w:szCs w:val="20"/>
         </w:rPr>
-        <w:t>O sistema mostra os campos necess</w:t>
-      </w:r>
-      <w:r>
-        <w:rPr>
-          <w:i/>
-          <w:color w:val="auto"/>
-          <w:sz w:val="20"/>
-          <w:szCs w:val="20"/>
-        </w:rPr>
-        <w:t>ários para o cadastro do item</w:t>
-      </w:r>
-      <w:r>
-        <w:rPr>
-          <w:i/>
-          <w:color w:val="auto"/>
-          <w:sz w:val="20"/>
-          <w:szCs w:val="20"/>
-        </w:rPr>
-        <w:t>;</w:t>
+        <w:t>O sistema mostra os campos necessários para o cadastro do item;</w:t>
       </w:r>
     </w:p>
     <w:p>
@@ -4430,25 +4513,7 @@
           <w:sz w:val="20"/>
           <w:szCs w:val="20"/>
         </w:rPr>
-        <w:t>O ator preenche o</w:t>
-      </w:r>
-      <w:r>
-        <w:rPr>
-          <w:i/>
-          <w:color w:val="auto"/>
-          <w:sz w:val="20"/>
-          <w:szCs w:val="20"/>
-        </w:rPr>
-        <w:t>s campos com os dados do produto</w:t>
-      </w:r>
-      <w:r>
-        <w:rPr>
-          <w:i/>
-          <w:color w:val="auto"/>
-          <w:sz w:val="20"/>
-          <w:szCs w:val="20"/>
-        </w:rPr>
-        <w:t>;</w:t>
+        <w:t>O ator preenche os campos com os dados do produto e também com seus; [RN005]</w:t>
       </w:r>
     </w:p>
     <w:p>
@@ -4475,6 +4540,49 @@
         </w:rPr>
         <w:t>O ator seleciona a opção “Salvar”;</w:t>
       </w:r>
+      <w:r>
+        <w:rPr>
+          <w:i/>
+          <w:color w:val="auto"/>
+          <w:sz w:val="20"/>
+          <w:szCs w:val="20"/>
+        </w:rPr>
+        <w:t xml:space="preserve"> [FA04] [</w:t>
+      </w:r>
+      <w:r>
+        <w:rPr>
+          <w:i/>
+          <w:color w:val="auto"/>
+          <w:sz w:val="20"/>
+          <w:szCs w:val="20"/>
+        </w:rPr>
+        <w:t>FE01]</w:t>
+      </w:r>
+    </w:p>
+    <w:p>
+      <w:pPr>
+        <w:pStyle w:val="PargrafodaLista"/>
+        <w:numPr>
+          <w:ilvl w:val="0"/>
+          <w:numId w:val="6"/>
+        </w:numPr>
+        <w:spacing w:after="120" w:line="261" w:lineRule="auto"/>
+        <w:rPr>
+          <w:i/>
+          <w:color w:val="auto"/>
+          <w:sz w:val="20"/>
+          <w:szCs w:val="20"/>
+        </w:rPr>
+      </w:pPr>
+      <w:r>
+        <w:rPr>
+          <w:i/>
+          <w:color w:val="auto"/>
+          <w:sz w:val="20"/>
+          <w:szCs w:val="20"/>
+        </w:rPr>
+        <w:t>O sistema exibe uma mensagem confirmando o novo cadastro. [MSG004]</w:t>
+      </w:r>
     </w:p>
     <w:p>
       <w:pPr>
@@ -4487,14 +4595,25 @@
           <w:szCs w:val="20"/>
         </w:rPr>
       </w:pPr>
-      <w:r>
-        <w:rPr>
-          <w:i/>
-          <w:color w:val="auto"/>
-          <w:sz w:val="20"/>
-          <w:szCs w:val="20"/>
-        </w:rPr>
-        <w:lastRenderedPageBreak/>
+    </w:p>
+    <w:p>
+      <w:pPr>
+        <w:spacing w:after="120" w:line="261" w:lineRule="auto"/>
+        <w:ind w:left="760"/>
+        <w:rPr>
+          <w:i/>
+          <w:color w:val="auto"/>
+          <w:sz w:val="20"/>
+          <w:szCs w:val="20"/>
+        </w:rPr>
+      </w:pPr>
+      <w:r>
+        <w:rPr>
+          <w:i/>
+          <w:color w:val="auto"/>
+          <w:sz w:val="20"/>
+          <w:szCs w:val="20"/>
+        </w:rPr>
         <w:t xml:space="preserve">Tipo de Fluxo: </w:t>
       </w:r>
       <w:r>
@@ -4624,7 +4743,25 @@
           <w:sz w:val="20"/>
           <w:szCs w:val="20"/>
         </w:rPr>
-        <w:t>O ator seleciona a opção “Devolução” no MENU;</w:t>
+        <w:t>O ator seleciona a opção “De</w:t>
+      </w:r>
+      <w:r>
+        <w:rPr>
+          <w:i/>
+          <w:color w:val="auto"/>
+          <w:sz w:val="20"/>
+          <w:szCs w:val="20"/>
+        </w:rPr>
+        <w:t>volver Item</w:t>
+      </w:r>
+      <w:r>
+        <w:rPr>
+          <w:i/>
+          <w:color w:val="auto"/>
+          <w:sz w:val="20"/>
+          <w:szCs w:val="20"/>
+        </w:rPr>
+        <w:t>” no MENU;</w:t>
       </w:r>
     </w:p>
     <w:p>
@@ -4649,7 +4786,25 @@
           <w:sz w:val="20"/>
           <w:szCs w:val="20"/>
         </w:rPr>
-        <w:t>O sistema solicita o CPF do cliente que fez a retirada;</w:t>
+        <w:t>O sistema solicita o CPF do cliente que fez a retirada; [RN003]</w:t>
+      </w:r>
+      <w:r>
+        <w:rPr>
+          <w:i/>
+          <w:color w:val="auto"/>
+          <w:sz w:val="20"/>
+          <w:szCs w:val="20"/>
+        </w:rPr>
+        <w:t xml:space="preserve"> </w:t>
+      </w:r>
+      <w:r>
+        <w:rPr>
+          <w:i/>
+          <w:color w:val="auto"/>
+          <w:sz w:val="20"/>
+          <w:szCs w:val="20"/>
+        </w:rPr>
+        <w:t>[FE01]</w:t>
       </w:r>
     </w:p>
     <w:p>
@@ -4717,7 +4872,7 @@
           <w:sz w:val="20"/>
           <w:szCs w:val="20"/>
         </w:rPr>
-        <w:t>ciona o item a ser devolvido;</w:t>
+        <w:t xml:space="preserve">ciona o item a ser devolvido; </w:t>
       </w:r>
     </w:p>
     <w:p>
@@ -4744,6 +4899,49 @@
         </w:rPr>
         <w:t>O ator seleciona a opção “Concluir”;</w:t>
       </w:r>
+      <w:r>
+        <w:rPr>
+          <w:i/>
+          <w:color w:val="auto"/>
+          <w:sz w:val="20"/>
+          <w:szCs w:val="20"/>
+        </w:rPr>
+        <w:t xml:space="preserve"> [FA04] </w:t>
+      </w:r>
+    </w:p>
+    <w:p>
+      <w:pPr>
+        <w:pStyle w:val="PargrafodaLista"/>
+        <w:numPr>
+          <w:ilvl w:val="0"/>
+          <w:numId w:val="7"/>
+        </w:numPr>
+        <w:spacing w:after="120" w:line="261" w:lineRule="auto"/>
+        <w:rPr>
+          <w:i/>
+          <w:color w:val="auto"/>
+          <w:sz w:val="20"/>
+          <w:szCs w:val="20"/>
+        </w:rPr>
+      </w:pPr>
+      <w:r>
+        <w:rPr>
+          <w:i/>
+          <w:color w:val="auto"/>
+          <w:sz w:val="20"/>
+          <w:szCs w:val="20"/>
+        </w:rPr>
+        <w:t xml:space="preserve">O sistema exibe uma mensagem de </w:t>
+      </w:r>
+      <w:r>
+        <w:rPr>
+          <w:i/>
+          <w:color w:val="auto"/>
+          <w:sz w:val="20"/>
+          <w:szCs w:val="20"/>
+        </w:rPr>
+        <w:t>confirmação. [MSG005]</w:t>
+      </w:r>
     </w:p>
     <w:p>
       <w:pPr>
@@ -4877,7 +5075,8 @@
           <w:sz w:val="20"/>
           <w:szCs w:val="20"/>
         </w:rPr>
-        <w:t>O ator seleciona a opção “Relatório” no MENU;</w:t>
+        <w:lastRenderedPageBreak/>
+        <w:t>O ator seleciona a opção “Relatório de Itens” no MENU;</w:t>
       </w:r>
     </w:p>
     <w:p>
@@ -4927,7 +5126,7 @@
           <w:sz w:val="20"/>
           <w:szCs w:val="20"/>
         </w:rPr>
-        <w:t>O ator seleciona os itens e características de cada item que deseja inserir no relatório;</w:t>
+        <w:t>O ator seleciona os itens e características de cada item que deseja inserir no relatório; [RN006]</w:t>
       </w:r>
     </w:p>
     <w:p>
@@ -4952,7 +5151,32 @@
           <w:sz w:val="20"/>
           <w:szCs w:val="20"/>
         </w:rPr>
-        <w:t>O ator seleciona a opção “Gerar Relatório”</w:t>
+        <w:t>O ator seleciona a opção “Gerar Relatório” [FA04] [FE01]</w:t>
+      </w:r>
+    </w:p>
+    <w:p>
+      <w:pPr>
+        <w:pStyle w:val="PargrafodaLista"/>
+        <w:numPr>
+          <w:ilvl w:val="0"/>
+          <w:numId w:val="8"/>
+        </w:numPr>
+        <w:spacing w:after="120" w:line="261" w:lineRule="auto"/>
+        <w:rPr>
+          <w:i/>
+          <w:color w:val="auto"/>
+          <w:sz w:val="20"/>
+          <w:szCs w:val="20"/>
+        </w:rPr>
+      </w:pPr>
+      <w:r>
+        <w:rPr>
+          <w:i/>
+          <w:color w:val="auto"/>
+          <w:sz w:val="20"/>
+          <w:szCs w:val="20"/>
+        </w:rPr>
+        <w:t>O sistema exibe uma mensagem de confirmação. [MSG006]</w:t>
       </w:r>
     </w:p>
     <w:p>
@@ -5560,6 +5784,8 @@
         </w:rPr>
         <w:t xml:space="preserve">     Funcionalidade:</w:t>
       </w:r>
+      <w:bookmarkStart w:id="24" w:name="_GoBack"/>
+      <w:bookmarkEnd w:id="24"/>
     </w:p>
     <w:p>
       <w:pPr>
@@ -5685,7 +5911,6 @@
           <w:sz w:val="20"/>
           <w:szCs w:val="20"/>
         </w:rPr>
-        <w:lastRenderedPageBreak/>
         <w:t xml:space="preserve">Remover </w:t>
       </w:r>
       <w:r>
@@ -5709,10 +5934,10 @@
           <w:szCs w:val="20"/>
         </w:rPr>
       </w:pPr>
-      <w:bookmarkStart w:id="24" w:name="h.3rdcrjn" w:colFirst="0" w:colLast="0"/>
-      <w:bookmarkStart w:id="25" w:name="h.26in1rg" w:colFirst="0" w:colLast="0"/>
-      <w:bookmarkEnd w:id="24"/>
+      <w:bookmarkStart w:id="25" w:name="h.3rdcrjn" w:colFirst="0" w:colLast="0"/>
+      <w:bookmarkStart w:id="26" w:name="h.26in1rg" w:colFirst="0" w:colLast="0"/>
       <w:bookmarkEnd w:id="25"/>
+      <w:bookmarkEnd w:id="26"/>
     </w:p>
     <w:p>
       <w:pPr>
@@ -6001,6 +6226,7 @@
           <w:sz w:val="20"/>
           <w:szCs w:val="20"/>
         </w:rPr>
+        <w:lastRenderedPageBreak/>
         <w:t>O ator seleciona</w:t>
       </w:r>
       <w:r>
@@ -6019,19 +6245,8 @@
           <w:sz w:val="20"/>
           <w:szCs w:val="20"/>
         </w:rPr>
-        <w:t>Pessoa</w:t>
-      </w:r>
-      <w:proofErr w:type="gramStart"/>
-      <w:r>
-        <w:rPr>
-          <w:i/>
-          <w:color w:val="auto"/>
-          <w:sz w:val="20"/>
-          <w:szCs w:val="20"/>
-        </w:rPr>
-        <w:t xml:space="preserve"> ”</w:t>
-      </w:r>
-      <w:proofErr w:type="gramEnd"/>
+        <w:t>Pessoa”</w:t>
+      </w:r>
       <w:r>
         <w:rPr>
           <w:i/>
@@ -6271,27 +6486,7 @@
           <w:sz w:val="20"/>
           <w:szCs w:val="20"/>
         </w:rPr>
-        <w:t xml:space="preserve">O ator seleciona a opção “Alterar Cadastro” na tela de </w:t>
-      </w:r>
-      <w:proofErr w:type="gramStart"/>
-      <w:r>
-        <w:rPr>
-          <w:i/>
-          <w:color w:val="auto"/>
-          <w:sz w:val="20"/>
-          <w:szCs w:val="20"/>
-        </w:rPr>
-        <w:t>MENU</w:t>
-      </w:r>
-      <w:proofErr w:type="gramEnd"/>
-      <w:r>
-        <w:rPr>
-          <w:i/>
-          <w:color w:val="auto"/>
-          <w:sz w:val="20"/>
-          <w:szCs w:val="20"/>
-        </w:rPr>
-        <w:t>;</w:t>
+        <w:t>O ator seleciona a opção “Alterar Cadastro” na tela de MENU;</w:t>
       </w:r>
     </w:p>
     <w:p>
@@ -6729,16 +6924,13 @@
           <w:szCs w:val="20"/>
         </w:rPr>
       </w:pPr>
-      <w:bookmarkStart w:id="26" w:name="_GoBack"/>
-      <w:bookmarkEnd w:id="26"/>
-      <w:r>
-        <w:rPr>
-          <w:i/>
-          <w:color w:val="auto"/>
-          <w:sz w:val="20"/>
-          <w:szCs w:val="20"/>
-        </w:rPr>
-        <w:lastRenderedPageBreak/>
+      <w:r>
+        <w:rPr>
+          <w:i/>
+          <w:color w:val="auto"/>
+          <w:sz w:val="20"/>
+          <w:szCs w:val="20"/>
+        </w:rPr>
         <w:t>FA</w:t>
       </w:r>
       <w:r>
@@ -6924,19 +7116,8 @@
           <w:sz w:val="20"/>
           <w:szCs w:val="20"/>
         </w:rPr>
-        <w:t xml:space="preserve"> – Passo </w:t>
-      </w:r>
-      <w:proofErr w:type="gramStart"/>
-      <w:r>
-        <w:rPr>
-          <w:i/>
-          <w:color w:val="auto"/>
-          <w:sz w:val="20"/>
-          <w:szCs w:val="20"/>
-        </w:rPr>
-        <w:t>4</w:t>
-      </w:r>
-      <w:proofErr w:type="gramEnd"/>
+        <w:t xml:space="preserve"> – Passo 4</w:t>
+      </w:r>
       <w:r>
         <w:rPr>
           <w:i/>
@@ -6990,6 +7171,977 @@
         <w:t>O ator seleciona a opção “OK”;</w:t>
       </w:r>
     </w:p>
+    <w:p>
+      <w:pPr>
+        <w:spacing w:after="120" w:line="261" w:lineRule="auto"/>
+        <w:rPr>
+          <w:i/>
+          <w:color w:val="auto"/>
+          <w:sz w:val="20"/>
+          <w:szCs w:val="20"/>
+        </w:rPr>
+      </w:pPr>
+    </w:p>
+    <w:p>
+      <w:pPr>
+        <w:pStyle w:val="Ttulo1"/>
+        <w:numPr>
+          <w:ilvl w:val="0"/>
+          <w:numId w:val="14"/>
+        </w:numPr>
+        <w:spacing w:before="480" w:after="120" w:line="125" w:lineRule="auto"/>
+        <w:rPr>
+          <w:rFonts w:ascii="Arial" w:eastAsia="Arial" w:hAnsi="Arial" w:cs="Arial"/>
+          <w:b/>
+          <w:sz w:val="24"/>
+          <w:szCs w:val="24"/>
+        </w:rPr>
+      </w:pPr>
+      <w:bookmarkStart w:id="27" w:name="_Matrizes_relacionais"/>
+      <w:bookmarkEnd w:id="27"/>
+      <w:r>
+        <w:rPr>
+          <w:rFonts w:ascii="Arial" w:eastAsia="Arial" w:hAnsi="Arial" w:cs="Arial"/>
+          <w:b/>
+          <w:sz w:val="24"/>
+          <w:szCs w:val="24"/>
+        </w:rPr>
+        <w:t>Matrizes R</w:t>
+      </w:r>
+      <w:r>
+        <w:rPr>
+          <w:rFonts w:ascii="Arial" w:eastAsia="Arial" w:hAnsi="Arial" w:cs="Arial"/>
+          <w:b/>
+          <w:sz w:val="24"/>
+          <w:szCs w:val="24"/>
+        </w:rPr>
+        <w:t>elacionais</w:t>
+      </w:r>
+    </w:p>
+    <w:p/>
+    <w:p/>
+    <w:p/>
+    <w:p/>
+    <w:p>
+      <w:pPr>
+        <w:ind w:firstLine="360"/>
+      </w:pPr>
+      <w:r>
+        <w:lastRenderedPageBreak/>
+        <w:t xml:space="preserve">RF X UC </w:t>
+      </w:r>
+    </w:p>
+    <w:p>
+      <w:pPr>
+        <w:ind w:firstLine="360"/>
+      </w:pPr>
+    </w:p>
+    <w:tbl>
+      <w:tblPr>
+        <w:tblW w:w="5637" w:type="dxa"/>
+        <w:tblBorders>
+          <w:top w:val="single" w:sz="4" w:space="0" w:color="auto"/>
+          <w:left w:val="single" w:sz="4" w:space="0" w:color="auto"/>
+          <w:bottom w:val="single" w:sz="4" w:space="0" w:color="auto"/>
+          <w:right w:val="single" w:sz="4" w:space="0" w:color="auto"/>
+          <w:insideH w:val="single" w:sz="4" w:space="0" w:color="auto"/>
+          <w:insideV w:val="single" w:sz="4" w:space="0" w:color="auto"/>
+        </w:tblBorders>
+        <w:tblLook w:val="01E0" w:firstRow="1" w:lastRow="1" w:firstColumn="1" w:lastColumn="1" w:noHBand="0" w:noVBand="0"/>
+      </w:tblPr>
+      <w:tblGrid>
+        <w:gridCol w:w="3227"/>
+        <w:gridCol w:w="1134"/>
+        <w:gridCol w:w="1276"/>
+      </w:tblGrid>
+      <w:tr>
+        <w:trPr>
+          <w:trHeight w:val="312"/>
+        </w:trPr>
+        <w:tc>
+          <w:tcPr>
+            <w:tcW w:w="3227" w:type="dxa"/>
+            <w:shd w:val="clear" w:color="auto" w:fill="E6E6E6"/>
+          </w:tcPr>
+          <w:p>
+            <w:pPr>
+              <w:jc w:val="center"/>
+              <w:rPr>
+                <w:b/>
+                <w:sz w:val="20"/>
+                <w:szCs w:val="20"/>
+              </w:rPr>
+            </w:pPr>
+            <w:r>
+              <w:rPr>
+                <w:b/>
+                <w:sz w:val="20"/>
+                <w:szCs w:val="20"/>
+              </w:rPr>
+              <w:t>REQUISITOS / CASOS DE USO</w:t>
+            </w:r>
+          </w:p>
+        </w:tc>
+        <w:tc>
+          <w:tcPr>
+            <w:tcW w:w="1134" w:type="dxa"/>
+            <w:shd w:val="clear" w:color="auto" w:fill="E6E6E6"/>
+          </w:tcPr>
+          <w:p>
+            <w:pPr>
+              <w:jc w:val="center"/>
+              <w:rPr>
+                <w:b/>
+                <w:sz w:val="20"/>
+                <w:szCs w:val="20"/>
+              </w:rPr>
+            </w:pPr>
+            <w:r>
+              <w:rPr>
+                <w:b/>
+                <w:sz w:val="20"/>
+                <w:szCs w:val="20"/>
+              </w:rPr>
+              <w:t>UC001</w:t>
+            </w:r>
+          </w:p>
+        </w:tc>
+        <w:tc>
+          <w:tcPr>
+            <w:tcW w:w="1276" w:type="dxa"/>
+            <w:shd w:val="clear" w:color="auto" w:fill="E6E6E6"/>
+          </w:tcPr>
+          <w:p>
+            <w:pPr>
+              <w:jc w:val="center"/>
+              <w:rPr>
+                <w:b/>
+                <w:sz w:val="20"/>
+                <w:szCs w:val="20"/>
+              </w:rPr>
+            </w:pPr>
+            <w:r>
+              <w:rPr>
+                <w:b/>
+                <w:sz w:val="20"/>
+                <w:szCs w:val="20"/>
+              </w:rPr>
+              <w:t>UC002</w:t>
+            </w:r>
+          </w:p>
+        </w:tc>
+      </w:tr>
+      <w:tr>
+        <w:trPr>
+          <w:trHeight w:val="177"/>
+        </w:trPr>
+        <w:tc>
+          <w:tcPr>
+            <w:tcW w:w="3227" w:type="dxa"/>
+          </w:tcPr>
+          <w:p>
+            <w:pPr>
+              <w:jc w:val="center"/>
+              <w:rPr>
+                <w:b/>
+                <w:sz w:val="20"/>
+                <w:szCs w:val="20"/>
+              </w:rPr>
+            </w:pPr>
+            <w:r>
+              <w:rPr>
+                <w:b/>
+                <w:sz w:val="20"/>
+                <w:szCs w:val="20"/>
+              </w:rPr>
+              <w:t>RF001</w:t>
+            </w:r>
+          </w:p>
+        </w:tc>
+        <w:tc>
+          <w:tcPr>
+            <w:tcW w:w="1134" w:type="dxa"/>
+          </w:tcPr>
+          <w:p>
+            <w:pPr>
+              <w:jc w:val="center"/>
+              <w:rPr>
+                <w:b/>
+                <w:sz w:val="20"/>
+                <w:szCs w:val="20"/>
+              </w:rPr>
+            </w:pPr>
+          </w:p>
+        </w:tc>
+        <w:tc>
+          <w:tcPr>
+            <w:tcW w:w="1276" w:type="dxa"/>
+          </w:tcPr>
+          <w:p>
+            <w:pPr>
+              <w:jc w:val="center"/>
+              <w:rPr>
+                <w:b/>
+                <w:sz w:val="20"/>
+                <w:szCs w:val="20"/>
+              </w:rPr>
+            </w:pPr>
+            <w:r>
+              <w:rPr>
+                <w:b/>
+                <w:sz w:val="20"/>
+                <w:szCs w:val="20"/>
+              </w:rPr>
+              <w:t>X</w:t>
+            </w:r>
+          </w:p>
+        </w:tc>
+      </w:tr>
+      <w:tr>
+        <w:tc>
+          <w:tcPr>
+            <w:tcW w:w="3227" w:type="dxa"/>
+          </w:tcPr>
+          <w:p>
+            <w:pPr>
+              <w:jc w:val="center"/>
+              <w:rPr>
+                <w:b/>
+                <w:sz w:val="20"/>
+                <w:szCs w:val="20"/>
+              </w:rPr>
+            </w:pPr>
+            <w:r>
+              <w:rPr>
+                <w:b/>
+                <w:sz w:val="20"/>
+                <w:szCs w:val="20"/>
+              </w:rPr>
+              <w:t>RF002</w:t>
+            </w:r>
+          </w:p>
+        </w:tc>
+        <w:tc>
+          <w:tcPr>
+            <w:tcW w:w="1134" w:type="dxa"/>
+          </w:tcPr>
+          <w:p>
+            <w:pPr>
+              <w:jc w:val="center"/>
+              <w:rPr>
+                <w:b/>
+                <w:sz w:val="20"/>
+                <w:szCs w:val="20"/>
+              </w:rPr>
+            </w:pPr>
+            <w:r>
+              <w:rPr>
+                <w:b/>
+                <w:sz w:val="20"/>
+                <w:szCs w:val="20"/>
+              </w:rPr>
+              <w:t>X</w:t>
+            </w:r>
+          </w:p>
+        </w:tc>
+        <w:tc>
+          <w:tcPr>
+            <w:tcW w:w="1276" w:type="dxa"/>
+          </w:tcPr>
+          <w:p>
+            <w:pPr>
+              <w:jc w:val="center"/>
+              <w:rPr>
+                <w:b/>
+                <w:sz w:val="20"/>
+                <w:szCs w:val="20"/>
+              </w:rPr>
+            </w:pPr>
+          </w:p>
+        </w:tc>
+      </w:tr>
+      <w:tr>
+        <w:tc>
+          <w:tcPr>
+            <w:tcW w:w="3227" w:type="dxa"/>
+          </w:tcPr>
+          <w:p>
+            <w:pPr>
+              <w:jc w:val="center"/>
+              <w:rPr>
+                <w:b/>
+                <w:sz w:val="20"/>
+                <w:szCs w:val="20"/>
+              </w:rPr>
+            </w:pPr>
+            <w:r>
+              <w:rPr>
+                <w:b/>
+                <w:sz w:val="20"/>
+                <w:szCs w:val="20"/>
+              </w:rPr>
+              <w:t>RF003</w:t>
+            </w:r>
+          </w:p>
+        </w:tc>
+        <w:tc>
+          <w:tcPr>
+            <w:tcW w:w="1134" w:type="dxa"/>
+          </w:tcPr>
+          <w:p>
+            <w:pPr>
+              <w:jc w:val="center"/>
+              <w:rPr>
+                <w:b/>
+                <w:sz w:val="20"/>
+                <w:szCs w:val="20"/>
+              </w:rPr>
+            </w:pPr>
+            <w:r>
+              <w:rPr>
+                <w:b/>
+                <w:sz w:val="20"/>
+                <w:szCs w:val="20"/>
+              </w:rPr>
+              <w:t>X</w:t>
+            </w:r>
+          </w:p>
+        </w:tc>
+        <w:tc>
+          <w:tcPr>
+            <w:tcW w:w="1276" w:type="dxa"/>
+          </w:tcPr>
+          <w:p>
+            <w:pPr>
+              <w:jc w:val="center"/>
+              <w:rPr>
+                <w:b/>
+                <w:sz w:val="20"/>
+                <w:szCs w:val="20"/>
+              </w:rPr>
+            </w:pPr>
+          </w:p>
+        </w:tc>
+      </w:tr>
+      <w:tr>
+        <w:trPr>
+          <w:trHeight w:val="274"/>
+        </w:trPr>
+        <w:tc>
+          <w:tcPr>
+            <w:tcW w:w="3227" w:type="dxa"/>
+          </w:tcPr>
+          <w:p>
+            <w:pPr>
+              <w:jc w:val="center"/>
+              <w:rPr>
+                <w:b/>
+                <w:sz w:val="20"/>
+                <w:szCs w:val="20"/>
+              </w:rPr>
+            </w:pPr>
+            <w:r>
+              <w:rPr>
+                <w:b/>
+                <w:sz w:val="20"/>
+                <w:szCs w:val="20"/>
+              </w:rPr>
+              <w:t>RF004</w:t>
+            </w:r>
+          </w:p>
+        </w:tc>
+        <w:tc>
+          <w:tcPr>
+            <w:tcW w:w="1134" w:type="dxa"/>
+          </w:tcPr>
+          <w:p>
+            <w:pPr>
+              <w:jc w:val="center"/>
+              <w:rPr>
+                <w:b/>
+                <w:sz w:val="20"/>
+                <w:szCs w:val="20"/>
+              </w:rPr>
+            </w:pPr>
+            <w:r>
+              <w:rPr>
+                <w:b/>
+                <w:sz w:val="20"/>
+                <w:szCs w:val="20"/>
+              </w:rPr>
+              <w:t>X</w:t>
+            </w:r>
+          </w:p>
+        </w:tc>
+        <w:tc>
+          <w:tcPr>
+            <w:tcW w:w="1276" w:type="dxa"/>
+          </w:tcPr>
+          <w:p>
+            <w:pPr>
+              <w:jc w:val="center"/>
+              <w:rPr>
+                <w:b/>
+                <w:sz w:val="20"/>
+                <w:szCs w:val="20"/>
+              </w:rPr>
+            </w:pPr>
+          </w:p>
+        </w:tc>
+      </w:tr>
+      <w:tr>
+        <w:trPr>
+          <w:trHeight w:val="274"/>
+        </w:trPr>
+        <w:tc>
+          <w:tcPr>
+            <w:tcW w:w="3227" w:type="dxa"/>
+          </w:tcPr>
+          <w:p>
+            <w:pPr>
+              <w:jc w:val="center"/>
+              <w:rPr>
+                <w:b/>
+                <w:sz w:val="20"/>
+                <w:szCs w:val="20"/>
+              </w:rPr>
+            </w:pPr>
+            <w:r>
+              <w:rPr>
+                <w:b/>
+                <w:sz w:val="20"/>
+                <w:szCs w:val="20"/>
+              </w:rPr>
+              <w:t>RF005</w:t>
+            </w:r>
+          </w:p>
+        </w:tc>
+        <w:tc>
+          <w:tcPr>
+            <w:tcW w:w="1134" w:type="dxa"/>
+          </w:tcPr>
+          <w:p>
+            <w:pPr>
+              <w:jc w:val="center"/>
+              <w:rPr>
+                <w:b/>
+                <w:sz w:val="20"/>
+                <w:szCs w:val="20"/>
+              </w:rPr>
+            </w:pPr>
+            <w:r>
+              <w:rPr>
+                <w:b/>
+                <w:sz w:val="20"/>
+                <w:szCs w:val="20"/>
+              </w:rPr>
+              <w:t>X</w:t>
+            </w:r>
+          </w:p>
+        </w:tc>
+        <w:tc>
+          <w:tcPr>
+            <w:tcW w:w="1276" w:type="dxa"/>
+          </w:tcPr>
+          <w:p>
+            <w:pPr>
+              <w:jc w:val="center"/>
+              <w:rPr>
+                <w:b/>
+                <w:sz w:val="20"/>
+                <w:szCs w:val="20"/>
+              </w:rPr>
+            </w:pPr>
+          </w:p>
+        </w:tc>
+      </w:tr>
+    </w:tbl>
+    <w:p/>
+    <w:p>
+      <w:pPr>
+        <w:ind w:firstLine="360"/>
+      </w:pPr>
+      <w:r>
+        <w:t xml:space="preserve">UC X RN </w:t>
+      </w:r>
+    </w:p>
+    <w:p>
+      <w:pPr>
+        <w:ind w:firstLine="360"/>
+      </w:pPr>
+    </w:p>
+    <w:tbl>
+      <w:tblPr>
+        <w:tblW w:w="4928" w:type="dxa"/>
+        <w:tblBorders>
+          <w:top w:val="single" w:sz="4" w:space="0" w:color="auto"/>
+          <w:left w:val="single" w:sz="4" w:space="0" w:color="auto"/>
+          <w:bottom w:val="single" w:sz="4" w:space="0" w:color="auto"/>
+          <w:right w:val="single" w:sz="4" w:space="0" w:color="auto"/>
+          <w:insideH w:val="single" w:sz="4" w:space="0" w:color="auto"/>
+          <w:insideV w:val="single" w:sz="4" w:space="0" w:color="auto"/>
+        </w:tblBorders>
+        <w:tblLook w:val="01E0" w:firstRow="1" w:lastRow="1" w:firstColumn="1" w:lastColumn="1" w:noHBand="0" w:noVBand="0"/>
+      </w:tblPr>
+      <w:tblGrid>
+        <w:gridCol w:w="3085"/>
+        <w:gridCol w:w="992"/>
+        <w:gridCol w:w="851"/>
+      </w:tblGrid>
+      <w:tr>
+        <w:tc>
+          <w:tcPr>
+            <w:tcW w:w="3085" w:type="dxa"/>
+            <w:shd w:val="clear" w:color="auto" w:fill="E6E6E6"/>
+          </w:tcPr>
+          <w:p>
+            <w:pPr>
+              <w:jc w:val="center"/>
+              <w:rPr>
+                <w:b/>
+                <w:sz w:val="20"/>
+                <w:szCs w:val="20"/>
+              </w:rPr>
+            </w:pPr>
+            <w:r>
+              <w:rPr>
+                <w:b/>
+                <w:sz w:val="20"/>
+                <w:szCs w:val="20"/>
+              </w:rPr>
+              <w:t>REQUISITOS/CASOS DE USO</w:t>
+            </w:r>
+          </w:p>
+        </w:tc>
+        <w:tc>
+          <w:tcPr>
+            <w:tcW w:w="992" w:type="dxa"/>
+            <w:shd w:val="clear" w:color="auto" w:fill="E6E6E6"/>
+          </w:tcPr>
+          <w:p>
+            <w:pPr>
+              <w:jc w:val="center"/>
+              <w:rPr>
+                <w:b/>
+                <w:sz w:val="20"/>
+                <w:szCs w:val="20"/>
+              </w:rPr>
+            </w:pPr>
+            <w:r>
+              <w:rPr>
+                <w:b/>
+                <w:sz w:val="20"/>
+                <w:szCs w:val="20"/>
+              </w:rPr>
+              <w:t>UC001</w:t>
+            </w:r>
+          </w:p>
+        </w:tc>
+        <w:tc>
+          <w:tcPr>
+            <w:tcW w:w="851" w:type="dxa"/>
+            <w:shd w:val="clear" w:color="auto" w:fill="E6E6E6"/>
+          </w:tcPr>
+          <w:p>
+            <w:pPr>
+              <w:jc w:val="center"/>
+              <w:rPr>
+                <w:b/>
+                <w:sz w:val="20"/>
+                <w:szCs w:val="20"/>
+              </w:rPr>
+            </w:pPr>
+            <w:r>
+              <w:rPr>
+                <w:b/>
+                <w:sz w:val="20"/>
+                <w:szCs w:val="20"/>
+              </w:rPr>
+              <w:t>UC002</w:t>
+            </w:r>
+          </w:p>
+        </w:tc>
+      </w:tr>
+      <w:tr>
+        <w:tc>
+          <w:tcPr>
+            <w:tcW w:w="3085" w:type="dxa"/>
+          </w:tcPr>
+          <w:p>
+            <w:pPr>
+              <w:jc w:val="center"/>
+              <w:rPr>
+                <w:b/>
+                <w:sz w:val="20"/>
+                <w:szCs w:val="20"/>
+              </w:rPr>
+            </w:pPr>
+            <w:r>
+              <w:rPr>
+                <w:b/>
+                <w:sz w:val="20"/>
+                <w:szCs w:val="20"/>
+              </w:rPr>
+              <w:t>RN001</w:t>
+            </w:r>
+          </w:p>
+        </w:tc>
+        <w:tc>
+          <w:tcPr>
+            <w:tcW w:w="992" w:type="dxa"/>
+          </w:tcPr>
+          <w:p>
+            <w:pPr>
+              <w:jc w:val="center"/>
+              <w:rPr>
+                <w:b/>
+                <w:sz w:val="20"/>
+                <w:szCs w:val="20"/>
+              </w:rPr>
+            </w:pPr>
+          </w:p>
+        </w:tc>
+        <w:tc>
+          <w:tcPr>
+            <w:tcW w:w="851" w:type="dxa"/>
+          </w:tcPr>
+          <w:p>
+            <w:pPr>
+              <w:jc w:val="center"/>
+              <w:rPr>
+                <w:b/>
+                <w:sz w:val="20"/>
+                <w:szCs w:val="20"/>
+              </w:rPr>
+            </w:pPr>
+            <w:r>
+              <w:rPr>
+                <w:b/>
+                <w:sz w:val="20"/>
+                <w:szCs w:val="20"/>
+              </w:rPr>
+              <w:t>X</w:t>
+            </w:r>
+          </w:p>
+        </w:tc>
+      </w:tr>
+      <w:tr>
+        <w:tc>
+          <w:tcPr>
+            <w:tcW w:w="3085" w:type="dxa"/>
+          </w:tcPr>
+          <w:p>
+            <w:pPr>
+              <w:jc w:val="center"/>
+              <w:rPr>
+                <w:b/>
+                <w:sz w:val="20"/>
+                <w:szCs w:val="20"/>
+              </w:rPr>
+            </w:pPr>
+            <w:r>
+              <w:rPr>
+                <w:b/>
+                <w:sz w:val="20"/>
+                <w:szCs w:val="20"/>
+              </w:rPr>
+              <w:t>RN002</w:t>
+            </w:r>
+          </w:p>
+        </w:tc>
+        <w:tc>
+          <w:tcPr>
+            <w:tcW w:w="992" w:type="dxa"/>
+          </w:tcPr>
+          <w:p>
+            <w:pPr>
+              <w:jc w:val="center"/>
+              <w:rPr>
+                <w:b/>
+                <w:sz w:val="20"/>
+                <w:szCs w:val="20"/>
+              </w:rPr>
+            </w:pPr>
+            <w:r>
+              <w:rPr>
+                <w:b/>
+                <w:sz w:val="20"/>
+                <w:szCs w:val="20"/>
+              </w:rPr>
+              <w:t>X</w:t>
+            </w:r>
+          </w:p>
+        </w:tc>
+        <w:tc>
+          <w:tcPr>
+            <w:tcW w:w="851" w:type="dxa"/>
+          </w:tcPr>
+          <w:p>
+            <w:pPr>
+              <w:jc w:val="center"/>
+              <w:rPr>
+                <w:b/>
+                <w:sz w:val="20"/>
+                <w:szCs w:val="20"/>
+              </w:rPr>
+            </w:pPr>
+          </w:p>
+        </w:tc>
+      </w:tr>
+      <w:tr>
+        <w:tc>
+          <w:tcPr>
+            <w:tcW w:w="3085" w:type="dxa"/>
+          </w:tcPr>
+          <w:p>
+            <w:pPr>
+              <w:jc w:val="center"/>
+              <w:rPr>
+                <w:b/>
+                <w:sz w:val="20"/>
+                <w:szCs w:val="20"/>
+              </w:rPr>
+            </w:pPr>
+            <w:r>
+              <w:rPr>
+                <w:b/>
+                <w:sz w:val="20"/>
+                <w:szCs w:val="20"/>
+              </w:rPr>
+              <w:t>RN003</w:t>
+            </w:r>
+          </w:p>
+        </w:tc>
+        <w:tc>
+          <w:tcPr>
+            <w:tcW w:w="992" w:type="dxa"/>
+          </w:tcPr>
+          <w:p>
+            <w:pPr>
+              <w:jc w:val="center"/>
+              <w:rPr>
+                <w:b/>
+                <w:sz w:val="20"/>
+                <w:szCs w:val="20"/>
+              </w:rPr>
+            </w:pPr>
+            <w:r>
+              <w:rPr>
+                <w:b/>
+                <w:sz w:val="20"/>
+                <w:szCs w:val="20"/>
+              </w:rPr>
+              <w:t>X</w:t>
+            </w:r>
+          </w:p>
+        </w:tc>
+        <w:tc>
+          <w:tcPr>
+            <w:tcW w:w="851" w:type="dxa"/>
+          </w:tcPr>
+          <w:p>
+            <w:pPr>
+              <w:jc w:val="center"/>
+              <w:rPr>
+                <w:b/>
+                <w:sz w:val="20"/>
+                <w:szCs w:val="20"/>
+              </w:rPr>
+            </w:pPr>
+          </w:p>
+        </w:tc>
+      </w:tr>
+      <w:tr>
+        <w:tc>
+          <w:tcPr>
+            <w:tcW w:w="3085" w:type="dxa"/>
+          </w:tcPr>
+          <w:p>
+            <w:pPr>
+              <w:jc w:val="center"/>
+              <w:rPr>
+                <w:b/>
+                <w:sz w:val="20"/>
+                <w:szCs w:val="20"/>
+              </w:rPr>
+            </w:pPr>
+            <w:r>
+              <w:rPr>
+                <w:b/>
+                <w:sz w:val="20"/>
+                <w:szCs w:val="20"/>
+              </w:rPr>
+              <w:t>RN004</w:t>
+            </w:r>
+          </w:p>
+        </w:tc>
+        <w:tc>
+          <w:tcPr>
+            <w:tcW w:w="992" w:type="dxa"/>
+          </w:tcPr>
+          <w:p>
+            <w:pPr>
+              <w:jc w:val="center"/>
+              <w:rPr>
+                <w:b/>
+                <w:sz w:val="20"/>
+                <w:szCs w:val="20"/>
+              </w:rPr>
+            </w:pPr>
+            <w:r>
+              <w:rPr>
+                <w:b/>
+                <w:sz w:val="20"/>
+                <w:szCs w:val="20"/>
+              </w:rPr>
+              <w:t>X</w:t>
+            </w:r>
+          </w:p>
+        </w:tc>
+        <w:tc>
+          <w:tcPr>
+            <w:tcW w:w="851" w:type="dxa"/>
+          </w:tcPr>
+          <w:p>
+            <w:pPr>
+              <w:jc w:val="center"/>
+              <w:rPr>
+                <w:b/>
+                <w:sz w:val="20"/>
+                <w:szCs w:val="20"/>
+              </w:rPr>
+            </w:pPr>
+          </w:p>
+        </w:tc>
+      </w:tr>
+      <w:tr>
+        <w:tc>
+          <w:tcPr>
+            <w:tcW w:w="3085" w:type="dxa"/>
+          </w:tcPr>
+          <w:p>
+            <w:pPr>
+              <w:jc w:val="center"/>
+              <w:rPr>
+                <w:b/>
+                <w:sz w:val="20"/>
+                <w:szCs w:val="20"/>
+              </w:rPr>
+            </w:pPr>
+            <w:r>
+              <w:rPr>
+                <w:b/>
+                <w:sz w:val="20"/>
+                <w:szCs w:val="20"/>
+              </w:rPr>
+              <w:t>RN005</w:t>
+            </w:r>
+          </w:p>
+        </w:tc>
+        <w:tc>
+          <w:tcPr>
+            <w:tcW w:w="992" w:type="dxa"/>
+          </w:tcPr>
+          <w:p>
+            <w:pPr>
+              <w:jc w:val="center"/>
+              <w:rPr>
+                <w:b/>
+                <w:sz w:val="20"/>
+                <w:szCs w:val="20"/>
+              </w:rPr>
+            </w:pPr>
+            <w:r>
+              <w:rPr>
+                <w:b/>
+                <w:sz w:val="20"/>
+                <w:szCs w:val="20"/>
+              </w:rPr>
+              <w:t>X</w:t>
+            </w:r>
+          </w:p>
+        </w:tc>
+        <w:tc>
+          <w:tcPr>
+            <w:tcW w:w="851" w:type="dxa"/>
+          </w:tcPr>
+          <w:p>
+            <w:pPr>
+              <w:jc w:val="center"/>
+              <w:rPr>
+                <w:b/>
+                <w:sz w:val="20"/>
+                <w:szCs w:val="20"/>
+              </w:rPr>
+            </w:pPr>
+          </w:p>
+        </w:tc>
+      </w:tr>
+      <w:tr>
+        <w:tc>
+          <w:tcPr>
+            <w:tcW w:w="3085" w:type="dxa"/>
+          </w:tcPr>
+          <w:p>
+            <w:pPr>
+              <w:jc w:val="center"/>
+              <w:rPr>
+                <w:b/>
+                <w:sz w:val="20"/>
+                <w:szCs w:val="20"/>
+              </w:rPr>
+            </w:pPr>
+            <w:r>
+              <w:rPr>
+                <w:b/>
+                <w:sz w:val="20"/>
+                <w:szCs w:val="20"/>
+              </w:rPr>
+              <w:t>RN006</w:t>
+            </w:r>
+          </w:p>
+        </w:tc>
+        <w:tc>
+          <w:tcPr>
+            <w:tcW w:w="992" w:type="dxa"/>
+          </w:tcPr>
+          <w:p>
+            <w:pPr>
+              <w:jc w:val="center"/>
+              <w:rPr>
+                <w:b/>
+                <w:sz w:val="20"/>
+                <w:szCs w:val="20"/>
+              </w:rPr>
+            </w:pPr>
+            <w:r>
+              <w:rPr>
+                <w:b/>
+                <w:sz w:val="20"/>
+                <w:szCs w:val="20"/>
+              </w:rPr>
+              <w:t>X</w:t>
+            </w:r>
+          </w:p>
+        </w:tc>
+        <w:tc>
+          <w:tcPr>
+            <w:tcW w:w="851" w:type="dxa"/>
+          </w:tcPr>
+          <w:p>
+            <w:pPr>
+              <w:jc w:val="center"/>
+              <w:rPr>
+                <w:b/>
+                <w:sz w:val="20"/>
+                <w:szCs w:val="20"/>
+              </w:rPr>
+            </w:pPr>
+          </w:p>
+        </w:tc>
+      </w:tr>
+    </w:tbl>
+    <w:p/>
     <w:sectPr>
       <w:pgSz w:w="12240" w:h="15840"/>
       <w:pgMar w:top="1440" w:right="1440" w:bottom="1440" w:left="1440" w:header="720" w:footer="720" w:gutter="0"/>
@@ -7001,7 +8153,7 @@
 </file>
 
 <file path=word/numbering.xml><?xml version="1.0" encoding="utf-8"?>
-<w:numbering xmlns:wpc="http://schemas.microsoft.com/office/word/2010/wordprocessingCanvas" xmlns:mc="http://schemas.openxmlformats.org/markup-compatibility/2006" xmlns:o="urn:schemas-microsoft-com:office:office" xmlns:r="http://schemas.openxmlformats.org/officeDocument/2006/relationships" xmlns:m="http://schemas.openxmlformats.org/officeDocument/2006/math" xmlns:v="urn:schemas-microsoft-com:vml" xmlns:wp14="http://schemas.microsoft.com/office/word/2010/wordprocessingDrawing" xmlns:wp="http://schemas.openxmlformats.org/drawingml/2006/wordprocessingDrawing" xmlns:w10="urn:schemas-microsoft-com:office:word" xmlns:w="http://schemas.openxmlformats.org/wordprocessingml/2006/main" xmlns:w14="http://schemas.microsoft.com/office/word/2010/wordml" xmlns:wpg="http://schemas.microsoft.com/office/word/2010/wordprocessingGroup" xmlns:wpi="http://schemas.microsoft.com/office/word/2010/wordprocessingInk" xmlns:wne="http://schemas.microsoft.com/office/word/2006/wordml" xmlns:wps="http://schemas.microsoft.com/office/word/2010/wordprocessingShape" mc:Ignorable="w14 wp14">
+<w:numbering xmlns:wpc="http://schemas.microsoft.com/office/word/2010/wordprocessingCanvas" xmlns:mc="http://schemas.openxmlformats.org/markup-compatibility/2006" xmlns:o="urn:schemas-microsoft-com:office:office" xmlns:r="http://schemas.openxmlformats.org/officeDocument/2006/relationships" xmlns:m="http://schemas.openxmlformats.org/officeDocument/2006/math" xmlns:v="urn:schemas-microsoft-com:vml" xmlns:wp14="http://schemas.microsoft.com/office/word/2010/wordprocessingDrawing" xmlns:wp="http://schemas.openxmlformats.org/drawingml/2006/wordprocessingDrawing" xmlns:w10="urn:schemas-microsoft-com:office:word" xmlns:w="http://schemas.openxmlformats.org/wordprocessingml/2006/main" xmlns:w14="http://schemas.microsoft.com/office/word/2010/wordml" xmlns:w15="http://schemas.microsoft.com/office/word/2012/wordml" xmlns:wpg="http://schemas.microsoft.com/office/word/2010/wordprocessingGroup" xmlns:wpi="http://schemas.microsoft.com/office/word/2010/wordprocessingInk" xmlns:wne="http://schemas.microsoft.com/office/word/2006/wordml" xmlns:wps="http://schemas.microsoft.com/office/word/2010/wordprocessingShape" mc:Ignorable="w14 w15 wp14">
   <w:abstractNum w:abstractNumId="0">
     <w:nsid w:val="06CC6978"/>
     <w:multiLevelType w:val="hybridMultilevel"/>
@@ -7180,7 +8332,7 @@
   <w:abstractNum w:abstractNumId="2">
     <w:nsid w:val="0F8635FF"/>
     <w:multiLevelType w:val="hybridMultilevel"/>
-    <w:tmpl w:val="46BC0A34"/>
+    <w:tmpl w:val="B6D494DE"/>
     <w:lvl w:ilvl="0" w:tplc="0416000F">
       <w:start w:val="1"/>
       <w:numFmt w:val="decimal"/>
@@ -8108,9 +9260,9 @@
   </w:abstractNum>
   <w:abstractNum w:abstractNumId="12">
     <w:nsid w:val="3A517BB7"/>
-    <w:multiLevelType w:val="hybridMultilevel"/>
-    <w:tmpl w:val="2E98C514"/>
-    <w:lvl w:ilvl="0" w:tplc="32C8685C">
+    <w:multiLevelType w:val="multilevel"/>
+    <w:tmpl w:val="C2885A6A"/>
+    <w:lvl w:ilvl="0">
       <w:start w:val="1"/>
       <w:numFmt w:val="decimal"/>
       <w:lvlText w:val="%1."/>
@@ -8122,77 +9274,109 @@
         <w:rFonts w:hint="default"/>
       </w:rPr>
     </w:lvl>
-    <w:lvl w:ilvl="1" w:tplc="04160019" w:tentative="1">
-      <w:start w:val="1"/>
-      <w:numFmt w:val="lowerLetter"/>
-      <w:lvlText w:val="%2."/>
-      <w:lvlJc w:val="left"/>
-      <w:pPr>
-        <w:ind w:left="1800" w:hanging="360"/>
-      </w:pPr>
-    </w:lvl>
-    <w:lvl w:ilvl="2" w:tplc="0416001B" w:tentative="1">
-      <w:start w:val="1"/>
-      <w:numFmt w:val="lowerRoman"/>
-      <w:lvlText w:val="%3."/>
-      <w:lvlJc w:val="right"/>
-      <w:pPr>
-        <w:ind w:left="2520" w:hanging="180"/>
-      </w:pPr>
-    </w:lvl>
-    <w:lvl w:ilvl="3" w:tplc="0416000F" w:tentative="1">
+    <w:lvl w:ilvl="1">
       <w:start w:val="1"/>
       <w:numFmt w:val="decimal"/>
-      <w:lvlText w:val="%4."/>
-      <w:lvlJc w:val="left"/>
-      <w:pPr>
-        <w:ind w:left="3240" w:hanging="360"/>
-      </w:pPr>
-    </w:lvl>
-    <w:lvl w:ilvl="4" w:tplc="04160019" w:tentative="1">
-      <w:start w:val="1"/>
-      <w:numFmt w:val="lowerLetter"/>
-      <w:lvlText w:val="%5."/>
-      <w:lvlJc w:val="left"/>
-      <w:pPr>
-        <w:ind w:left="3960" w:hanging="360"/>
-      </w:pPr>
-    </w:lvl>
-    <w:lvl w:ilvl="5" w:tplc="0416001B" w:tentative="1">
-      <w:start w:val="1"/>
-      <w:numFmt w:val="lowerRoman"/>
-      <w:lvlText w:val="%6."/>
-      <w:lvlJc w:val="right"/>
-      <w:pPr>
-        <w:ind w:left="4680" w:hanging="180"/>
-      </w:pPr>
-    </w:lvl>
-    <w:lvl w:ilvl="6" w:tplc="0416000F" w:tentative="1">
+      <w:isLgl/>
+      <w:lvlText w:val="%1.%2"/>
+      <w:lvlJc w:val="left"/>
+      <w:pPr>
+        <w:ind w:left="1440" w:hanging="360"/>
+      </w:pPr>
+      <w:rPr>
+        <w:rFonts w:hint="default"/>
+      </w:rPr>
+    </w:lvl>
+    <w:lvl w:ilvl="2">
       <w:start w:val="1"/>
       <w:numFmt w:val="decimal"/>
-      <w:lvlText w:val="%7."/>
-      <w:lvlJc w:val="left"/>
-      <w:pPr>
-        <w:ind w:left="5400" w:hanging="360"/>
-      </w:pPr>
-    </w:lvl>
-    <w:lvl w:ilvl="7" w:tplc="04160019" w:tentative="1">
-      <w:start w:val="1"/>
-      <w:numFmt w:val="lowerLetter"/>
-      <w:lvlText w:val="%8."/>
-      <w:lvlJc w:val="left"/>
-      <w:pPr>
-        <w:ind w:left="6120" w:hanging="360"/>
-      </w:pPr>
-    </w:lvl>
-    <w:lvl w:ilvl="8" w:tplc="0416001B" w:tentative="1">
-      <w:start w:val="1"/>
-      <w:numFmt w:val="lowerRoman"/>
-      <w:lvlText w:val="%9."/>
-      <w:lvlJc w:val="right"/>
-      <w:pPr>
-        <w:ind w:left="6840" w:hanging="180"/>
-      </w:pPr>
+      <w:isLgl/>
+      <w:lvlText w:val="%1.%2.%3"/>
+      <w:lvlJc w:val="left"/>
+      <w:pPr>
+        <w:ind w:left="2160" w:hanging="720"/>
+      </w:pPr>
+      <w:rPr>
+        <w:rFonts w:hint="default"/>
+      </w:rPr>
+    </w:lvl>
+    <w:lvl w:ilvl="3">
+      <w:start w:val="1"/>
+      <w:numFmt w:val="decimal"/>
+      <w:isLgl/>
+      <w:lvlText w:val="%1.%2.%3.%4"/>
+      <w:lvlJc w:val="left"/>
+      <w:pPr>
+        <w:ind w:left="2880" w:hanging="1080"/>
+      </w:pPr>
+      <w:rPr>
+        <w:rFonts w:hint="default"/>
+      </w:rPr>
+    </w:lvl>
+    <w:lvl w:ilvl="4">
+      <w:start w:val="1"/>
+      <w:numFmt w:val="decimal"/>
+      <w:isLgl/>
+      <w:lvlText w:val="%1.%2.%3.%4.%5"/>
+      <w:lvlJc w:val="left"/>
+      <w:pPr>
+        <w:ind w:left="3240" w:hanging="1080"/>
+      </w:pPr>
+      <w:rPr>
+        <w:rFonts w:hint="default"/>
+      </w:rPr>
+    </w:lvl>
+    <w:lvl w:ilvl="5">
+      <w:start w:val="1"/>
+      <w:numFmt w:val="decimal"/>
+      <w:isLgl/>
+      <w:lvlText w:val="%1.%2.%3.%4.%5.%6"/>
+      <w:lvlJc w:val="left"/>
+      <w:pPr>
+        <w:ind w:left="3960" w:hanging="1440"/>
+      </w:pPr>
+      <w:rPr>
+        <w:rFonts w:hint="default"/>
+      </w:rPr>
+    </w:lvl>
+    <w:lvl w:ilvl="6">
+      <w:start w:val="1"/>
+      <w:numFmt w:val="decimal"/>
+      <w:isLgl/>
+      <w:lvlText w:val="%1.%2.%3.%4.%5.%6.%7"/>
+      <w:lvlJc w:val="left"/>
+      <w:pPr>
+        <w:ind w:left="4320" w:hanging="1440"/>
+      </w:pPr>
+      <w:rPr>
+        <w:rFonts w:hint="default"/>
+      </w:rPr>
+    </w:lvl>
+    <w:lvl w:ilvl="7">
+      <w:start w:val="1"/>
+      <w:numFmt w:val="decimal"/>
+      <w:isLgl/>
+      <w:lvlText w:val="%1.%2.%3.%4.%5.%6.%7.%8"/>
+      <w:lvlJc w:val="left"/>
+      <w:pPr>
+        <w:ind w:left="5040" w:hanging="1800"/>
+      </w:pPr>
+      <w:rPr>
+        <w:rFonts w:hint="default"/>
+      </w:rPr>
+    </w:lvl>
+    <w:lvl w:ilvl="8">
+      <w:start w:val="1"/>
+      <w:numFmt w:val="decimal"/>
+      <w:isLgl/>
+      <w:lvlText w:val="%1.%2.%3.%4.%5.%6.%7.%8.%9"/>
+      <w:lvlJc w:val="left"/>
+      <w:pPr>
+        <w:ind w:left="5400" w:hanging="1800"/>
+      </w:pPr>
+      <w:rPr>
+        <w:rFonts w:hint="default"/>
+      </w:rPr>
     </w:lvl>
   </w:abstractNum>
   <w:abstractNum w:abstractNumId="13">
@@ -8211,7 +9395,7 @@
         <w:rFonts w:hint="default"/>
       </w:rPr>
     </w:lvl>
-    <w:lvl w:ilvl="1" w:tplc="04160019" w:tentative="1">
+    <w:lvl w:ilvl="1" w:tplc="04160019">
       <w:start w:val="1"/>
       <w:numFmt w:val="lowerLetter"/>
       <w:lvlText w:val="%2."/>
@@ -9241,7 +10425,7 @@
 </file>
 
 <file path=word/styles.xml><?xml version="1.0" encoding="utf-8"?>
-<w:styles xmlns:mc="http://schemas.openxmlformats.org/markup-compatibility/2006" xmlns:r="http://schemas.openxmlformats.org/officeDocument/2006/relationships" xmlns:w="http://schemas.openxmlformats.org/wordprocessingml/2006/main" xmlns:w14="http://schemas.microsoft.com/office/word/2010/wordml" mc:Ignorable="w14">
+<w:styles xmlns:mc="http://schemas.openxmlformats.org/markup-compatibility/2006" xmlns:r="http://schemas.openxmlformats.org/officeDocument/2006/relationships" xmlns:w="http://schemas.openxmlformats.org/wordprocessingml/2006/main" xmlns:w14="http://schemas.microsoft.com/office/word/2010/wordml" xmlns:w15="http://schemas.microsoft.com/office/word/2012/wordml" mc:Ignorable="w14 w15">
   <w:docDefaults>
     <w:rPrDefault>
       <w:rPr>
@@ -9258,144 +10442,378 @@
       </w:pPr>
     </w:pPrDefault>
   </w:docDefaults>
-  <w:latentStyles w:defLockedState="0" w:defUIPriority="99" w:defSemiHidden="1" w:defUnhideWhenUsed="1" w:defQFormat="0" w:count="267">
-    <w:lsdException w:name="Normal" w:semiHidden="0" w:uiPriority="0" w:unhideWhenUsed="0" w:qFormat="1"/>
-    <w:lsdException w:name="heading 1" w:semiHidden="0" w:uiPriority="0" w:unhideWhenUsed="0" w:qFormat="1"/>
-    <w:lsdException w:name="heading 2" w:uiPriority="9" w:qFormat="1"/>
-    <w:lsdException w:name="heading 3" w:uiPriority="9" w:qFormat="1"/>
-    <w:lsdException w:name="heading 4" w:uiPriority="9" w:qFormat="1"/>
-    <w:lsdException w:name="heading 5" w:uiPriority="9" w:qFormat="1"/>
-    <w:lsdException w:name="heading 6" w:uiPriority="9" w:qFormat="1"/>
-    <w:lsdException w:name="heading 7" w:uiPriority="9" w:qFormat="1"/>
-    <w:lsdException w:name="heading 8" w:uiPriority="9" w:qFormat="1"/>
-    <w:lsdException w:name="heading 9" w:uiPriority="9" w:qFormat="1"/>
-    <w:lsdException w:name="toc 1" w:uiPriority="39"/>
-    <w:lsdException w:name="toc 2" w:uiPriority="39"/>
-    <w:lsdException w:name="toc 3" w:uiPriority="39"/>
-    <w:lsdException w:name="toc 4" w:uiPriority="39"/>
-    <w:lsdException w:name="toc 5" w:uiPriority="39"/>
-    <w:lsdException w:name="toc 6" w:uiPriority="39"/>
-    <w:lsdException w:name="toc 7" w:uiPriority="39"/>
-    <w:lsdException w:name="toc 8" w:uiPriority="39"/>
-    <w:lsdException w:name="toc 9" w:uiPriority="39"/>
-    <w:lsdException w:name="caption" w:uiPriority="35" w:qFormat="1"/>
-    <w:lsdException w:name="Title" w:semiHidden="0" w:uiPriority="10" w:unhideWhenUsed="0" w:qFormat="1"/>
-    <w:lsdException w:name="Default Paragraph Font" w:uiPriority="1"/>
-    <w:lsdException w:name="Subtitle" w:semiHidden="0" w:uiPriority="11" w:unhideWhenUsed="0" w:qFormat="1"/>
-    <w:lsdException w:name="Strong" w:semiHidden="0" w:uiPriority="22" w:unhideWhenUsed="0" w:qFormat="1"/>
-    <w:lsdException w:name="Emphasis" w:semiHidden="0" w:uiPriority="20" w:unhideWhenUsed="0" w:qFormat="1"/>
-    <w:lsdException w:name="Table Grid" w:semiHidden="0" w:uiPriority="59" w:unhideWhenUsed="0"/>
-    <w:lsdException w:name="Placeholder Text" w:unhideWhenUsed="0"/>
-    <w:lsdException w:name="No Spacing" w:semiHidden="0" w:uiPriority="1" w:unhideWhenUsed="0" w:qFormat="1"/>
-    <w:lsdException w:name="Light Shading" w:semiHidden="0" w:uiPriority="60" w:unhideWhenUsed="0"/>
-    <w:lsdException w:name="Light List" w:semiHidden="0" w:uiPriority="61" w:unhideWhenUsed="0"/>
-    <w:lsdException w:name="Light Grid" w:semiHidden="0" w:uiPriority="62" w:unhideWhenUsed="0"/>
-    <w:lsdException w:name="Medium Shading 1" w:semiHidden="0" w:uiPriority="63" w:unhideWhenUsed="0"/>
-    <w:lsdException w:name="Medium Shading 2" w:semiHidden="0" w:uiPriority="64" w:unhideWhenUsed="0"/>
-    <w:lsdException w:name="Medium List 1" w:semiHidden="0" w:uiPriority="65" w:unhideWhenUsed="0"/>
-    <w:lsdException w:name="Medium List 2" w:semiHidden="0" w:uiPriority="66" w:unhideWhenUsed="0"/>
-    <w:lsdException w:name="Medium Grid 1" w:semiHidden="0" w:uiPriority="67" w:unhideWhenUsed="0"/>
-    <w:lsdException w:name="Medium Grid 2" w:semiHidden="0" w:uiPriority="68" w:unhideWhenUsed="0"/>
-    <w:lsdException w:name="Medium Grid 3" w:semiHidden="0" w:uiPriority="69" w:unhideWhenUsed="0"/>
-    <w:lsdException w:name="Dark List" w:semiHidden="0" w:uiPriority="70" w:unhideWhenUsed="0"/>
-    <w:lsdException w:name="Colorful Shading" w:semiHidden="0" w:uiPriority="71" w:unhideWhenUsed="0"/>
-    <w:lsdException w:name="Colorful List" w:semiHidden="0" w:uiPriority="72" w:unhideWhenUsed="0"/>
-    <w:lsdException w:name="Colorful Grid" w:semiHidden="0" w:uiPriority="73" w:unhideWhenUsed="0"/>
-    <w:lsdException w:name="Light Shading Accent 1" w:semiHidden="0" w:uiPriority="60" w:unhideWhenUsed="0"/>
-    <w:lsdException w:name="Light List Accent 1" w:semiHidden="0" w:uiPriority="61" w:unhideWhenUsed="0"/>
-    <w:lsdException w:name="Light Grid Accent 1" w:semiHidden="0" w:uiPriority="62" w:unhideWhenUsed="0"/>
-    <w:lsdException w:name="Medium Shading 1 Accent 1" w:semiHidden="0" w:uiPriority="63" w:unhideWhenUsed="0"/>
-    <w:lsdException w:name="Medium Shading 2 Accent 1" w:semiHidden="0" w:uiPriority="64" w:unhideWhenUsed="0"/>
-    <w:lsdException w:name="Medium List 1 Accent 1" w:semiHidden="0" w:uiPriority="65" w:unhideWhenUsed="0"/>
-    <w:lsdException w:name="Revision" w:unhideWhenUsed="0"/>
-    <w:lsdException w:name="List Paragraph" w:semiHidden="0" w:uiPriority="34" w:unhideWhenUsed="0" w:qFormat="1"/>
-    <w:lsdException w:name="Quote" w:semiHidden="0" w:uiPriority="29" w:unhideWhenUsed="0" w:qFormat="1"/>
-    <w:lsdException w:name="Intense Quote" w:semiHidden="0" w:uiPriority="30" w:unhideWhenUsed="0" w:qFormat="1"/>
-    <w:lsdException w:name="Medium List 2 Accent 1" w:semiHidden="0" w:uiPriority="66" w:unhideWhenUsed="0"/>
-    <w:lsdException w:name="Medium Grid 1 Accent 1" w:semiHidden="0" w:uiPriority="67" w:unhideWhenUsed="0"/>
-    <w:lsdException w:name="Medium Grid 2 Accent 1" w:semiHidden="0" w:uiPriority="68" w:unhideWhenUsed="0"/>
-    <w:lsdException w:name="Medium Grid 3 Accent 1" w:semiHidden="0" w:uiPriority="69" w:unhideWhenUsed="0"/>
-    <w:lsdException w:name="Dark List Accent 1" w:semiHidden="0" w:uiPriority="70" w:unhideWhenUsed="0"/>
-    <w:lsdException w:name="Colorful Shading Accent 1" w:semiHidden="0" w:uiPriority="71" w:unhideWhenUsed="0"/>
-    <w:lsdException w:name="Colorful List Accent 1" w:semiHidden="0" w:uiPriority="72" w:unhideWhenUsed="0"/>
-    <w:lsdException w:name="Colorful Grid Accent 1" w:semiHidden="0" w:uiPriority="73" w:unhideWhenUsed="0"/>
-    <w:lsdException w:name="Light Shading Accent 2" w:semiHidden="0" w:uiPriority="60" w:unhideWhenUsed="0"/>
-    <w:lsdException w:name="Light List Accent 2" w:semiHidden="0" w:uiPriority="61" w:unhideWhenUsed="0"/>
-    <w:lsdException w:name="Light Grid Accent 2" w:semiHidden="0" w:uiPriority="62" w:unhideWhenUsed="0"/>
-    <w:lsdException w:name="Medium Shading 1 Accent 2" w:semiHidden="0" w:uiPriority="63" w:unhideWhenUsed="0"/>
-    <w:lsdException w:name="Medium Shading 2 Accent 2" w:semiHidden="0" w:uiPriority="64" w:unhideWhenUsed="0"/>
-    <w:lsdException w:name="Medium List 1 Accent 2" w:semiHidden="0" w:uiPriority="65" w:unhideWhenUsed="0"/>
-    <w:lsdException w:name="Medium List 2 Accent 2" w:semiHidden="0" w:uiPriority="66" w:unhideWhenUsed="0"/>
-    <w:lsdException w:name="Medium Grid 1 Accent 2" w:semiHidden="0" w:uiPriority="67" w:unhideWhenUsed="0"/>
-    <w:lsdException w:name="Medium Grid 2 Accent 2" w:semiHidden="0" w:uiPriority="68" w:unhideWhenUsed="0"/>
-    <w:lsdException w:name="Medium Grid 3 Accent 2" w:semiHidden="0" w:uiPriority="69" w:unhideWhenUsed="0"/>
-    <w:lsdException w:name="Dark List Accent 2" w:semiHidden="0" w:uiPriority="70" w:unhideWhenUsed="0"/>
-    <w:lsdException w:name="Colorful Shading Accent 2" w:semiHidden="0" w:uiPriority="71" w:unhideWhenUsed="0"/>
-    <w:lsdException w:name="Colorful List Accent 2" w:semiHidden="0" w:uiPriority="72" w:unhideWhenUsed="0"/>
-    <w:lsdException w:name="Colorful Grid Accent 2" w:semiHidden="0" w:uiPriority="73" w:unhideWhenUsed="0"/>
-    <w:lsdException w:name="Light Shading Accent 3" w:semiHidden="0" w:uiPriority="60" w:unhideWhenUsed="0"/>
-    <w:lsdException w:name="Light List Accent 3" w:semiHidden="0" w:uiPriority="61" w:unhideWhenUsed="0"/>
-    <w:lsdException w:name="Light Grid Accent 3" w:semiHidden="0" w:uiPriority="62" w:unhideWhenUsed="0"/>
-    <w:lsdException w:name="Medium Shading 1 Accent 3" w:semiHidden="0" w:uiPriority="63" w:unhideWhenUsed="0"/>
-    <w:lsdException w:name="Medium Shading 2 Accent 3" w:semiHidden="0" w:uiPriority="64" w:unhideWhenUsed="0"/>
-    <w:lsdException w:name="Medium List 1 Accent 3" w:semiHidden="0" w:uiPriority="65" w:unhideWhenUsed="0"/>
-    <w:lsdException w:name="Medium List 2 Accent 3" w:semiHidden="0" w:uiPriority="66" w:unhideWhenUsed="0"/>
-    <w:lsdException w:name="Medium Grid 1 Accent 3" w:semiHidden="0" w:uiPriority="67" w:unhideWhenUsed="0"/>
-    <w:lsdException w:name="Medium Grid 2 Accent 3" w:semiHidden="0" w:uiPriority="68" w:unhideWhenUsed="0"/>
-    <w:lsdException w:name="Medium Grid 3 Accent 3" w:semiHidden="0" w:uiPriority="69" w:unhideWhenUsed="0"/>
-    <w:lsdException w:name="Dark List Accent 3" w:semiHidden="0" w:uiPriority="70" w:unhideWhenUsed="0"/>
-    <w:lsdException w:name="Colorful Shading Accent 3" w:semiHidden="0" w:uiPriority="71" w:unhideWhenUsed="0"/>
-    <w:lsdException w:name="Colorful List Accent 3" w:semiHidden="0" w:uiPriority="72" w:unhideWhenUsed="0"/>
-    <w:lsdException w:name="Colorful Grid Accent 3" w:semiHidden="0" w:uiPriority="73" w:unhideWhenUsed="0"/>
-    <w:lsdException w:name="Light Shading Accent 4" w:semiHidden="0" w:uiPriority="60" w:unhideWhenUsed="0"/>
-    <w:lsdException w:name="Light List Accent 4" w:semiHidden="0" w:uiPriority="61" w:unhideWhenUsed="0"/>
-    <w:lsdException w:name="Light Grid Accent 4" w:semiHidden="0" w:uiPriority="62" w:unhideWhenUsed="0"/>
-    <w:lsdException w:name="Medium Shading 1 Accent 4" w:semiHidden="0" w:uiPriority="63" w:unhideWhenUsed="0"/>
-    <w:lsdException w:name="Medium Shading 2 Accent 4" w:semiHidden="0" w:uiPriority="64" w:unhideWhenUsed="0"/>
-    <w:lsdException w:name="Medium List 1 Accent 4" w:semiHidden="0" w:uiPriority="65" w:unhideWhenUsed="0"/>
-    <w:lsdException w:name="Medium List 2 Accent 4" w:semiHidden="0" w:uiPriority="66" w:unhideWhenUsed="0"/>
-    <w:lsdException w:name="Medium Grid 1 Accent 4" w:semiHidden="0" w:uiPriority="67" w:unhideWhenUsed="0"/>
-    <w:lsdException w:name="Medium Grid 2 Accent 4" w:semiHidden="0" w:uiPriority="68" w:unhideWhenUsed="0"/>
-    <w:lsdException w:name="Medium Grid 3 Accent 4" w:semiHidden="0" w:uiPriority="69" w:unhideWhenUsed="0"/>
-    <w:lsdException w:name="Dark List Accent 4" w:semiHidden="0" w:uiPriority="70" w:unhideWhenUsed="0"/>
-    <w:lsdException w:name="Colorful Shading Accent 4" w:semiHidden="0" w:uiPriority="71" w:unhideWhenUsed="0"/>
-    <w:lsdException w:name="Colorful List Accent 4" w:semiHidden="0" w:uiPriority="72" w:unhideWhenUsed="0"/>
-    <w:lsdException w:name="Colorful Grid Accent 4" w:semiHidden="0" w:uiPriority="73" w:unhideWhenUsed="0"/>
-    <w:lsdException w:name="Light Shading Accent 5" w:semiHidden="0" w:uiPriority="60" w:unhideWhenUsed="0"/>
-    <w:lsdException w:name="Light List Accent 5" w:semiHidden="0" w:uiPriority="61" w:unhideWhenUsed="0"/>
-    <w:lsdException w:name="Light Grid Accent 5" w:semiHidden="0" w:uiPriority="62" w:unhideWhenUsed="0"/>
-    <w:lsdException w:name="Medium Shading 1 Accent 5" w:semiHidden="0" w:uiPriority="63" w:unhideWhenUsed="0"/>
-    <w:lsdException w:name="Medium Shading 2 Accent 5" w:semiHidden="0" w:uiPriority="64" w:unhideWhenUsed="0"/>
-    <w:lsdException w:name="Medium List 1 Accent 5" w:semiHidden="0" w:uiPriority="65" w:unhideWhenUsed="0"/>
-    <w:lsdException w:name="Medium List 2 Accent 5" w:semiHidden="0" w:uiPriority="66" w:unhideWhenUsed="0"/>
-    <w:lsdException w:name="Medium Grid 1 Accent 5" w:semiHidden="0" w:uiPriority="67" w:unhideWhenUsed="0"/>
-    <w:lsdException w:name="Medium Grid 2 Accent 5" w:semiHidden="0" w:uiPriority="68" w:unhideWhenUsed="0"/>
-    <w:lsdException w:name="Medium Grid 3 Accent 5" w:semiHidden="0" w:uiPriority="69" w:unhideWhenUsed="0"/>
-    <w:lsdException w:name="Dark List Accent 5" w:semiHidden="0" w:uiPriority="70" w:unhideWhenUsed="0"/>
-    <w:lsdException w:name="Colorful Shading Accent 5" w:semiHidden="0" w:uiPriority="71" w:unhideWhenUsed="0"/>
-    <w:lsdException w:name="Colorful List Accent 5" w:semiHidden="0" w:uiPriority="72" w:unhideWhenUsed="0"/>
-    <w:lsdException w:name="Colorful Grid Accent 5" w:semiHidden="0" w:uiPriority="73" w:unhideWhenUsed="0"/>
-    <w:lsdException w:name="Light Shading Accent 6" w:semiHidden="0" w:uiPriority="60" w:unhideWhenUsed="0"/>
-    <w:lsdException w:name="Light List Accent 6" w:semiHidden="0" w:uiPriority="61" w:unhideWhenUsed="0"/>
-    <w:lsdException w:name="Light Grid Accent 6" w:semiHidden="0" w:uiPriority="62" w:unhideWhenUsed="0"/>
-    <w:lsdException w:name="Medium Shading 1 Accent 6" w:semiHidden="0" w:uiPriority="63" w:unhideWhenUsed="0"/>
-    <w:lsdException w:name="Medium Shading 2 Accent 6" w:semiHidden="0" w:uiPriority="64" w:unhideWhenUsed="0"/>
-    <w:lsdException w:name="Medium List 1 Accent 6" w:semiHidden="0" w:uiPriority="65" w:unhideWhenUsed="0"/>
-    <w:lsdException w:name="Medium List 2 Accent 6" w:semiHidden="0" w:uiPriority="66" w:unhideWhenUsed="0"/>
-    <w:lsdException w:name="Medium Grid 1 Accent 6" w:semiHidden="0" w:uiPriority="67" w:unhideWhenUsed="0"/>
-    <w:lsdException w:name="Medium Grid 2 Accent 6" w:semiHidden="0" w:uiPriority="68" w:unhideWhenUsed="0"/>
-    <w:lsdException w:name="Medium Grid 3 Accent 6" w:semiHidden="0" w:uiPriority="69" w:unhideWhenUsed="0"/>
-    <w:lsdException w:name="Dark List Accent 6" w:semiHidden="0" w:uiPriority="70" w:unhideWhenUsed="0"/>
-    <w:lsdException w:name="Colorful Shading Accent 6" w:semiHidden="0" w:uiPriority="71" w:unhideWhenUsed="0"/>
-    <w:lsdException w:name="Colorful List Accent 6" w:semiHidden="0" w:uiPriority="72" w:unhideWhenUsed="0"/>
-    <w:lsdException w:name="Colorful Grid Accent 6" w:semiHidden="0" w:uiPriority="73" w:unhideWhenUsed="0"/>
-    <w:lsdException w:name="Subtle Emphasis" w:semiHidden="0" w:uiPriority="19" w:unhideWhenUsed="0" w:qFormat="1"/>
-    <w:lsdException w:name="Intense Emphasis" w:semiHidden="0" w:uiPriority="21" w:unhideWhenUsed="0" w:qFormat="1"/>
-    <w:lsdException w:name="Subtle Reference" w:semiHidden="0" w:uiPriority="31" w:unhideWhenUsed="0" w:qFormat="1"/>
-    <w:lsdException w:name="Intense Reference" w:semiHidden="0" w:uiPriority="32" w:unhideWhenUsed="0" w:qFormat="1"/>
-    <w:lsdException w:name="Book Title" w:semiHidden="0" w:uiPriority="33" w:unhideWhenUsed="0" w:qFormat="1"/>
-    <w:lsdException w:name="Bibliography" w:uiPriority="37"/>
-    <w:lsdException w:name="TOC Heading" w:uiPriority="39" w:qFormat="1"/>
+  <w:latentStyles w:defLockedState="0" w:defUIPriority="99" w:defSemiHidden="0" w:defUnhideWhenUsed="0" w:defQFormat="0" w:count="371">
+    <w:lsdException w:name="Normal" w:uiPriority="0" w:qFormat="1"/>
+    <w:lsdException w:name="heading 1" w:uiPriority="0" w:qFormat="1"/>
+    <w:lsdException w:name="heading 2" w:semiHidden="1" w:uiPriority="9" w:unhideWhenUsed="1" w:qFormat="1"/>
+    <w:lsdException w:name="heading 3" w:semiHidden="1" w:uiPriority="9" w:unhideWhenUsed="1" w:qFormat="1"/>
+    <w:lsdException w:name="heading 4" w:semiHidden="1" w:uiPriority="9" w:unhideWhenUsed="1" w:qFormat="1"/>
+    <w:lsdException w:name="heading 5" w:semiHidden="1" w:uiPriority="9" w:unhideWhenUsed="1" w:qFormat="1"/>
+    <w:lsdException w:name="heading 6" w:semiHidden="1" w:uiPriority="9" w:unhideWhenUsed="1" w:qFormat="1"/>
+    <w:lsdException w:name="heading 7" w:semiHidden="1" w:uiPriority="9" w:unhideWhenUsed="1" w:qFormat="1"/>
+    <w:lsdException w:name="heading 8" w:semiHidden="1" w:uiPriority="9" w:unhideWhenUsed="1" w:qFormat="1"/>
+    <w:lsdException w:name="heading 9" w:semiHidden="1" w:uiPriority="9" w:unhideWhenUsed="1" w:qFormat="1"/>
+    <w:lsdException w:name="index 1" w:semiHidden="1" w:unhideWhenUsed="1"/>
+    <w:lsdException w:name="index 2" w:semiHidden="1" w:unhideWhenUsed="1"/>
+    <w:lsdException w:name="index 3" w:semiHidden="1" w:unhideWhenUsed="1"/>
+    <w:lsdException w:name="index 4" w:semiHidden="1" w:unhideWhenUsed="1"/>
+    <w:lsdException w:name="index 5" w:semiHidden="1" w:unhideWhenUsed="1"/>
+    <w:lsdException w:name="index 6" w:semiHidden="1" w:unhideWhenUsed="1"/>
+    <w:lsdException w:name="index 7" w:semiHidden="1" w:unhideWhenUsed="1"/>
+    <w:lsdException w:name="index 8" w:semiHidden="1" w:unhideWhenUsed="1"/>
+    <w:lsdException w:name="index 9" w:semiHidden="1" w:unhideWhenUsed="1"/>
+    <w:lsdException w:name="toc 1" w:semiHidden="1" w:uiPriority="39" w:unhideWhenUsed="1"/>
+    <w:lsdException w:name="toc 2" w:semiHidden="1" w:uiPriority="39" w:unhideWhenUsed="1"/>
+    <w:lsdException w:name="toc 3" w:semiHidden="1" w:uiPriority="39" w:unhideWhenUsed="1"/>
+    <w:lsdException w:name="toc 4" w:semiHidden="1" w:uiPriority="39" w:unhideWhenUsed="1"/>
+    <w:lsdException w:name="toc 5" w:semiHidden="1" w:uiPriority="39" w:unhideWhenUsed="1"/>
+    <w:lsdException w:name="toc 6" w:semiHidden="1" w:uiPriority="39" w:unhideWhenUsed="1"/>
+    <w:lsdException w:name="toc 7" w:semiHidden="1" w:uiPriority="39" w:unhideWhenUsed="1"/>
+    <w:lsdException w:name="toc 8" w:semiHidden="1" w:uiPriority="39" w:unhideWhenUsed="1"/>
+    <w:lsdException w:name="toc 9" w:semiHidden="1" w:uiPriority="39" w:unhideWhenUsed="1"/>
+    <w:lsdException w:name="Normal Indent" w:semiHidden="1" w:unhideWhenUsed="1"/>
+    <w:lsdException w:name="footnote text" w:semiHidden="1" w:unhideWhenUsed="1"/>
+    <w:lsdException w:name="annotation text" w:semiHidden="1" w:unhideWhenUsed="1"/>
+    <w:lsdException w:name="header" w:semiHidden="1" w:unhideWhenUsed="1"/>
+    <w:lsdException w:name="footer" w:semiHidden="1" w:unhideWhenUsed="1"/>
+    <w:lsdException w:name="index heading" w:semiHidden="1" w:unhideWhenUsed="1"/>
+    <w:lsdException w:name="caption" w:semiHidden="1" w:uiPriority="35" w:unhideWhenUsed="1" w:qFormat="1"/>
+    <w:lsdException w:name="table of figures" w:semiHidden="1" w:unhideWhenUsed="1"/>
+    <w:lsdException w:name="envelope address" w:semiHidden="1" w:unhideWhenUsed="1"/>
+    <w:lsdException w:name="envelope return" w:semiHidden="1" w:unhideWhenUsed="1"/>
+    <w:lsdException w:name="footnote reference" w:semiHidden="1" w:unhideWhenUsed="1"/>
+    <w:lsdException w:name="annotation reference" w:semiHidden="1" w:unhideWhenUsed="1"/>
+    <w:lsdException w:name="line number" w:semiHidden="1" w:unhideWhenUsed="1"/>
+    <w:lsdException w:name="page number" w:semiHidden="1" w:unhideWhenUsed="1"/>
+    <w:lsdException w:name="endnote reference" w:semiHidden="1" w:unhideWhenUsed="1"/>
+    <w:lsdException w:name="endnote text" w:semiHidden="1" w:unhideWhenUsed="1"/>
+    <w:lsdException w:name="table of authorities" w:semiHidden="1" w:unhideWhenUsed="1"/>
+    <w:lsdException w:name="macro" w:semiHidden="1" w:unhideWhenUsed="1"/>
+    <w:lsdException w:name="toa heading" w:semiHidden="1" w:unhideWhenUsed="1"/>
+    <w:lsdException w:name="List" w:semiHidden="1" w:unhideWhenUsed="1"/>
+    <w:lsdException w:name="List Bullet" w:semiHidden="1" w:unhideWhenUsed="1"/>
+    <w:lsdException w:name="List Number" w:semiHidden="1" w:unhideWhenUsed="1"/>
+    <w:lsdException w:name="List 2" w:semiHidden="1" w:unhideWhenUsed="1"/>
+    <w:lsdException w:name="List 3" w:semiHidden="1" w:unhideWhenUsed="1"/>
+    <w:lsdException w:name="List 4" w:semiHidden="1" w:unhideWhenUsed="1"/>
+    <w:lsdException w:name="List 5" w:semiHidden="1" w:unhideWhenUsed="1"/>
+    <w:lsdException w:name="List Bullet 2" w:semiHidden="1" w:unhideWhenUsed="1"/>
+    <w:lsdException w:name="List Bullet 3" w:semiHidden="1" w:unhideWhenUsed="1"/>
+    <w:lsdException w:name="List Bullet 4" w:semiHidden="1" w:unhideWhenUsed="1"/>
+    <w:lsdException w:name="List Bullet 5" w:semiHidden="1" w:unhideWhenUsed="1"/>
+    <w:lsdException w:name="List Number 2" w:semiHidden="1" w:unhideWhenUsed="1"/>
+    <w:lsdException w:name="List Number 3" w:semiHidden="1" w:unhideWhenUsed="1"/>
+    <w:lsdException w:name="List Number 4" w:semiHidden="1" w:unhideWhenUsed="1"/>
+    <w:lsdException w:name="List Number 5" w:semiHidden="1" w:unhideWhenUsed="1"/>
+    <w:lsdException w:name="Title" w:uiPriority="10" w:qFormat="1"/>
+    <w:lsdException w:name="Closing" w:semiHidden="1" w:unhideWhenUsed="1"/>
+    <w:lsdException w:name="Signature" w:semiHidden="1" w:unhideWhenUsed="1"/>
+    <w:lsdException w:name="Default Paragraph Font" w:semiHidden="1" w:uiPriority="1" w:unhideWhenUsed="1"/>
+    <w:lsdException w:name="Body Text" w:semiHidden="1" w:unhideWhenUsed="1"/>
+    <w:lsdException w:name="Body Text Indent" w:semiHidden="1" w:unhideWhenUsed="1"/>
+    <w:lsdException w:name="List Continue" w:semiHidden="1" w:unhideWhenUsed="1"/>
+    <w:lsdException w:name="List Continue 2" w:semiHidden="1" w:unhideWhenUsed="1"/>
+    <w:lsdException w:name="List Continue 3" w:semiHidden="1" w:unhideWhenUsed="1"/>
+    <w:lsdException w:name="List Continue 4" w:semiHidden="1" w:unhideWhenUsed="1"/>
+    <w:lsdException w:name="List Continue 5" w:semiHidden="1" w:unhideWhenUsed="1"/>
+    <w:lsdException w:name="Message Header" w:semiHidden="1" w:unhideWhenUsed="1"/>
+    <w:lsdException w:name="Subtitle" w:uiPriority="11" w:qFormat="1"/>
+    <w:lsdException w:name="Salutation" w:semiHidden="1" w:unhideWhenUsed="1"/>
+    <w:lsdException w:name="Date" w:semiHidden="1" w:unhideWhenUsed="1"/>
+    <w:lsdException w:name="Body Text First Indent" w:semiHidden="1" w:unhideWhenUsed="1"/>
+    <w:lsdException w:name="Body Text First Indent 2" w:semiHidden="1" w:unhideWhenUsed="1"/>
+    <w:lsdException w:name="Note Heading" w:semiHidden="1" w:unhideWhenUsed="1"/>
+    <w:lsdException w:name="Body Text 2" w:semiHidden="1" w:unhideWhenUsed="1"/>
+    <w:lsdException w:name="Body Text 3" w:semiHidden="1" w:unhideWhenUsed="1"/>
+    <w:lsdException w:name="Body Text Indent 2" w:semiHidden="1" w:unhideWhenUsed="1"/>
+    <w:lsdException w:name="Body Text Indent 3" w:semiHidden="1" w:unhideWhenUsed="1"/>
+    <w:lsdException w:name="Block Text" w:semiHidden="1" w:unhideWhenUsed="1"/>
+    <w:lsdException w:name="Hyperlink" w:semiHidden="1" w:unhideWhenUsed="1"/>
+    <w:lsdException w:name="FollowedHyperlink" w:semiHidden="1" w:unhideWhenUsed="1"/>
+    <w:lsdException w:name="Strong" w:uiPriority="22" w:qFormat="1"/>
+    <w:lsdException w:name="Emphasis" w:uiPriority="20" w:qFormat="1"/>
+    <w:lsdException w:name="Document Map" w:semiHidden="1" w:unhideWhenUsed="1"/>
+    <w:lsdException w:name="Plain Text" w:semiHidden="1" w:unhideWhenUsed="1"/>
+    <w:lsdException w:name="E-mail Signature" w:semiHidden="1" w:unhideWhenUsed="1"/>
+    <w:lsdException w:name="HTML Top of Form" w:semiHidden="1" w:unhideWhenUsed="1"/>
+    <w:lsdException w:name="HTML Bottom of Form" w:semiHidden="1" w:unhideWhenUsed="1"/>
+    <w:lsdException w:name="Normal (Web)" w:semiHidden="1" w:unhideWhenUsed="1"/>
+    <w:lsdException w:name="HTML Acronym" w:semiHidden="1" w:unhideWhenUsed="1"/>
+    <w:lsdException w:name="HTML Address" w:semiHidden="1" w:unhideWhenUsed="1"/>
+    <w:lsdException w:name="HTML Cite" w:semiHidden="1" w:unhideWhenUsed="1"/>
+    <w:lsdException w:name="HTML Code" w:semiHidden="1" w:unhideWhenUsed="1"/>
+    <w:lsdException w:name="HTML Definition" w:semiHidden="1" w:unhideWhenUsed="1"/>
+    <w:lsdException w:name="HTML Keyboard" w:semiHidden="1" w:unhideWhenUsed="1"/>
+    <w:lsdException w:name="HTML Preformatted" w:semiHidden="1" w:unhideWhenUsed="1"/>
+    <w:lsdException w:name="HTML Sample" w:semiHidden="1" w:unhideWhenUsed="1"/>
+    <w:lsdException w:name="HTML Typewriter" w:semiHidden="1" w:unhideWhenUsed="1"/>
+    <w:lsdException w:name="HTML Variable" w:semiHidden="1" w:unhideWhenUsed="1"/>
+    <w:lsdException w:name="Normal Table" w:semiHidden="1" w:unhideWhenUsed="1"/>
+    <w:lsdException w:name="annotation subject" w:semiHidden="1" w:unhideWhenUsed="1"/>
+    <w:lsdException w:name="No List" w:semiHidden="1" w:unhideWhenUsed="1"/>
+    <w:lsdException w:name="Outline List 1" w:semiHidden="1" w:unhideWhenUsed="1"/>
+    <w:lsdException w:name="Outline List 2" w:semiHidden="1" w:unhideWhenUsed="1"/>
+    <w:lsdException w:name="Outline List 3" w:semiHidden="1" w:unhideWhenUsed="1"/>
+    <w:lsdException w:name="Table Simple 1" w:semiHidden="1" w:unhideWhenUsed="1"/>
+    <w:lsdException w:name="Table Simple 2" w:semiHidden="1" w:unhideWhenUsed="1"/>
+    <w:lsdException w:name="Table Simple 3" w:semiHidden="1" w:unhideWhenUsed="1"/>
+    <w:lsdException w:name="Table Classic 1" w:semiHidden="1" w:unhideWhenUsed="1"/>
+    <w:lsdException w:name="Table Classic 2" w:semiHidden="1" w:unhideWhenUsed="1"/>
+    <w:lsdException w:name="Table Classic 3" w:semiHidden="1" w:unhideWhenUsed="1"/>
+    <w:lsdException w:name="Table Classic 4" w:semiHidden="1" w:unhideWhenUsed="1"/>
+    <w:lsdException w:name="Table Colorful 1" w:semiHidden="1" w:unhideWhenUsed="1"/>
+    <w:lsdException w:name="Table Colorful 2" w:semiHidden="1" w:unhideWhenUsed="1"/>
+    <w:lsdException w:name="Table Colorful 3" w:semiHidden="1" w:unhideWhenUsed="1"/>
+    <w:lsdException w:name="Table Columns 1" w:semiHidden="1" w:unhideWhenUsed="1"/>
+    <w:lsdException w:name="Table Columns 2" w:semiHidden="1" w:unhideWhenUsed="1"/>
+    <w:lsdException w:name="Table Columns 3" w:semiHidden="1" w:unhideWhenUsed="1"/>
+    <w:lsdException w:name="Table Columns 4" w:semiHidden="1" w:unhideWhenUsed="1"/>
+    <w:lsdException w:name="Table Columns 5" w:semiHidden="1" w:unhideWhenUsed="1"/>
+    <w:lsdException w:name="Table Grid 1" w:semiHidden="1" w:unhideWhenUsed="1"/>
+    <w:lsdException w:name="Table Grid 2" w:semiHidden="1" w:unhideWhenUsed="1"/>
+    <w:lsdException w:name="Table Grid 3" w:semiHidden="1" w:unhideWhenUsed="1"/>
+    <w:lsdException w:name="Table Grid 4" w:semiHidden="1" w:unhideWhenUsed="1"/>
+    <w:lsdException w:name="Table Grid 5" w:semiHidden="1" w:unhideWhenUsed="1"/>
+    <w:lsdException w:name="Table Grid 6" w:semiHidden="1" w:unhideWhenUsed="1"/>
+    <w:lsdException w:name="Table Grid 7" w:semiHidden="1" w:unhideWhenUsed="1"/>
+    <w:lsdException w:name="Table Grid 8" w:semiHidden="1" w:unhideWhenUsed="1"/>
+    <w:lsdException w:name="Table List 1" w:semiHidden="1" w:unhideWhenUsed="1"/>
+    <w:lsdException w:name="Table List 2" w:semiHidden="1" w:unhideWhenUsed="1"/>
+    <w:lsdException w:name="Table List 3" w:semiHidden="1" w:unhideWhenUsed="1"/>
+    <w:lsdException w:name="Table List 4" w:semiHidden="1" w:unhideWhenUsed="1"/>
+    <w:lsdException w:name="Table List 5" w:semiHidden="1" w:unhideWhenUsed="1"/>
+    <w:lsdException w:name="Table List 6" w:semiHidden="1" w:unhideWhenUsed="1"/>
+    <w:lsdException w:name="Table List 7" w:semiHidden="1" w:unhideWhenUsed="1"/>
+    <w:lsdException w:name="Table List 8" w:semiHidden="1" w:unhideWhenUsed="1"/>
+    <w:lsdException w:name="Table 3D effects 1" w:semiHidden="1" w:unhideWhenUsed="1"/>
+    <w:lsdException w:name="Table 3D effects 2" w:semiHidden="1" w:unhideWhenUsed="1"/>
+    <w:lsdException w:name="Table 3D effects 3" w:semiHidden="1" w:unhideWhenUsed="1"/>
+    <w:lsdException w:name="Table Contemporary" w:semiHidden="1" w:unhideWhenUsed="1"/>
+    <w:lsdException w:name="Table Elegant" w:semiHidden="1" w:unhideWhenUsed="1"/>
+    <w:lsdException w:name="Table Professional" w:semiHidden="1" w:unhideWhenUsed="1"/>
+    <w:lsdException w:name="Table Subtle 1" w:semiHidden="1" w:unhideWhenUsed="1"/>
+    <w:lsdException w:name="Table Subtle 2" w:semiHidden="1" w:unhideWhenUsed="1"/>
+    <w:lsdException w:name="Table Web 1" w:semiHidden="1" w:unhideWhenUsed="1"/>
+    <w:lsdException w:name="Table Web 2" w:semiHidden="1" w:unhideWhenUsed="1"/>
+    <w:lsdException w:name="Table Web 3" w:semiHidden="1" w:unhideWhenUsed="1"/>
+    <w:lsdException w:name="Balloon Text" w:semiHidden="1" w:unhideWhenUsed="1"/>
+    <w:lsdException w:name="Table Grid" w:uiPriority="59"/>
+    <w:lsdException w:name="Table Theme" w:semiHidden="1" w:unhideWhenUsed="1"/>
+    <w:lsdException w:name="Placeholder Text" w:semiHidden="1"/>
+    <w:lsdException w:name="No Spacing" w:uiPriority="1" w:qFormat="1"/>
+    <w:lsdException w:name="Light Shading" w:uiPriority="60"/>
+    <w:lsdException w:name="Light List" w:uiPriority="61"/>
+    <w:lsdException w:name="Light Grid" w:uiPriority="62"/>
+    <w:lsdException w:name="Medium Shading 1" w:uiPriority="63"/>
+    <w:lsdException w:name="Medium Shading 2" w:uiPriority="64"/>
+    <w:lsdException w:name="Medium List 1" w:uiPriority="65"/>
+    <w:lsdException w:name="Medium List 2" w:uiPriority="66"/>
+    <w:lsdException w:name="Medium Grid 1" w:uiPriority="67"/>
+    <w:lsdException w:name="Medium Grid 2" w:uiPriority="68"/>
+    <w:lsdException w:name="Medium Grid 3" w:uiPriority="69"/>
+    <w:lsdException w:name="Dark List" w:uiPriority="70"/>
+    <w:lsdException w:name="Colorful Shading" w:uiPriority="71"/>
+    <w:lsdException w:name="Colorful List" w:uiPriority="72"/>
+    <w:lsdException w:name="Colorful Grid" w:uiPriority="73"/>
+    <w:lsdException w:name="Light Shading Accent 1" w:uiPriority="60"/>
+    <w:lsdException w:name="Light List Accent 1" w:uiPriority="61"/>
+    <w:lsdException w:name="Light Grid Accent 1" w:uiPriority="62"/>
+    <w:lsdException w:name="Medium Shading 1 Accent 1" w:uiPriority="63"/>
+    <w:lsdException w:name="Medium Shading 2 Accent 1" w:uiPriority="64"/>
+    <w:lsdException w:name="Medium List 1 Accent 1" w:uiPriority="65"/>
+    <w:lsdException w:name="Revision" w:semiHidden="1"/>
+    <w:lsdException w:name="List Paragraph" w:uiPriority="34" w:qFormat="1"/>
+    <w:lsdException w:name="Quote" w:uiPriority="29" w:qFormat="1"/>
+    <w:lsdException w:name="Intense Quote" w:uiPriority="30" w:qFormat="1"/>
+    <w:lsdException w:name="Medium List 2 Accent 1" w:uiPriority="66"/>
+    <w:lsdException w:name="Medium Grid 1 Accent 1" w:uiPriority="67"/>
+    <w:lsdException w:name="Medium Grid 2 Accent 1" w:uiPriority="68"/>
+    <w:lsdException w:name="Medium Grid 3 Accent 1" w:uiPriority="69"/>
+    <w:lsdException w:name="Dark List Accent 1" w:uiPriority="70"/>
+    <w:lsdException w:name="Colorful Shading Accent 1" w:uiPriority="71"/>
+    <w:lsdException w:name="Colorful List Accent 1" w:uiPriority="72"/>
+    <w:lsdException w:name="Colorful Grid Accent 1" w:uiPriority="73"/>
+    <w:lsdException w:name="Light Shading Accent 2" w:uiPriority="60"/>
+    <w:lsdException w:name="Light List Accent 2" w:uiPriority="61"/>
+    <w:lsdException w:name="Light Grid Accent 2" w:uiPriority="62"/>
+    <w:lsdException w:name="Medium Shading 1 Accent 2" w:uiPriority="63"/>
+    <w:lsdException w:name="Medium Shading 2 Accent 2" w:uiPriority="64"/>
+    <w:lsdException w:name="Medium List 1 Accent 2" w:uiPriority="65"/>
+    <w:lsdException w:name="Medium List 2 Accent 2" w:uiPriority="66"/>
+    <w:lsdException w:name="Medium Grid 1 Accent 2" w:uiPriority="67"/>
+    <w:lsdException w:name="Medium Grid 2 Accent 2" w:uiPriority="68"/>
+    <w:lsdException w:name="Medium Grid 3 Accent 2" w:uiPriority="69"/>
+    <w:lsdException w:name="Dark List Accent 2" w:uiPriority="70"/>
+    <w:lsdException w:name="Colorful Shading Accent 2" w:uiPriority="71"/>
+    <w:lsdException w:name="Colorful List Accent 2" w:uiPriority="72"/>
+    <w:lsdException w:name="Colorful Grid Accent 2" w:uiPriority="73"/>
+    <w:lsdException w:name="Light Shading Accent 3" w:uiPriority="60"/>
+    <w:lsdException w:name="Light List Accent 3" w:uiPriority="61"/>
+    <w:lsdException w:name="Light Grid Accent 3" w:uiPriority="62"/>
+    <w:lsdException w:name="Medium Shading 1 Accent 3" w:uiPriority="63"/>
+    <w:lsdException w:name="Medium Shading 2 Accent 3" w:uiPriority="64"/>
+    <w:lsdException w:name="Medium List 1 Accent 3" w:uiPriority="65"/>
+    <w:lsdException w:name="Medium List 2 Accent 3" w:uiPriority="66"/>
+    <w:lsdException w:name="Medium Grid 1 Accent 3" w:uiPriority="67"/>
+    <w:lsdException w:name="Medium Grid 2 Accent 3" w:uiPriority="68"/>
+    <w:lsdException w:name="Medium Grid 3 Accent 3" w:uiPriority="69"/>
+    <w:lsdException w:name="Dark List Accent 3" w:uiPriority="70"/>
+    <w:lsdException w:name="Colorful Shading Accent 3" w:uiPriority="71"/>
+    <w:lsdException w:name="Colorful List Accent 3" w:uiPriority="72"/>
+    <w:lsdException w:name="Colorful Grid Accent 3" w:uiPriority="73"/>
+    <w:lsdException w:name="Light Shading Accent 4" w:uiPriority="60"/>
+    <w:lsdException w:name="Light List Accent 4" w:uiPriority="61"/>
+    <w:lsdException w:name="Light Grid Accent 4" w:uiPriority="62"/>
+    <w:lsdException w:name="Medium Shading 1 Accent 4" w:uiPriority="63"/>
+    <w:lsdException w:name="Medium Shading 2 Accent 4" w:uiPriority="64"/>
+    <w:lsdException w:name="Medium List 1 Accent 4" w:uiPriority="65"/>
+    <w:lsdException w:name="Medium List 2 Accent 4" w:uiPriority="66"/>
+    <w:lsdException w:name="Medium Grid 1 Accent 4" w:uiPriority="67"/>
+    <w:lsdException w:name="Medium Grid 2 Accent 4" w:uiPriority="68"/>
+    <w:lsdException w:name="Medium Grid 3 Accent 4" w:uiPriority="69"/>
+    <w:lsdException w:name="Dark List Accent 4" w:uiPriority="70"/>
+    <w:lsdException w:name="Colorful Shading Accent 4" w:uiPriority="71"/>
+    <w:lsdException w:name="Colorful List Accent 4" w:uiPriority="72"/>
+    <w:lsdException w:name="Colorful Grid Accent 4" w:uiPriority="73"/>
+    <w:lsdException w:name="Light Shading Accent 5" w:uiPriority="60"/>
+    <w:lsdException w:name="Light List Accent 5" w:uiPriority="61"/>
+    <w:lsdException w:name="Light Grid Accent 5" w:uiPriority="62"/>
+    <w:lsdException w:name="Medium Shading 1 Accent 5" w:uiPriority="63"/>
+    <w:lsdException w:name="Medium Shading 2 Accent 5" w:uiPriority="64"/>
+    <w:lsdException w:name="Medium List 1 Accent 5" w:uiPriority="65"/>
+    <w:lsdException w:name="Medium List 2 Accent 5" w:uiPriority="66"/>
+    <w:lsdException w:name="Medium Grid 1 Accent 5" w:uiPriority="67"/>
+    <w:lsdException w:name="Medium Grid 2 Accent 5" w:uiPriority="68"/>
+    <w:lsdException w:name="Medium Grid 3 Accent 5" w:uiPriority="69"/>
+    <w:lsdException w:name="Dark List Accent 5" w:uiPriority="70"/>
+    <w:lsdException w:name="Colorful Shading Accent 5" w:uiPriority="71"/>
+    <w:lsdException w:name="Colorful List Accent 5" w:uiPriority="72"/>
+    <w:lsdException w:name="Colorful Grid Accent 5" w:uiPriority="73"/>
+    <w:lsdException w:name="Light Shading Accent 6" w:uiPriority="60"/>
+    <w:lsdException w:name="Light List Accent 6" w:uiPriority="61"/>
+    <w:lsdException w:name="Light Grid Accent 6" w:uiPriority="62"/>
+    <w:lsdException w:name="Medium Shading 1 Accent 6" w:uiPriority="63"/>
+    <w:lsdException w:name="Medium Shading 2 Accent 6" w:uiPriority="64"/>
+    <w:lsdException w:name="Medium List 1 Accent 6" w:uiPriority="65"/>
+    <w:lsdException w:name="Medium List 2 Accent 6" w:uiPriority="66"/>
+    <w:lsdException w:name="Medium Grid 1 Accent 6" w:uiPriority="67"/>
+    <w:lsdException w:name="Medium Grid 2 Accent 6" w:uiPriority="68"/>
+    <w:lsdException w:name="Medium Grid 3 Accent 6" w:uiPriority="69"/>
+    <w:lsdException w:name="Dark List Accent 6" w:uiPriority="70"/>
+    <w:lsdException w:name="Colorful Shading Accent 6" w:uiPriority="71"/>
+    <w:lsdException w:name="Colorful List Accent 6" w:uiPriority="72"/>
+    <w:lsdException w:name="Colorful Grid Accent 6" w:uiPriority="73"/>
+    <w:lsdException w:name="Subtle Emphasis" w:uiPriority="19" w:qFormat="1"/>
+    <w:lsdException w:name="Intense Emphasis" w:uiPriority="21" w:qFormat="1"/>
+    <w:lsdException w:name="Subtle Reference" w:uiPriority="31" w:qFormat="1"/>
+    <w:lsdException w:name="Intense Reference" w:uiPriority="32" w:qFormat="1"/>
+    <w:lsdException w:name="Book Title" w:uiPriority="33" w:qFormat="1"/>
+    <w:lsdException w:name="Bibliography" w:semiHidden="1" w:uiPriority="37" w:unhideWhenUsed="1"/>
+    <w:lsdException w:name="TOC Heading" w:semiHidden="1" w:uiPriority="39" w:unhideWhenUsed="1" w:qFormat="1"/>
+    <w:lsdException w:name="Plain Table 1" w:uiPriority="41"/>
+    <w:lsdException w:name="Plain Table 2" w:uiPriority="42"/>
+    <w:lsdException w:name="Plain Table 3" w:uiPriority="43"/>
+    <w:lsdException w:name="Plain Table 4" w:uiPriority="44"/>
+    <w:lsdException w:name="Plain Table 5" w:uiPriority="45"/>
+    <w:lsdException w:name="Grid Table Light" w:uiPriority="40"/>
+    <w:lsdException w:name="Grid Table 1 Light" w:uiPriority="46"/>
+    <w:lsdException w:name="Grid Table 2" w:uiPriority="47"/>
+    <w:lsdException w:name="Grid Table 3" w:uiPriority="48"/>
+    <w:lsdException w:name="Grid Table 4" w:uiPriority="49"/>
+    <w:lsdException w:name="Grid Table 5 Dark" w:uiPriority="50"/>
+    <w:lsdException w:name="Grid Table 6 Colorful" w:uiPriority="51"/>
+    <w:lsdException w:name="Grid Table 7 Colorful" w:uiPriority="52"/>
+    <w:lsdException w:name="Grid Table 1 Light Accent 1" w:uiPriority="46"/>
+    <w:lsdException w:name="Grid Table 2 Accent 1" w:uiPriority="47"/>
+    <w:lsdException w:name="Grid Table 3 Accent 1" w:uiPriority="48"/>
+    <w:lsdException w:name="Grid Table 4 Accent 1" w:uiPriority="49"/>
+    <w:lsdException w:name="Grid Table 5 Dark Accent 1" w:uiPriority="50"/>
+    <w:lsdException w:name="Grid Table 6 Colorful Accent 1" w:uiPriority="51"/>
+    <w:lsdException w:name="Grid Table 7 Colorful Accent 1" w:uiPriority="52"/>
+    <w:lsdException w:name="Grid Table 1 Light Accent 2" w:uiPriority="46"/>
+    <w:lsdException w:name="Grid Table 2 Accent 2" w:uiPriority="47"/>
+    <w:lsdException w:name="Grid Table 3 Accent 2" w:uiPriority="48"/>
+    <w:lsdException w:name="Grid Table 4 Accent 2" w:uiPriority="49"/>
+    <w:lsdException w:name="Grid Table 5 Dark Accent 2" w:uiPriority="50"/>
+    <w:lsdException w:name="Grid Table 6 Colorful Accent 2" w:uiPriority="51"/>
+    <w:lsdException w:name="Grid Table 7 Colorful Accent 2" w:uiPriority="52"/>
+    <w:lsdException w:name="Grid Table 1 Light Accent 3" w:uiPriority="46"/>
+    <w:lsdException w:name="Grid Table 2 Accent 3" w:uiPriority="47"/>
+    <w:lsdException w:name="Grid Table 3 Accent 3" w:uiPriority="48"/>
+    <w:lsdException w:name="Grid Table 4 Accent 3" w:uiPriority="49"/>
+    <w:lsdException w:name="Grid Table 5 Dark Accent 3" w:uiPriority="50"/>
+    <w:lsdException w:name="Grid Table 6 Colorful Accent 3" w:uiPriority="51"/>
+    <w:lsdException w:name="Grid Table 7 Colorful Accent 3" w:uiPriority="52"/>
+    <w:lsdException w:name="Grid Table 1 Light Accent 4" w:uiPriority="46"/>
+    <w:lsdException w:name="Grid Table 2 Accent 4" w:uiPriority="47"/>
+    <w:lsdException w:name="Grid Table 3 Accent 4" w:uiPriority="48"/>
+    <w:lsdException w:name="Grid Table 4 Accent 4" w:uiPriority="49"/>
+    <w:lsdException w:name="Grid Table 5 Dark Accent 4" w:uiPriority="50"/>
+    <w:lsdException w:name="Grid Table 6 Colorful Accent 4" w:uiPriority="51"/>
+    <w:lsdException w:name="Grid Table 7 Colorful Accent 4" w:uiPriority="52"/>
+    <w:lsdException w:name="Grid Table 1 Light Accent 5" w:uiPriority="46"/>
+    <w:lsdException w:name="Grid Table 2 Accent 5" w:uiPriority="47"/>
+    <w:lsdException w:name="Grid Table 3 Accent 5" w:uiPriority="48"/>
+    <w:lsdException w:name="Grid Table 4 Accent 5" w:uiPriority="49"/>
+    <w:lsdException w:name="Grid Table 5 Dark Accent 5" w:uiPriority="50"/>
+    <w:lsdException w:name="Grid Table 6 Colorful Accent 5" w:uiPriority="51"/>
+    <w:lsdException w:name="Grid Table 7 Colorful Accent 5" w:uiPriority="52"/>
+    <w:lsdException w:name="Grid Table 1 Light Accent 6" w:uiPriority="46"/>
+    <w:lsdException w:name="Grid Table 2 Accent 6" w:uiPriority="47"/>
+    <w:lsdException w:name="Grid Table 3 Accent 6" w:uiPriority="48"/>
+    <w:lsdException w:name="Grid Table 4 Accent 6" w:uiPriority="49"/>
+    <w:lsdException w:name="Grid Table 5 Dark Accent 6" w:uiPriority="50"/>
+    <w:lsdException w:name="Grid Table 6 Colorful Accent 6" w:uiPriority="51"/>
+    <w:lsdException w:name="Grid Table 7 Colorful Accent 6" w:uiPriority="52"/>
+    <w:lsdException w:name="List Table 1 Light" w:uiPriority="46"/>
+    <w:lsdException w:name="List Table 2" w:uiPriority="47"/>
+    <w:lsdException w:name="List Table 3" w:uiPriority="48"/>
+    <w:lsdException w:name="List Table 4" w:uiPriority="49"/>
+    <w:lsdException w:name="List Table 5 Dark" w:uiPriority="50"/>
+    <w:lsdException w:name="List Table 6 Colorful" w:uiPriority="51"/>
+    <w:lsdException w:name="List Table 7 Colorful" w:uiPriority="52"/>
+    <w:lsdException w:name="List Table 1 Light Accent 1" w:uiPriority="46"/>
+    <w:lsdException w:name="List Table 2 Accent 1" w:uiPriority="47"/>
+    <w:lsdException w:name="List Table 3 Accent 1" w:uiPriority="48"/>
+    <w:lsdException w:name="List Table 4 Accent 1" w:uiPriority="49"/>
+    <w:lsdException w:name="List Table 5 Dark Accent 1" w:uiPriority="50"/>
+    <w:lsdException w:name="List Table 6 Colorful Accent 1" w:uiPriority="51"/>
+    <w:lsdException w:name="List Table 7 Colorful Accent 1" w:uiPriority="52"/>
+    <w:lsdException w:name="List Table 1 Light Accent 2" w:uiPriority="46"/>
+    <w:lsdException w:name="List Table 2 Accent 2" w:uiPriority="47"/>
+    <w:lsdException w:name="List Table 3 Accent 2" w:uiPriority="48"/>
+    <w:lsdException w:name="List Table 4 Accent 2" w:uiPriority="49"/>
+    <w:lsdException w:name="List Table 5 Dark Accent 2" w:uiPriority="50"/>
+    <w:lsdException w:name="List Table 6 Colorful Accent 2" w:uiPriority="51"/>
+    <w:lsdException w:name="List Table 7 Colorful Accent 2" w:uiPriority="52"/>
+    <w:lsdException w:name="List Table 1 Light Accent 3" w:uiPriority="46"/>
+    <w:lsdException w:name="List Table 2 Accent 3" w:uiPriority="47"/>
+    <w:lsdException w:name="List Table 3 Accent 3" w:uiPriority="48"/>
+    <w:lsdException w:name="List Table 4 Accent 3" w:uiPriority="49"/>
+    <w:lsdException w:name="List Table 5 Dark Accent 3" w:uiPriority="50"/>
+    <w:lsdException w:name="List Table 6 Colorful Accent 3" w:uiPriority="51"/>
+    <w:lsdException w:name="List Table 7 Colorful Accent 3" w:uiPriority="52"/>
+    <w:lsdException w:name="List Table 1 Light Accent 4" w:uiPriority="46"/>
+    <w:lsdException w:name="List Table 2 Accent 4" w:uiPriority="47"/>
+    <w:lsdException w:name="List Table 3 Accent 4" w:uiPriority="48"/>
+    <w:lsdException w:name="List Table 4 Accent 4" w:uiPriority="49"/>
+    <w:lsdException w:name="List Table 5 Dark Accent 4" w:uiPriority="50"/>
+    <w:lsdException w:name="List Table 6 Colorful Accent 4" w:uiPriority="51"/>
+    <w:lsdException w:name="List Table 7 Colorful Accent 4" w:uiPriority="52"/>
+    <w:lsdException w:name="List Table 1 Light Accent 5" w:uiPriority="46"/>
+    <w:lsdException w:name="List Table 2 Accent 5" w:uiPriority="47"/>
+    <w:lsdException w:name="List Table 3 Accent 5" w:uiPriority="48"/>
+    <w:lsdException w:name="List Table 4 Accent 5" w:uiPriority="49"/>
+    <w:lsdException w:name="List Table 5 Dark Accent 5" w:uiPriority="50"/>
+    <w:lsdException w:name="List Table 6 Colorful Accent 5" w:uiPriority="51"/>
+    <w:lsdException w:name="List Table 7 Colorful Accent 5" w:uiPriority="52"/>
+    <w:lsdException w:name="List Table 1 Light Accent 6" w:uiPriority="46"/>
+    <w:lsdException w:name="List Table 2 Accent 6" w:uiPriority="47"/>
+    <w:lsdException w:name="List Table 3 Accent 6" w:uiPriority="48"/>
+    <w:lsdException w:name="List Table 4 Accent 6" w:uiPriority="49"/>
+    <w:lsdException w:name="List Table 5 Dark Accent 6" w:uiPriority="50"/>
+    <w:lsdException w:name="List Table 6 Colorful Accent 6" w:uiPriority="51"/>
+    <w:lsdException w:name="List Table 7 Colorful Accent 6" w:uiPriority="52"/>
   </w:latentStyles>
   <w:style w:type="paragraph" w:default="1" w:styleId="Normal">
     <w:name w:val="Normal"/>
@@ -9587,7 +11005,9 @@
       <w:tblStyleRowBandSize w:val="1"/>
       <w:tblStyleColBandSize w:val="1"/>
       <w:tblCellMar>
+        <w:top w:w="0" w:type="dxa"/>
         <w:left w:w="115" w:type="dxa"/>
+        <w:bottom w:w="0" w:type="dxa"/>
         <w:right w:w="115" w:type="dxa"/>
       </w:tblCellMar>
     </w:tblPr>
@@ -9823,196 +11243,6 @@
       <w:sz w:val="16"/>
       <w:szCs w:val="16"/>
     </w:rPr>
-  </w:style>
-</w:styles>
-</file>
-
-<file path=word/stylesWithEffects.xml><?xml version="1.0" encoding="utf-8"?>
-<w:styles xmlns:wpc="http://schemas.microsoft.com/office/word/2010/wordprocessingCanvas" xmlns:mc="http://schemas.openxmlformats.org/markup-compatibility/2006" xmlns:o="urn:schemas-microsoft-com:office:office" xmlns:r="http://schemas.openxmlformats.org/officeDocument/2006/relationships" xmlns:m="http://schemas.openxmlformats.org/officeDocument/2006/math" xmlns:v="urn:schemas-microsoft-com:vml" xmlns:wp14="http://schemas.microsoft.com/office/word/2010/wordprocessingDrawing" xmlns:wp="http://schemas.openxmlformats.org/drawingml/2006/wordprocessingDrawing" xmlns:w10="urn:schemas-microsoft-com:office:word" xmlns:w="http://schemas.openxmlformats.org/wordprocessingml/2006/main" xmlns:w14="http://schemas.microsoft.com/office/word/2010/wordml" xmlns:wpg="http://schemas.microsoft.com/office/word/2010/wordprocessingGroup" xmlns:wpi="http://schemas.microsoft.com/office/word/2010/wordprocessingInk" xmlns:wne="http://schemas.microsoft.com/office/word/2006/wordml" xmlns:wps="http://schemas.microsoft.com/office/word/2010/wordprocessingShape" mc:Ignorable="w14 wp14">
-  <w:docDefaults>
-    <w:rPrDefault>
-      <w:rPr>
-        <w:rFonts w:asciiTheme="minorHAnsi" w:eastAsiaTheme="minorEastAsia" w:hAnsiTheme="minorHAnsi" w:cstheme="minorBidi"/>
-        <w:sz w:val="22"/>
-        <w:szCs w:val="22"/>
-        <w:lang w:val="pt-BR" w:eastAsia="pt-BR" w:bidi="ar-SA"/>
-      </w:rPr>
-    </w:rPrDefault>
-    <w:pPrDefault>
-      <w:pPr>
-        <w:spacing w:after="200" w:line="276" w:lineRule="auto"/>
-      </w:pPr>
-    </w:pPrDefault>
-  </w:docDefaults>
-  <w:latentStyles w:defLockedState="0" w:defUIPriority="99" w:defSemiHidden="1" w:defUnhideWhenUsed="1" w:defQFormat="0" w:count="267">
-    <w:lsdException w:name="Normal" w:semiHidden="0" w:uiPriority="0" w:unhideWhenUsed="0" w:qFormat="1"/>
-    <w:lsdException w:name="heading 1" w:semiHidden="0" w:uiPriority="9" w:unhideWhenUsed="0" w:qFormat="1"/>
-    <w:lsdException w:name="heading 2" w:uiPriority="9" w:qFormat="1"/>
-    <w:lsdException w:name="heading 3" w:uiPriority="9" w:qFormat="1"/>
-    <w:lsdException w:name="heading 4" w:uiPriority="9" w:qFormat="1"/>
-    <w:lsdException w:name="heading 5" w:uiPriority="9" w:qFormat="1"/>
-    <w:lsdException w:name="heading 6" w:uiPriority="9" w:qFormat="1"/>
-    <w:lsdException w:name="heading 7" w:uiPriority="9" w:qFormat="1"/>
-    <w:lsdException w:name="heading 8" w:uiPriority="9" w:qFormat="1"/>
-    <w:lsdException w:name="heading 9" w:uiPriority="9" w:qFormat="1"/>
-    <w:lsdException w:name="toc 1" w:uiPriority="39"/>
-    <w:lsdException w:name="toc 2" w:uiPriority="39"/>
-    <w:lsdException w:name="toc 3" w:uiPriority="39"/>
-    <w:lsdException w:name="toc 4" w:uiPriority="39"/>
-    <w:lsdException w:name="toc 5" w:uiPriority="39"/>
-    <w:lsdException w:name="toc 6" w:uiPriority="39"/>
-    <w:lsdException w:name="toc 7" w:uiPriority="39"/>
-    <w:lsdException w:name="toc 8" w:uiPriority="39"/>
-    <w:lsdException w:name="toc 9" w:uiPriority="39"/>
-    <w:lsdException w:name="caption" w:uiPriority="35" w:qFormat="1"/>
-    <w:lsdException w:name="Title" w:semiHidden="0" w:uiPriority="10" w:unhideWhenUsed="0" w:qFormat="1"/>
-    <w:lsdException w:name="Default Paragraph Font" w:uiPriority="1"/>
-    <w:lsdException w:name="Subtitle" w:semiHidden="0" w:uiPriority="11" w:unhideWhenUsed="0" w:qFormat="1"/>
-    <w:lsdException w:name="Strong" w:semiHidden="0" w:uiPriority="22" w:unhideWhenUsed="0" w:qFormat="1"/>
-    <w:lsdException w:name="Emphasis" w:semiHidden="0" w:uiPriority="20" w:unhideWhenUsed="0" w:qFormat="1"/>
-    <w:lsdException w:name="Table Grid" w:semiHidden="0" w:uiPriority="59" w:unhideWhenUsed="0"/>
-    <w:lsdException w:name="Placeholder Text" w:unhideWhenUsed="0"/>
-    <w:lsdException w:name="No Spacing" w:semiHidden="0" w:uiPriority="1" w:unhideWhenUsed="0" w:qFormat="1"/>
-    <w:lsdException w:name="Light Shading" w:semiHidden="0" w:uiPriority="60" w:unhideWhenUsed="0"/>
-    <w:lsdException w:name="Light List" w:semiHidden="0" w:uiPriority="61" w:unhideWhenUsed="0"/>
-    <w:lsdException w:name="Light Grid" w:semiHidden="0" w:uiPriority="62" w:unhideWhenUsed="0"/>
-    <w:lsdException w:name="Medium Shading 1" w:semiHidden="0" w:uiPriority="63" w:unhideWhenUsed="0"/>
-    <w:lsdException w:name="Medium Shading 2" w:semiHidden="0" w:uiPriority="64" w:unhideWhenUsed="0"/>
-    <w:lsdException w:name="Medium List 1" w:semiHidden="0" w:uiPriority="65" w:unhideWhenUsed="0"/>
-    <w:lsdException w:name="Medium List 2" w:semiHidden="0" w:uiPriority="66" w:unhideWhenUsed="0"/>
-    <w:lsdException w:name="Medium Grid 1" w:semiHidden="0" w:uiPriority="67" w:unhideWhenUsed="0"/>
-    <w:lsdException w:name="Medium Grid 2" w:semiHidden="0" w:uiPriority="68" w:unhideWhenUsed="0"/>
-    <w:lsdException w:name="Medium Grid 3" w:semiHidden="0" w:uiPriority="69" w:unhideWhenUsed="0"/>
-    <w:lsdException w:name="Dark List" w:semiHidden="0" w:uiPriority="70" w:unhideWhenUsed="0"/>
-    <w:lsdException w:name="Colorful Shading" w:semiHidden="0" w:uiPriority="71" w:unhideWhenUsed="0"/>
-    <w:lsdException w:name="Colorful List" w:semiHidden="0" w:uiPriority="72" w:unhideWhenUsed="0"/>
-    <w:lsdException w:name="Colorful Grid" w:semiHidden="0" w:uiPriority="73" w:unhideWhenUsed="0"/>
-    <w:lsdException w:name="Light Shading Accent 1" w:semiHidden="0" w:uiPriority="60" w:unhideWhenUsed="0"/>
-    <w:lsdException w:name="Light List Accent 1" w:semiHidden="0" w:uiPriority="61" w:unhideWhenUsed="0"/>
-    <w:lsdException w:name="Light Grid Accent 1" w:semiHidden="0" w:uiPriority="62" w:unhideWhenUsed="0"/>
-    <w:lsdException w:name="Medium Shading 1 Accent 1" w:semiHidden="0" w:uiPriority="63" w:unhideWhenUsed="0"/>
-    <w:lsdException w:name="Medium Shading 2 Accent 1" w:semiHidden="0" w:uiPriority="64" w:unhideWhenUsed="0"/>
-    <w:lsdException w:name="Medium List 1 Accent 1" w:semiHidden="0" w:uiPriority="65" w:unhideWhenUsed="0"/>
-    <w:lsdException w:name="Revision" w:unhideWhenUsed="0"/>
-    <w:lsdException w:name="List Paragraph" w:semiHidden="0" w:uiPriority="34" w:unhideWhenUsed="0" w:qFormat="1"/>
-    <w:lsdException w:name="Quote" w:semiHidden="0" w:uiPriority="29" w:unhideWhenUsed="0" w:qFormat="1"/>
-    <w:lsdException w:name="Intense Quote" w:semiHidden="0" w:uiPriority="30" w:unhideWhenUsed="0" w:qFormat="1"/>
-    <w:lsdException w:name="Medium List 2 Accent 1" w:semiHidden="0" w:uiPriority="66" w:unhideWhenUsed="0"/>
-    <w:lsdException w:name="Medium Grid 1 Accent 1" w:semiHidden="0" w:uiPriority="67" w:unhideWhenUsed="0"/>
-    <w:lsdException w:name="Medium Grid 2 Accent 1" w:semiHidden="0" w:uiPriority="68" w:unhideWhenUsed="0"/>
-    <w:lsdException w:name="Medium Grid 3 Accent 1" w:semiHidden="0" w:uiPriority="69" w:unhideWhenUsed="0"/>
-    <w:lsdException w:name="Dark List Accent 1" w:semiHidden="0" w:uiPriority="70" w:unhideWhenUsed="0"/>
-    <w:lsdException w:name="Colorful Shading Accent 1" w:semiHidden="0" w:uiPriority="71" w:unhideWhenUsed="0"/>
-    <w:lsdException w:name="Colorful List Accent 1" w:semiHidden="0" w:uiPriority="72" w:unhideWhenUsed="0"/>
-    <w:lsdException w:name="Colorful Grid Accent 1" w:semiHidden="0" w:uiPriority="73" w:unhideWhenUsed="0"/>
-    <w:lsdException w:name="Light Shading Accent 2" w:semiHidden="0" w:uiPriority="60" w:unhideWhenUsed="0"/>
-    <w:lsdException w:name="Light List Accent 2" w:semiHidden="0" w:uiPriority="61" w:unhideWhenUsed="0"/>
-    <w:lsdException w:name="Light Grid Accent 2" w:semiHidden="0" w:uiPriority="62" w:unhideWhenUsed="0"/>
-    <w:lsdException w:name="Medium Shading 1 Accent 2" w:semiHidden="0" w:uiPriority="63" w:unhideWhenUsed="0"/>
-    <w:lsdException w:name="Medium Shading 2 Accent 2" w:semiHidden="0" w:uiPriority="64" w:unhideWhenUsed="0"/>
-    <w:lsdException w:name="Medium List 1 Accent 2" w:semiHidden="0" w:uiPriority="65" w:unhideWhenUsed="0"/>
-    <w:lsdException w:name="Medium List 2 Accent 2" w:semiHidden="0" w:uiPriority="66" w:unhideWhenUsed="0"/>
-    <w:lsdException w:name="Medium Grid 1 Accent 2" w:semiHidden="0" w:uiPriority="67" w:unhideWhenUsed="0"/>
-    <w:lsdException w:name="Medium Grid 2 Accent 2" w:semiHidden="0" w:uiPriority="68" w:unhideWhenUsed="0"/>
-    <w:lsdException w:name="Medium Grid 3 Accent 2" w:semiHidden="0" w:uiPriority="69" w:unhideWhenUsed="0"/>
-    <w:lsdException w:name="Dark List Accent 2" w:semiHidden="0" w:uiPriority="70" w:unhideWhenUsed="0"/>
-    <w:lsdException w:name="Colorful Shading Accent 2" w:semiHidden="0" w:uiPriority="71" w:unhideWhenUsed="0"/>
-    <w:lsdException w:name="Colorful List Accent 2" w:semiHidden="0" w:uiPriority="72" w:unhideWhenUsed="0"/>
-    <w:lsdException w:name="Colorful Grid Accent 2" w:semiHidden="0" w:uiPriority="73" w:unhideWhenUsed="0"/>
-    <w:lsdException w:name="Light Shading Accent 3" w:semiHidden="0" w:uiPriority="60" w:unhideWhenUsed="0"/>
-    <w:lsdException w:name="Light List Accent 3" w:semiHidden="0" w:uiPriority="61" w:unhideWhenUsed="0"/>
-    <w:lsdException w:name="Light Grid Accent 3" w:semiHidden="0" w:uiPriority="62" w:unhideWhenUsed="0"/>
-    <w:lsdException w:name="Medium Shading 1 Accent 3" w:semiHidden="0" w:uiPriority="63" w:unhideWhenUsed="0"/>
-    <w:lsdException w:name="Medium Shading 2 Accent 3" w:semiHidden="0" w:uiPriority="64" w:unhideWhenUsed="0"/>
-    <w:lsdException w:name="Medium List 1 Accent 3" w:semiHidden="0" w:uiPriority="65" w:unhideWhenUsed="0"/>
-    <w:lsdException w:name="Medium List 2 Accent 3" w:semiHidden="0" w:uiPriority="66" w:unhideWhenUsed="0"/>
-    <w:lsdException w:name="Medium Grid 1 Accent 3" w:semiHidden="0" w:uiPriority="67" w:unhideWhenUsed="0"/>
-    <w:lsdException w:name="Medium Grid 2 Accent 3" w:semiHidden="0" w:uiPriority="68" w:unhideWhenUsed="0"/>
-    <w:lsdException w:name="Medium Grid 3 Accent 3" w:semiHidden="0" w:uiPriority="69" w:unhideWhenUsed="0"/>
-    <w:lsdException w:name="Dark List Accent 3" w:semiHidden="0" w:uiPriority="70" w:unhideWhenUsed="0"/>
-    <w:lsdException w:name="Colorful Shading Accent 3" w:semiHidden="0" w:uiPriority="71" w:unhideWhenUsed="0"/>
-    <w:lsdException w:name="Colorful List Accent 3" w:semiHidden="0" w:uiPriority="72" w:unhideWhenUsed="0"/>
-    <w:lsdException w:name="Colorful Grid Accent 3" w:semiHidden="0" w:uiPriority="73" w:unhideWhenUsed="0"/>
-    <w:lsdException w:name="Light Shading Accent 4" w:semiHidden="0" w:uiPriority="60" w:unhideWhenUsed="0"/>
-    <w:lsdException w:name="Light List Accent 4" w:semiHidden="0" w:uiPriority="61" w:unhideWhenUsed="0"/>
-    <w:lsdException w:name="Light Grid Accent 4" w:semiHidden="0" w:uiPriority="62" w:unhideWhenUsed="0"/>
-    <w:lsdException w:name="Medium Shading 1 Accent 4" w:semiHidden="0" w:uiPriority="63" w:unhideWhenUsed="0"/>
-    <w:lsdException w:name="Medium Shading 2 Accent 4" w:semiHidden="0" w:uiPriority="64" w:unhideWhenUsed="0"/>
-    <w:lsdException w:name="Medium List 1 Accent 4" w:semiHidden="0" w:uiPriority="65" w:unhideWhenUsed="0"/>
-    <w:lsdException w:name="Medium List 2 Accent 4" w:semiHidden="0" w:uiPriority="66" w:unhideWhenUsed="0"/>
-    <w:lsdException w:name="Medium Grid 1 Accent 4" w:semiHidden="0" w:uiPriority="67" w:unhideWhenUsed="0"/>
-    <w:lsdException w:name="Medium Grid 2 Accent 4" w:semiHidden="0" w:uiPriority="68" w:unhideWhenUsed="0"/>
-    <w:lsdException w:name="Medium Grid 3 Accent 4" w:semiHidden="0" w:uiPriority="69" w:unhideWhenUsed="0"/>
-    <w:lsdException w:name="Dark List Accent 4" w:semiHidden="0" w:uiPriority="70" w:unhideWhenUsed="0"/>
-    <w:lsdException w:name="Colorful Shading Accent 4" w:semiHidden="0" w:uiPriority="71" w:unhideWhenUsed="0"/>
-    <w:lsdException w:name="Colorful List Accent 4" w:semiHidden="0" w:uiPriority="72" w:unhideWhenUsed="0"/>
-    <w:lsdException w:name="Colorful Grid Accent 4" w:semiHidden="0" w:uiPriority="73" w:unhideWhenUsed="0"/>
-    <w:lsdException w:name="Light Shading Accent 5" w:semiHidden="0" w:uiPriority="60" w:unhideWhenUsed="0"/>
-    <w:lsdException w:name="Light List Accent 5" w:semiHidden="0" w:uiPriority="61" w:unhideWhenUsed="0"/>
-    <w:lsdException w:name="Light Grid Accent 5" w:semiHidden="0" w:uiPriority="62" w:unhideWhenUsed="0"/>
-    <w:lsdException w:name="Medium Shading 1 Accent 5" w:semiHidden="0" w:uiPriority="63" w:unhideWhenUsed="0"/>
-    <w:lsdException w:name="Medium Shading 2 Accent 5" w:semiHidden="0" w:uiPriority="64" w:unhideWhenUsed="0"/>
-    <w:lsdException w:name="Medium List 1 Accent 5" w:semiHidden="0" w:uiPriority="65" w:unhideWhenUsed="0"/>
-    <w:lsdException w:name="Medium List 2 Accent 5" w:semiHidden="0" w:uiPriority="66" w:unhideWhenUsed="0"/>
-    <w:lsdException w:name="Medium Grid 1 Accent 5" w:semiHidden="0" w:uiPriority="67" w:unhideWhenUsed="0"/>
-    <w:lsdException w:name="Medium Grid 2 Accent 5" w:semiHidden="0" w:uiPriority="68" w:unhideWhenUsed="0"/>
-    <w:lsdException w:name="Medium Grid 3 Accent 5" w:semiHidden="0" w:uiPriority="69" w:unhideWhenUsed="0"/>
-    <w:lsdException w:name="Dark List Accent 5" w:semiHidden="0" w:uiPriority="70" w:unhideWhenUsed="0"/>
-    <w:lsdException w:name="Colorful Shading Accent 5" w:semiHidden="0" w:uiPriority="71" w:unhideWhenUsed="0"/>
-    <w:lsdException w:name="Colorful List Accent 5" w:semiHidden="0" w:uiPriority="72" w:unhideWhenUsed="0"/>
-    <w:lsdException w:name="Colorful Grid Accent 5" w:semiHidden="0" w:uiPriority="73" w:unhideWhenUsed="0"/>
-    <w:lsdException w:name="Light Shading Accent 6" w:semiHidden="0" w:uiPriority="60" w:unhideWhenUsed="0"/>
-    <w:lsdException w:name="Light List Accent 6" w:semiHidden="0" w:uiPriority="61" w:unhideWhenUsed="0"/>
-    <w:lsdException w:name="Light Grid Accent 6" w:semiHidden="0" w:uiPriority="62" w:unhideWhenUsed="0"/>
-    <w:lsdException w:name="Medium Shading 1 Accent 6" w:semiHidden="0" w:uiPriority="63" w:unhideWhenUsed="0"/>
-    <w:lsdException w:name="Medium Shading 2 Accent 6" w:semiHidden="0" w:uiPriority="64" w:unhideWhenUsed="0"/>
-    <w:lsdException w:name="Medium List 1 Accent 6" w:semiHidden="0" w:uiPriority="65" w:unhideWhenUsed="0"/>
-    <w:lsdException w:name="Medium List 2 Accent 6" w:semiHidden="0" w:uiPriority="66" w:unhideWhenUsed="0"/>
-    <w:lsdException w:name="Medium Grid 1 Accent 6" w:semiHidden="0" w:uiPriority="67" w:unhideWhenUsed="0"/>
-    <w:lsdException w:name="Medium Grid 2 Accent 6" w:semiHidden="0" w:uiPriority="68" w:unhideWhenUsed="0"/>
-    <w:lsdException w:name="Medium Grid 3 Accent 6" w:semiHidden="0" w:uiPriority="69" w:unhideWhenUsed="0"/>
-    <w:lsdException w:name="Dark List Accent 6" w:semiHidden="0" w:uiPriority="70" w:unhideWhenUsed="0"/>
-    <w:lsdException w:name="Colorful Shading Accent 6" w:semiHidden="0" w:uiPriority="71" w:unhideWhenUsed="0"/>
-    <w:lsdException w:name="Colorful List Accent 6" w:semiHidden="0" w:uiPriority="72" w:unhideWhenUsed="0"/>
-    <w:lsdException w:name="Colorful Grid Accent 6" w:semiHidden="0" w:uiPriority="73" w:unhideWhenUsed="0"/>
-    <w:lsdException w:name="Subtle Emphasis" w:semiHidden="0" w:uiPriority="19" w:unhideWhenUsed="0" w:qFormat="1"/>
-    <w:lsdException w:name="Intense Emphasis" w:semiHidden="0" w:uiPriority="21" w:unhideWhenUsed="0" w:qFormat="1"/>
-    <w:lsdException w:name="Subtle Reference" w:semiHidden="0" w:uiPriority="31" w:unhideWhenUsed="0" w:qFormat="1"/>
-    <w:lsdException w:name="Intense Reference" w:semiHidden="0" w:uiPriority="32" w:unhideWhenUsed="0" w:qFormat="1"/>
-    <w:lsdException w:name="Book Title" w:semiHidden="0" w:uiPriority="33" w:unhideWhenUsed="0" w:qFormat="1"/>
-    <w:lsdException w:name="Bibliography" w:uiPriority="37"/>
-    <w:lsdException w:name="TOC Heading" w:uiPriority="39" w:qFormat="1"/>
-  </w:latentStyles>
-  <w:style w:type="paragraph" w:default="1" w:styleId="Normal">
-    <w:name w:val="Normal"/>
-    <w:qFormat/>
-  </w:style>
-  <w:style w:type="character" w:default="1" w:styleId="Fontepargpadro">
-    <w:name w:val="Default Paragraph Font"/>
-    <w:uiPriority w:val="1"/>
-    <w:semiHidden/>
-    <w:unhideWhenUsed/>
-  </w:style>
-  <w:style w:type="table" w:default="1" w:styleId="Tabelanormal">
-    <w:name w:val="Normal Table"/>
-    <w:uiPriority w:val="99"/>
-    <w:semiHidden/>
-    <w:unhideWhenUsed/>
-    <w:tblPr>
-      <w:tblInd w:w="0" w:type="dxa"/>
-      <w:tblCellMar>
-        <w:top w:w="0" w:type="dxa"/>
-        <w:left w:w="108" w:type="dxa"/>
-        <w:bottom w:w="0" w:type="dxa"/>
-        <w:right w:w="108" w:type="dxa"/>
-      </w:tblCellMar>
-    </w:tblPr>
-  </w:style>
-  <w:style w:type="numbering" w:default="1" w:styleId="Semlista">
-    <w:name w:val="No List"/>
-    <w:uiPriority w:val="99"/>
-    <w:semiHidden/>
-    <w:unhideWhenUsed/>
   </w:style>
 </w:styles>
 </file>

</xml_diff>